<commit_message>
make seamless great again! fixed seamless face jitter removed options Suppress seamless jitter, seamless erode mask modifier. seamlessed face now properly uses blur modifier added option 'FAN-prd&dst' - using multiplied FAN prd and dst mask,
</commit_message>
<xml_diff>
--- a/doc/manual_en_google_translated.docx
+++ b/doc/manual_en_google_translated.docx
@@ -3558,7 +3558,6 @@
           <w:rFonts w:ascii="Courier New" w:hAnsi="Courier New" w:cs="Courier New"/>
           <w:sz w:val="20"/>
           <w:szCs w:val="20"/>
-          <w:lang w:val="en-US"/>
         </w:rPr>
       </w:pPr>
       <w:r>
@@ -7792,7 +7791,6 @@
           <w:rFonts w:ascii="Courier New" w:hAnsi="Courier New" w:cs="Courier New"/>
           <w:sz w:val="20"/>
           <w:szCs w:val="20"/>
-          <w:lang w:val="en-US"/>
         </w:rPr>
       </w:pPr>
       <w:r>
@@ -7839,7 +7837,6 @@
           <w:rFonts w:ascii="Courier New" w:hAnsi="Courier New" w:cs="Courier New"/>
           <w:sz w:val="20"/>
           <w:szCs w:val="20"/>
-          <w:lang w:val="en-US"/>
         </w:rPr>
       </w:pPr>
       <w:r>
@@ -7925,7 +7922,7 @@
         <w:rPr>
           <w:rFonts w:ascii="Courier New" w:hAnsi="Courier New" w:cs="Courier New"/>
           <w:color w:val="000000"/>
-          <w:lang w:val="en-US" w:eastAsia="ru-RU"/>
+          <w:lang w:eastAsia="ru-RU"/>
         </w:rPr>
       </w:pPr>
       <w:r>
@@ -7937,8 +7934,6 @@
       </w:r>
       <w:proofErr w:type="gramStart"/>
       <w:proofErr w:type="gramEnd"/>
-      <w:proofErr w:type="spellStart"/>
-      <w:proofErr w:type="spellEnd"/>
     </w:p>
     <w:p>
       <w:pPr>
@@ -9945,10 +9940,10 @@
                 <w:szCs w:val="20"/>
                 <w:lang w:val="en-US" w:eastAsia="ru-RU"/>
               </w:rPr>
-              <w:t xml:space="preserve">Mask mode: (1) learned, (2) dst, (3) FAN-prd, (4) FAN-dst help (?). Default - 1:</w:t>
+              <w:t xml:space="preserve">Mask mode: (1) learned, (2) dst, (3) FAN-prd, (4) FAN-dst (5) FAN-prd &amp; dst help (?). Default - 1:</w:t>
             </w:r>
-            <w:proofErr w:type="gramStart"/>
-            <w:proofErr w:type="gramEnd"/>
+            <w:proofErr w:type="spellStart"/>
+            <w:proofErr w:type="spellEnd"/>
             <w:proofErr w:type="spellStart"/>
             <w:proofErr w:type="spellEnd"/>
             <w:proofErr w:type="spellStart"/>
@@ -10160,7 +10155,7 @@
                 <w:i/>
                 <w:sz w:val="20"/>
                 <w:szCs w:val="20"/>
-                <w:lang w:eastAsia="ru-RU"/>
+                <w:lang w:val="en-US" w:eastAsia="ru-RU"/>
               </w:rPr>
             </w:pPr>
             <w:r>
@@ -10184,6 +10179,45 @@
               </w:rPr>
               <w:t xml:space="preserve">Mask received predtrenirovannoy FAN model of dst face. Facial contours are not trembling.</w:t>
             </w:r>
+            <w:proofErr w:type="spellStart"/>
+            <w:proofErr w:type="spellEnd"/>
+            <w:proofErr w:type="spellStart"/>
+            <w:proofErr w:type="spellEnd"/>
+          </w:p>
+          <w:p>
+            <w:pPr>
+              <w:ind w:left="2268" w:hanging="1134"/>
+              <w:rPr>
+                <w:rFonts w:ascii="Times New Roman" w:hAnsi="Times New Roman" w:cs="Times New Roman"/>
+                <w:i/>
+                <w:sz w:val="20"/>
+                <w:szCs w:val="20"/>
+                <w:lang w:val="en-US" w:eastAsia="ru-RU"/>
+              </w:rPr>
+            </w:pPr>
+          </w:p>
+          <w:p>
+            <w:pPr>
+              <w:ind w:left="2268" w:hanging="1134"/>
+              <w:rPr>
+                <w:rFonts w:ascii="Times New Roman" w:hAnsi="Times New Roman" w:cs="Times New Roman"/>
+                <w:i/>
+                <w:sz w:val="20"/>
+                <w:szCs w:val="20"/>
+                <w:lang w:eastAsia="ru-RU"/>
+              </w:rPr>
+            </w:pPr>
+            <w:r>
+              <w:rPr>
+                <w:rFonts w:ascii="Courier New" w:hAnsi="Courier New" w:cs="Courier New"/>
+                <w:sz w:val="20"/>
+                <w:szCs w:val="20"/>
+                <w:lang w:val="en-US" w:eastAsia="ru-RU"/>
+              </w:rPr>
+              <w:t>FAN-prd &amp; dst - obtained by multiplying the mask FAN-prd and FAN-dst</w:t>
+            </w:r>
+            <w:proofErr w:type="spellStart"/>
+            <w:proofErr w:type="spellEnd"/>
             <w:proofErr w:type="spellStart"/>
             <w:proofErr w:type="spellEnd"/>
             <w:proofErr w:type="spellStart"/>
@@ -11093,12 +11127,13 @@
           </w:tcPr>
           <w:p>
             <w:pPr>
-              <w:jc w:val="both"/>
-              <w:rPr>
-                <w:rFonts w:ascii="Courier New" w:hAnsi="Courier New" w:cs="Courier New"/>
-                <w:sz w:val="20"/>
-                <w:szCs w:val="20"/>
-                <w:lang w:val="en-US"/>
+              <w:ind w:left="567"/>
+              <w:jc w:val="center"/>
+              <w:rPr>
+                <w:rFonts w:ascii="Times New Roman" w:hAnsi="Times New Roman" w:cs="Times New Roman"/>
+                <w:i/>
+                <w:sz w:val="20"/>
+                <w:szCs w:val="20"/>
               </w:rPr>
             </w:pPr>
             <w:r>
@@ -11109,132 +11144,16 @@
                 <w:lang w:val="en-US"/>
               </w:rPr>
               <w:lastRenderedPageBreak/>
-              <w:t>Choose seamless erode mask modifier [-100..100] (default 0): </w:t>
+              <w:t>erode mask modifier </w:t>
             </w:r>
-          </w:p>
-          <w:p>
-            <w:pPr>
-              <w:jc w:val="both"/>
-              <w:rPr>
-                <w:rFonts w:ascii="Courier New" w:hAnsi="Courier New" w:cs="Courier New"/>
-                <w:sz w:val="20"/>
-                <w:szCs w:val="20"/>
-                <w:lang w:val="en-US"/>
-              </w:rPr>
-            </w:pPr>
-          </w:p>
-          <w:p>
-            <w:pPr>
-              <w:ind w:left="567"/>
-              <w:jc w:val="both"/>
+            <w:r>
               <w:rPr>
                 <w:rFonts w:ascii="Times New Roman" w:hAnsi="Times New Roman" w:cs="Times New Roman"/>
                 <w:i/>
                 <w:sz w:val="20"/>
                 <w:szCs w:val="20"/>
               </w:rPr>
-            </w:pPr>
-            <w:r>
-              <w:rPr>
-                <w:rFonts w:ascii="Times New Roman" w:hAnsi="Times New Roman" w:cs="Times New Roman"/>
-                <w:i/>
-                <w:sz w:val="20"/>
-                <w:szCs w:val="20"/>
-              </w:rPr>
-              <w:t>Only for seamless mode - a modification of the mask sizes are used for the most seamless function. The value of &lt;0 - expand mask. This mask defines directly seam on which will be color adaptation.</w:t>
-            </w:r>
-            <w:proofErr w:type="spellStart"/>
-            <w:proofErr w:type="spellEnd"/>
-          </w:p>
-          <w:p>
-            <w:pPr>
-              <w:ind w:left="567"/>
-              <w:jc w:val="both"/>
-              <w:rPr>
-                <w:rFonts w:ascii="Times New Roman" w:hAnsi="Times New Roman" w:cs="Times New Roman"/>
-                <w:i/>
-                <w:sz w:val="20"/>
-                <w:szCs w:val="20"/>
-              </w:rPr>
-            </w:pPr>
-          </w:p>
-        </w:tc>
-      </w:tr>
-      <w:tr>
-        <w:trPr>
-          <w:trHeight w:val="86"/>
-          <w:jc w:val="center"/>
-        </w:trPr>
-        <w:tc>
-          <w:tcPr>
-            <w:tcW w:w="5154" w:type="dxa"/>
-            <w:tcBorders>
-              <w:top w:val="nil"/>
-              <w:left w:val="nil"/>
-              <w:bottom w:val="nil"/>
-              <w:right w:val="nil"/>
-            </w:tcBorders>
-            <w:tcMar>
-              <w:top w:w="113" w:type="dxa"/>
-              <w:left w:w="113" w:type="dxa"/>
-              <w:bottom w:w="113" w:type="dxa"/>
-              <w:right w:w="113" w:type="dxa"/>
-            </w:tcMar>
-            <w:vAlign w:val="center"/>
-          </w:tcPr>
-          <w:p>
-            <w:pPr>
-              <w:jc w:val="right"/>
-              <w:rPr>
-                <w:rFonts w:ascii="Courier New" w:hAnsi="Courier New" w:cs="Courier New"/>
-                <w:noProof/>
-                <w:sz w:val="20"/>
-                <w:szCs w:val="20"/>
-                <w:lang w:val="en-US" w:eastAsia="ru-RU"/>
-              </w:rPr>
-            </w:pPr>
-            <w:r>
-              <w:rPr>
-                <w:rFonts w:ascii="Courier New" w:hAnsi="Courier New" w:cs="Courier New"/>
-                <w:noProof/>
-                <w:sz w:val="20"/>
-                <w:szCs w:val="20"/>
-                <w:lang w:val="en-US" w:eastAsia="ru-RU"/>
-              </w:rPr>
-              <w:t>0</w:t>
-            </w:r>
-          </w:p>
-        </w:tc>
-        <w:tc>
-          <w:tcPr>
-            <w:tcW w:w="5154" w:type="dxa"/>
-            <w:tcBorders>
-              <w:top w:val="nil"/>
-              <w:left w:val="nil"/>
-              <w:bottom w:val="nil"/>
-              <w:right w:val="nil"/>
-            </w:tcBorders>
-            <w:vAlign w:val="center"/>
-          </w:tcPr>
-          <w:p>
-            <w:pPr>
-              <w:rPr>
-                <w:rFonts w:ascii="Courier New" w:hAnsi="Courier New" w:cs="Courier New"/>
-                <w:noProof/>
-                <w:sz w:val="20"/>
-                <w:szCs w:val="20"/>
-                <w:lang w:val="en-US" w:eastAsia="ru-RU"/>
-              </w:rPr>
-            </w:pPr>
-            <w:r>
-              <w:rPr>
-                <w:rFonts w:ascii="Courier New" w:hAnsi="Courier New" w:cs="Courier New"/>
-                <w:noProof/>
-                <w:sz w:val="20"/>
-                <w:szCs w:val="20"/>
-                <w:lang w:val="en-US" w:eastAsia="ru-RU"/>
-              </w:rPr>
-              <w:t>40</w:t>
+              <w:t>also reduces flicker in seamless mode,</w:t>
             </w:r>
           </w:p>
         </w:tc>
@@ -12481,7 +12400,6 @@
                 <w:szCs w:val="20"/>
                 <w:lang w:val="en-US"/>
               </w:rPr>
-              <w:lastRenderedPageBreak/>
               <w:t xml:space="preserve">Apply color transfer to predicted face? Choose mode (rct / lct skip: None):</w:t>
             </w:r>
             <w:proofErr w:type="spellStart"/>
@@ -12660,6 +12578,7 @@
                 <w:szCs w:val="20"/>
                 <w:lang w:eastAsia="ru-RU"/>
               </w:rPr>
+              <w:lastRenderedPageBreak/>
               <w:drawing>
                 <wp:inline distT="0" distB="0" distL="0" distR="0">
                   <wp:extent cx="1177514" cy="1177200"/>
@@ -19107,7 +19026,7 @@
 </file>
 
 <file path=customXml/itemProps1.xml><?xml version="1.0" encoding="utf-8"?>
-<ds:datastoreItem xmlns:ds="http://schemas.openxmlformats.org/officeDocument/2006/customXml" ds:itemID="{565D298E-CB72-4EEE-9B40-E0C770AF7757}">
+<ds:datastoreItem xmlns:ds="http://schemas.openxmlformats.org/officeDocument/2006/customXml" ds:itemID="{FD516EAD-A75E-46D0-B791-3378FF10C3E6}">
   <ds:schemaRefs>
     <ds:schemaRef ds:uri="http://schemas.openxmlformats.org/officeDocument/2006/bibliography"/>
   </ds:schemaRefs>

</xml_diff>

<commit_message>
fix mask editor, upd manuals
</commit_message>
<xml_diff>
--- a/doc/manual_en_google_translated.docx
+++ b/doc/manual_en_google_translated.docx
@@ -5323,6 +5323,636 @@
           <w:szCs w:val="20"/>
         </w:rPr>
         <w:lastRenderedPageBreak/>
+        <w:t xml:space="preserve">5.4) data_dst mask editor.bat </w:t>
+      </w:r>
+      <w:proofErr w:type="spellStart"/>
+      <w:proofErr w:type="spellEnd"/>
+      <w:proofErr w:type="spellStart"/>
+      <w:proofErr w:type="spellEnd"/>
+      <w:proofErr w:type="spellStart"/>
+      <w:proofErr w:type="spellEnd"/>
+      <w:r>
+        <w:rPr>
+          <w:rFonts w:ascii="Times New Roman" w:hAnsi="Times New Roman" w:cs="Times New Roman"/>
+          <w:sz w:val="20"/>
+          <w:szCs w:val="20"/>
+        </w:rPr>
+        <w:t xml:space="preserve">Manual correction masks dst persons.</w:t>
+      </w:r>
+      <w:proofErr w:type="spellStart"/>
+      <w:proofErr w:type="spellEnd"/>
+    </w:p>
+    <w:p>
+      <w:pPr>
+        <w:spacing w:line="240" w:lineRule="auto"/>
+        <w:jc w:val="both"/>
+        <w:rPr>
+          <w:rFonts w:ascii="Times New Roman" w:hAnsi="Times New Roman" w:cs="Times New Roman"/>
+          <w:sz w:val="20"/>
+          <w:szCs w:val="20"/>
+        </w:rPr>
+      </w:pPr>
+    </w:p>
+    <w:p>
+      <w:pPr>
+        <w:spacing w:line="240" w:lineRule="auto"/>
+        <w:jc w:val="both"/>
+        <w:rPr>
+          <w:rFonts w:ascii="Times New Roman" w:hAnsi="Times New Roman" w:cs="Times New Roman"/>
+          <w:sz w:val="20"/>
+          <w:szCs w:val="20"/>
+        </w:rPr>
+      </w:pPr>
+      <w:r>
+        <w:rPr>
+          <w:rFonts w:ascii="Times New Roman" w:hAnsi="Times New Roman" w:cs="Times New Roman"/>
+          <w:sz w:val="20"/>
+          <w:szCs w:val="20"/>
+        </w:rPr>
+        <w:t>An optional item.</w:t>
+      </w:r>
+    </w:p>
+    <w:p>
+      <w:pPr>
+        <w:spacing w:line="240" w:lineRule="auto"/>
+        <w:jc w:val="both"/>
+        <w:rPr>
+          <w:rFonts w:ascii="Times New Roman" w:hAnsi="Times New Roman" w:cs="Times New Roman"/>
+          <w:b/>
+          <w:sz w:val="20"/>
+          <w:szCs w:val="20"/>
+        </w:rPr>
+      </w:pPr>
+    </w:p>
+    <w:p>
+      <w:pPr>
+        <w:spacing w:line="240" w:lineRule="auto"/>
+        <w:jc w:val="both"/>
+        <w:rPr>
+          <w:rFonts w:ascii="Times New Roman" w:hAnsi="Times New Roman" w:cs="Times New Roman"/>
+          <w:sz w:val="20"/>
+          <w:szCs w:val="20"/>
+        </w:rPr>
+      </w:pPr>
+      <w:r>
+        <w:rPr>
+          <w:rFonts w:ascii="Times New Roman" w:hAnsi="Times New Roman" w:cs="Times New Roman"/>
+          <w:b/>
+          <w:sz w:val="20"/>
+          <w:szCs w:val="20"/>
+        </w:rPr>
+        <w:t xml:space="preserve">Applicable only for SAE MODELS </w:t>
+      </w:r>
+      <w:r>
+        <w:rPr>
+          <w:rFonts w:ascii="Times New Roman" w:hAnsi="Times New Roman" w:cs="Times New Roman"/>
+          <w:sz w:val="20"/>
+          <w:szCs w:val="20"/>
+        </w:rPr>
+        <w:t>with the option of studying a mask or by examining the options of style.</w:t>
+      </w:r>
+    </w:p>
+    <w:p>
+      <w:pPr>
+        <w:spacing w:line="240" w:lineRule="auto"/>
+        <w:jc w:val="both"/>
+        <w:rPr>
+          <w:rFonts w:ascii="Times New Roman" w:hAnsi="Times New Roman" w:cs="Times New Roman"/>
+          <w:sz w:val="20"/>
+          <w:szCs w:val="20"/>
+        </w:rPr>
+      </w:pPr>
+      <w:r>
+        <w:rPr>
+          <w:rFonts w:ascii="Times New Roman" w:hAnsi="Times New Roman" w:cs="Times New Roman"/>
+          <w:b/>
+          <w:sz w:val="20"/>
+          <w:szCs w:val="20"/>
+        </w:rPr>
+        <w:t>Attention</w:t>
+      </w:r>
+      <w:r>
+        <w:rPr>
+          <w:rFonts w:ascii="Times New Roman" w:hAnsi="Times New Roman" w:cs="Times New Roman"/>
+          <w:sz w:val="20"/>
+          <w:szCs w:val="20"/>
+        </w:rPr>
+        <w:t>: You can spend a lot of time, but did not get improved results.</w:t>
+      </w:r>
+    </w:p>
+    <w:p>
+      <w:pPr>
+        <w:spacing w:line="240" w:lineRule="auto"/>
+        <w:jc w:val="both"/>
+        <w:rPr>
+          <w:rFonts w:ascii="Times New Roman" w:hAnsi="Times New Roman" w:cs="Times New Roman"/>
+          <w:sz w:val="20"/>
+          <w:szCs w:val="20"/>
+        </w:rPr>
+      </w:pPr>
+    </w:p>
+    <w:p>
+      <w:pPr>
+        <w:spacing w:line="240" w:lineRule="auto"/>
+        <w:jc w:val="both"/>
+        <w:rPr>
+          <w:rFonts w:ascii="Times New Roman" w:hAnsi="Times New Roman" w:cs="Times New Roman"/>
+          <w:sz w:val="20"/>
+          <w:szCs w:val="20"/>
+        </w:rPr>
+      </w:pPr>
+      <w:r>
+        <w:rPr>
+          <w:rFonts w:ascii="Times New Roman" w:hAnsi="Times New Roman" w:cs="Times New Roman"/>
+          <w:sz w:val="20"/>
+          <w:szCs w:val="20"/>
+        </w:rPr>
+        <w:t xml:space="preserve">You can manually adjust the mask dst persons to remove such obstacles from his face.</w:t>
+      </w:r>
+      <w:proofErr w:type="spellStart"/>
+      <w:proofErr w:type="spellEnd"/>
+      <w:proofErr w:type="gramStart"/>
+      <w:proofErr w:type="gramEnd"/>
+    </w:p>
+    <w:p>
+      <w:pPr>
+        <w:spacing w:line="240" w:lineRule="auto"/>
+        <w:jc w:val="both"/>
+        <w:rPr>
+          <w:rFonts w:ascii="Times New Roman" w:hAnsi="Times New Roman" w:cs="Times New Roman"/>
+          <w:sz w:val="20"/>
+          <w:szCs w:val="20"/>
+          <w:lang w:val="en-US"/>
+        </w:rPr>
+      </w:pPr>
+      <w:r>
+        <w:rPr>
+          <w:rFonts w:ascii="Times New Roman" w:hAnsi="Times New Roman" w:cs="Times New Roman"/>
+          <w:noProof/>
+          <w:sz w:val="20"/>
+          <w:szCs w:val="20"/>
+          <w:lang w:eastAsia="ru-RU"/>
+        </w:rPr>
+        <w:drawing>
+          <wp:inline distT="0" distB="0" distL="0" distR="0">
+            <wp:extent cx="6384925" cy="3176905"/>
+            <wp:effectExtent l="19050" t="0" r="0" b="0"/>
+            <wp:docPr id="17" name="Рисунок 4" descr="D:\Temp\2019-04\python_2019-04-04_22-14-03.jpg"/>
+            <wp:cNvGraphicFramePr>
+              <a:graphicFrameLocks xmlns:a="http://schemas.openxmlformats.org/drawingml/2006/main" noChangeAspect="1"/>
+            </wp:cNvGraphicFramePr>
+            <a:graphic xmlns:a="http://schemas.openxmlformats.org/drawingml/2006/main">
+              <a:graphicData uri="http://schemas.openxmlformats.org/drawingml/2006/picture">
+                <pic:pic xmlns:pic="http://schemas.openxmlformats.org/drawingml/2006/picture">
+                  <pic:nvPicPr>
+                    <pic:cNvPr id="0" name="Picture 4" descr="D:\Temp\2019-04\python_2019-04-04_22-14-03.jpg"/>
+                    <pic:cNvPicPr>
+                      <a:picLocks noChangeAspect="1" noChangeArrowheads="1"/>
+                    </pic:cNvPicPr>
+                  </pic:nvPicPr>
+                  <pic:blipFill>
+                    <a:blip r:embed="rId16" cstate="print"/>
+                    <a:srcRect/>
+                    <a:stretch>
+                      <a:fillRect/>
+                    </a:stretch>
+                  </pic:blipFill>
+                  <pic:spPr bwMode="auto">
+                    <a:xfrm>
+                      <a:off x="0" y="0"/>
+                      <a:ext cx="6384925" cy="3176905"/>
+                    </a:xfrm>
+                    <a:prstGeom prst="rect">
+                      <a:avLst/>
+                    </a:prstGeom>
+                    <a:noFill/>
+                    <a:ln w="9525">
+                      <a:noFill/>
+                      <a:miter lim="800000"/>
+                      <a:headEnd/>
+                      <a:tailEnd/>
+                    </a:ln>
+                  </pic:spPr>
+                </pic:pic>
+              </a:graphicData>
+            </a:graphic>
+          </wp:inline>
+        </w:drawing>
+      </w:r>
+    </w:p>
+    <w:p>
+      <w:pPr>
+        <w:spacing w:line="240" w:lineRule="auto"/>
+        <w:jc w:val="both"/>
+        <w:rPr>
+          <w:rFonts w:ascii="Times New Roman" w:hAnsi="Times New Roman" w:cs="Times New Roman"/>
+          <w:sz w:val="20"/>
+          <w:szCs w:val="20"/>
+        </w:rPr>
+      </w:pPr>
+      <w:r>
+        <w:rPr>
+          <w:rFonts w:ascii="Times New Roman" w:hAnsi="Times New Roman" w:cs="Times New Roman"/>
+          <w:sz w:val="20"/>
+          <w:szCs w:val="20"/>
+        </w:rPr>
+        <w:t>Result of conversion: </w:t>
+      </w:r>
+    </w:p>
+    <w:p>
+      <w:pPr>
+        <w:spacing w:line="240" w:lineRule="auto"/>
+        <w:jc w:val="both"/>
+        <w:rPr>
+          <w:rFonts w:ascii="Times New Roman" w:hAnsi="Times New Roman" w:cs="Times New Roman"/>
+          <w:sz w:val="20"/>
+          <w:szCs w:val="20"/>
+        </w:rPr>
+      </w:pPr>
+      <w:r>
+        <w:rPr>
+          <w:rFonts w:ascii="Times New Roman" w:hAnsi="Times New Roman" w:cs="Times New Roman"/>
+          <w:noProof/>
+          <w:sz w:val="20"/>
+          <w:szCs w:val="20"/>
+          <w:lang w:eastAsia="ru-RU"/>
+        </w:rPr>
+        <w:drawing>
+          <wp:inline distT="0" distB="0" distL="0" distR="0">
+            <wp:extent cx="1868170" cy="1868170"/>
+            <wp:effectExtent l="19050" t="0" r="0" b="0"/>
+            <wp:docPr id="23" name="Рисунок 6" descr="D:\Temp\2019-04\xnviewmp_2019-04-04_20-04-47.jpg"/>
+            <wp:cNvGraphicFramePr>
+              <a:graphicFrameLocks xmlns:a="http://schemas.openxmlformats.org/drawingml/2006/main" noChangeAspect="1"/>
+            </wp:cNvGraphicFramePr>
+            <a:graphic xmlns:a="http://schemas.openxmlformats.org/drawingml/2006/main">
+              <a:graphicData uri="http://schemas.openxmlformats.org/drawingml/2006/picture">
+                <pic:pic xmlns:pic="http://schemas.openxmlformats.org/drawingml/2006/picture">
+                  <pic:nvPicPr>
+                    <pic:cNvPr id="0" name="Picture 6" descr="D:\Temp\2019-04\xnviewmp_2019-04-04_20-04-47.jpg"/>
+                    <pic:cNvPicPr>
+                      <a:picLocks noChangeAspect="1" noChangeArrowheads="1"/>
+                    </pic:cNvPicPr>
+                  </pic:nvPicPr>
+                  <pic:blipFill>
+                    <a:blip r:embed="rId17" cstate="print"/>
+                    <a:srcRect/>
+                    <a:stretch>
+                      <a:fillRect/>
+                    </a:stretch>
+                  </pic:blipFill>
+                  <pic:spPr bwMode="auto">
+                    <a:xfrm>
+                      <a:off x="0" y="0"/>
+                      <a:ext cx="1868170" cy="1868170"/>
+                    </a:xfrm>
+                    <a:prstGeom prst="rect">
+                      <a:avLst/>
+                    </a:prstGeom>
+                    <a:noFill/>
+                    <a:ln w="9525">
+                      <a:noFill/>
+                      <a:miter lim="800000"/>
+                      <a:headEnd/>
+                      <a:tailEnd/>
+                    </a:ln>
+                  </pic:spPr>
+                </pic:pic>
+              </a:graphicData>
+            </a:graphic>
+          </wp:inline>
+        </w:drawing>
+      </w:r>
+    </w:p>
+    <w:p>
+      <w:pPr>
+        <w:spacing w:line="240" w:lineRule="auto"/>
+        <w:jc w:val="both"/>
+        <w:rPr>
+          <w:rFonts w:ascii="Times New Roman" w:hAnsi="Times New Roman" w:cs="Times New Roman"/>
+          <w:sz w:val="20"/>
+          <w:szCs w:val="20"/>
+        </w:rPr>
+      </w:pPr>
+      <w:r>
+        <w:rPr>
+          <w:rFonts w:ascii="Times New Roman" w:hAnsi="Times New Roman" w:cs="Times New Roman"/>
+          <w:sz w:val="20"/>
+          <w:szCs w:val="20"/>
+        </w:rPr>
+        <w:t>Sophisticated mask harder to train.</w:t>
+      </w:r>
+    </w:p>
+    <w:p>
+      <w:pPr>
+        <w:rPr>
+          <w:rFonts w:ascii="Times New Roman" w:hAnsi="Times New Roman" w:cs="Times New Roman"/>
+          <w:sz w:val="20"/>
+          <w:szCs w:val="20"/>
+        </w:rPr>
+      </w:pPr>
+      <w:r>
+        <w:rPr>
+          <w:rFonts w:ascii="Times New Roman" w:hAnsi="Times New Roman" w:cs="Times New Roman"/>
+          <w:sz w:val="20"/>
+          <w:szCs w:val="20"/>
+        </w:rPr>
+        <w:br w:type="page"/>
+      </w:r>
+    </w:p>
+    <w:p>
+      <w:pPr>
+        <w:spacing w:line="240" w:lineRule="auto"/>
+        <w:jc w:val="both"/>
+        <w:rPr>
+          <w:rFonts w:ascii="Times New Roman" w:hAnsi="Times New Roman" w:cs="Times New Roman"/>
+          <w:sz w:val="20"/>
+          <w:szCs w:val="20"/>
+        </w:rPr>
+      </w:pPr>
+      <w:r>
+        <w:rPr>
+          <w:rFonts w:ascii="Times New Roman" w:hAnsi="Times New Roman" w:cs="Times New Roman"/>
+          <w:sz w:val="20"/>
+          <w:szCs w:val="20"/>
+        </w:rPr>
+        <w:lastRenderedPageBreak/>
+        <w:t>Management in the Mask Editor.</w:t>
+      </w:r>
+      <w:proofErr w:type="spellStart"/>
+      <w:proofErr w:type="spellEnd"/>
+      <w:proofErr w:type="spellStart"/>
+      <w:proofErr w:type="spellEnd"/>
+    </w:p>
+    <w:p>
+      <w:pPr>
+        <w:spacing w:line="240" w:lineRule="auto"/>
+        <w:jc w:val="both"/>
+        <w:rPr>
+          <w:rFonts w:ascii="Times New Roman" w:hAnsi="Times New Roman" w:cs="Times New Roman"/>
+          <w:sz w:val="20"/>
+          <w:szCs w:val="20"/>
+        </w:rPr>
+      </w:pPr>
+    </w:p>
+    <w:p>
+      <w:pPr>
+        <w:spacing w:line="240" w:lineRule="auto"/>
+        <w:jc w:val="both"/>
+        <w:rPr>
+          <w:rFonts w:ascii="Times New Roman" w:hAnsi="Times New Roman" w:cs="Times New Roman"/>
+          <w:sz w:val="20"/>
+          <w:szCs w:val="20"/>
+        </w:rPr>
+      </w:pPr>
+      <w:r>
+        <w:rPr>
+          <w:rFonts w:ascii="Times New Roman" w:hAnsi="Times New Roman" w:cs="Times New Roman"/>
+          <w:sz w:val="20"/>
+          <w:szCs w:val="20"/>
+        </w:rPr>
+        <w:t xml:space="preserve">Left mouse button - including the mask mark. Right mouse button - eliminating the mask mark.</w:t>
+      </w:r>
+    </w:p>
+    <w:p>
+      <w:pPr>
+        <w:spacing w:line="240" w:lineRule="auto"/>
+        <w:jc w:val="both"/>
+        <w:rPr>
+          <w:rFonts w:ascii="Times New Roman" w:hAnsi="Times New Roman" w:cs="Times New Roman"/>
+          <w:sz w:val="20"/>
+          <w:szCs w:val="20"/>
+        </w:rPr>
+      </w:pPr>
+      <w:r>
+        <w:rPr>
+          <w:rFonts w:ascii="Times New Roman" w:hAnsi="Times New Roman" w:cs="Times New Roman"/>
+          <w:sz w:val="20"/>
+          <w:szCs w:val="20"/>
+        </w:rPr>
+        <w:t xml:space="preserve">Middle mouse button - to complete the current polygon.</w:t>
+      </w:r>
+    </w:p>
+    <w:p>
+      <w:pPr>
+        <w:spacing w:line="240" w:lineRule="auto"/>
+        <w:jc w:val="both"/>
+        <w:rPr>
+          <w:rFonts w:ascii="Times New Roman" w:hAnsi="Times New Roman" w:cs="Times New Roman"/>
+          <w:sz w:val="20"/>
+          <w:szCs w:val="20"/>
+        </w:rPr>
+      </w:pPr>
+      <w:r>
+        <w:rPr>
+          <w:rFonts w:ascii="Times New Roman" w:hAnsi="Times New Roman" w:cs="Times New Roman"/>
+          <w:sz w:val="20"/>
+          <w:szCs w:val="20"/>
+        </w:rPr>
+        <w:t xml:space="preserve">Mouse wheel - undo or redo actions with points. Hold ctrl - will move to the beginning or end of the story.</w:t>
+      </w:r>
+      <w:proofErr w:type="spellStart"/>
+      <w:proofErr w:type="spellEnd"/>
+    </w:p>
+    <w:p>
+      <w:pPr>
+        <w:spacing w:line="240" w:lineRule="auto"/>
+        <w:ind w:left="426" w:hanging="426"/>
+        <w:jc w:val="both"/>
+        <w:rPr>
+          <w:rFonts w:ascii="Times New Roman" w:hAnsi="Times New Roman" w:cs="Times New Roman"/>
+          <w:sz w:val="20"/>
+          <w:szCs w:val="20"/>
+        </w:rPr>
+      </w:pPr>
+      <w:r>
+        <w:rPr>
+          <w:rFonts w:ascii="Times New Roman" w:hAnsi="Times New Roman" w:cs="Times New Roman"/>
+          <w:sz w:val="20"/>
+          <w:szCs w:val="20"/>
+          <w:lang w:val="en-US"/>
+        </w:rPr>
+        <w:t>The W - skip it and move to folder aligned_skipped - applicable for sorting people into a different folder. In most cases, you do not need this action.</w:t>
+      </w:r>
+      <w:proofErr w:type="gramStart"/>
+      <w:proofErr w:type="gramEnd"/>
+      <w:proofErr w:type="spellStart"/>
+      <w:proofErr w:type="spellEnd"/>
+    </w:p>
+    <w:p>
+      <w:pPr>
+        <w:spacing w:line="240" w:lineRule="auto"/>
+        <w:ind w:left="426" w:hanging="426"/>
+        <w:jc w:val="both"/>
+        <w:rPr>
+          <w:rFonts w:ascii="Times New Roman" w:hAnsi="Times New Roman" w:cs="Times New Roman"/>
+          <w:sz w:val="20"/>
+          <w:szCs w:val="20"/>
+        </w:rPr>
+      </w:pPr>
+      <w:r>
+        <w:rPr>
+          <w:rFonts w:ascii="Times New Roman" w:hAnsi="Times New Roman" w:cs="Times New Roman"/>
+          <w:sz w:val="20"/>
+          <w:szCs w:val="20"/>
+          <w:lang w:val="en-US"/>
+        </w:rPr>
+        <w:t>E - save and move aligned_confirmed folder. - applicable for sorting people into a different folder. In most cases, you do not need this action.</w:t>
+      </w:r>
+      <w:proofErr w:type="gramStart"/>
+      <w:proofErr w:type="gramEnd"/>
+      <w:proofErr w:type="spellStart"/>
+      <w:proofErr w:type="spellEnd"/>
+    </w:p>
+    <w:p>
+      <w:pPr>
+        <w:spacing w:line="240" w:lineRule="auto"/>
+        <w:jc w:val="both"/>
+        <w:rPr>
+          <w:rFonts w:ascii="Times New Roman" w:hAnsi="Times New Roman" w:cs="Times New Roman"/>
+          <w:sz w:val="20"/>
+          <w:szCs w:val="20"/>
+        </w:rPr>
+      </w:pPr>
+      <w:r>
+        <w:rPr>
+          <w:rFonts w:ascii="Times New Roman" w:hAnsi="Times New Roman" w:cs="Times New Roman"/>
+          <w:sz w:val="20"/>
+          <w:szCs w:val="20"/>
+          <w:lang w:val="en-US"/>
+        </w:rPr>
+        <w:t>C - flow into the same folder.</w:t>
+      </w:r>
+      <w:proofErr w:type="gramStart"/>
+      <w:proofErr w:type="gramEnd"/>
+    </w:p>
+    <w:p>
+      <w:pPr>
+        <w:spacing w:line="240" w:lineRule="auto"/>
+        <w:jc w:val="both"/>
+        <w:rPr>
+          <w:rFonts w:ascii="Times New Roman" w:hAnsi="Times New Roman" w:cs="Times New Roman"/>
+          <w:sz w:val="20"/>
+          <w:szCs w:val="20"/>
+        </w:rPr>
+      </w:pPr>
+      <w:r>
+        <w:rPr>
+          <w:rFonts w:ascii="Times New Roman" w:hAnsi="Times New Roman" w:cs="Times New Roman"/>
+          <w:sz w:val="20"/>
+          <w:szCs w:val="20"/>
+          <w:lang w:val="en-US"/>
+        </w:rPr>
+        <w:t>X - to save in the same folder.</w:t>
+      </w:r>
+    </w:p>
+    <w:p>
+      <w:pPr>
+        <w:spacing w:line="240" w:lineRule="auto"/>
+        <w:jc w:val="both"/>
+        <w:rPr>
+          <w:rFonts w:ascii="Times New Roman" w:hAnsi="Times New Roman" w:cs="Times New Roman"/>
+          <w:sz w:val="20"/>
+          <w:szCs w:val="20"/>
+          <w:lang w:val="en-US"/>
+        </w:rPr>
+      </w:pPr>
+      <w:proofErr w:type="gramStart"/>
+      <w:r>
+        <w:rPr>
+          <w:rFonts w:ascii="Times New Roman" w:hAnsi="Times New Roman" w:cs="Times New Roman"/>
+          <w:sz w:val="20"/>
+          <w:szCs w:val="20"/>
+          <w:lang w:val="en-US"/>
+        </w:rPr>
+        <w:t>Q / Z - previous image.</w:t>
+      </w:r>
+      <w:proofErr w:type="gramEnd"/>
+    </w:p>
+    <w:p>
+      <w:pPr>
+        <w:spacing w:line="240" w:lineRule="auto"/>
+        <w:jc w:val="both"/>
+        <w:rPr>
+          <w:rFonts w:ascii="Times New Roman" w:hAnsi="Times New Roman" w:cs="Times New Roman"/>
+          <w:sz w:val="20"/>
+          <w:szCs w:val="20"/>
+        </w:rPr>
+      </w:pPr>
+      <w:proofErr w:type="gramStart"/>
+      <w:r>
+        <w:rPr>
+          <w:rFonts w:ascii="Times New Roman" w:hAnsi="Times New Roman" w:cs="Times New Roman"/>
+          <w:sz w:val="20"/>
+          <w:szCs w:val="20"/>
+        </w:rPr>
+        <w:t>Sandwiched SHIFT - accelerates the movement of the HR 10.</w:t>
+      </w:r>
+      <w:proofErr w:type="gramEnd"/>
+    </w:p>
+    <w:p>
+      <w:pPr>
+        <w:spacing w:line="240" w:lineRule="auto"/>
+        <w:jc w:val="both"/>
+        <w:rPr>
+          <w:rFonts w:ascii="Times New Roman" w:hAnsi="Times New Roman" w:cs="Times New Roman"/>
+          <w:sz w:val="20"/>
+          <w:szCs w:val="20"/>
+        </w:rPr>
+      </w:pPr>
+      <w:r>
+        <w:rPr>
+          <w:rFonts w:ascii="Times New Roman" w:hAnsi="Times New Roman" w:cs="Times New Roman"/>
+          <w:sz w:val="20"/>
+          <w:szCs w:val="20"/>
+          <w:lang w:val="en-US"/>
+        </w:rPr>
+        <w:t>ESC - exit.</w:t>
+      </w:r>
+    </w:p>
+    <w:p>
+      <w:pPr>
+        <w:rPr>
+          <w:rFonts w:ascii="Times New Roman" w:hAnsi="Times New Roman" w:cs="Times New Roman"/>
+          <w:sz w:val="20"/>
+          <w:szCs w:val="20"/>
+        </w:rPr>
+      </w:pPr>
+    </w:p>
+    <w:p>
+      <w:pPr>
+        <w:rPr>
+          <w:rFonts w:ascii="Times New Roman" w:hAnsi="Times New Roman" w:cs="Times New Roman"/>
+          <w:sz w:val="20"/>
+          <w:szCs w:val="20"/>
+        </w:rPr>
+      </w:pPr>
+      <w:r>
+        <w:rPr>
+          <w:rFonts w:ascii="Times New Roman" w:hAnsi="Times New Roman" w:cs="Times New Roman"/>
+          <w:sz w:val="20"/>
+          <w:szCs w:val="20"/>
+        </w:rPr>
+        <w:br w:type="page"/>
+      </w:r>
+    </w:p>
+    <w:p>
+      <w:pPr>
+        <w:spacing w:line="240" w:lineRule="auto"/>
+        <w:jc w:val="both"/>
+        <w:rPr>
+          <w:rFonts w:ascii="Times New Roman" w:hAnsi="Times New Roman" w:cs="Times New Roman"/>
+          <w:sz w:val="20"/>
+          <w:szCs w:val="20"/>
+        </w:rPr>
+      </w:pPr>
+      <w:r>
+        <w:rPr>
+          <w:rFonts w:ascii="Courier New" w:hAnsi="Courier New" w:cs="Courier New"/>
+          <w:sz w:val="20"/>
+          <w:szCs w:val="20"/>
+        </w:rPr>
+        <w:lastRenderedPageBreak/>
         <w:t xml:space="preserve">6) train ... .bat</w:t>
       </w:r>
       <w:r>
@@ -6152,7 +6782,7 @@
                           </pic:cNvPicPr>
                         </pic:nvPicPr>
                         <pic:blipFill>
-                          <a:blip r:embed="rId16" cstate="print"/>
+                          <a:blip r:embed="rId18" cstate="print"/>
                           <a:stretch>
                             <a:fillRect/>
                           </a:stretch>
@@ -6205,7 +6835,7 @@
                           </pic:cNvPicPr>
                         </pic:nvPicPr>
                         <pic:blipFill>
-                          <a:blip r:embed="rId17" cstate="print"/>
+                          <a:blip r:embed="rId19" cstate="print"/>
                           <a:stretch>
                             <a:fillRect/>
                           </a:stretch>
@@ -6347,7 +6977,7 @@
                           </pic:cNvPicPr>
                         </pic:nvPicPr>
                         <pic:blipFill>
-                          <a:blip r:embed="rId18" cstate="print"/>
+                          <a:blip r:embed="rId20" cstate="print"/>
                           <a:srcRect/>
                           <a:stretch>
                             <a:fillRect/>
@@ -6401,7 +7031,7 @@
                           </pic:cNvPicPr>
                         </pic:nvPicPr>
                         <pic:blipFill>
-                          <a:blip r:embed="rId19" cstate="print"/>
+                          <a:blip r:embed="rId21" cstate="print"/>
                           <a:srcRect/>
                           <a:stretch>
                             <a:fillRect/>
@@ -6697,7 +7327,7 @@
                           </pic:cNvPicPr>
                         </pic:nvPicPr>
                         <pic:blipFill>
-                          <a:blip r:embed="rId20" cstate="print"/>
+                          <a:blip r:embed="rId22" cstate="print"/>
                           <a:srcRect/>
                           <a:stretch>
                             <a:fillRect/>
@@ -6835,7 +7465,7 @@
                           </pic:cNvPicPr>
                         </pic:nvPicPr>
                         <pic:blipFill>
-                          <a:blip r:embed="rId21" cstate="print"/>
+                          <a:blip r:embed="rId23" cstate="print"/>
                           <a:srcRect/>
                           <a:stretch>
                             <a:fillRect/>
@@ -6884,339 +7514,6 @@
                       <pic:pic xmlns:pic="http://schemas.openxmlformats.org/drawingml/2006/picture">
                         <pic:nvPicPr>
                           <pic:cNvPr id="0" name="Picture 78" descr="D:\DeepFaceLab\_internal\bin\DeepFaceLab\doc\LIAEF128_Cage_1.jpg"/>
-                          <pic:cNvPicPr>
-                            <a:picLocks noChangeAspect="1" noChangeArrowheads="1"/>
-                          </pic:cNvPicPr>
-                        </pic:nvPicPr>
-                        <pic:blipFill>
-                          <a:blip r:embed="rId22" cstate="print"/>
-                          <a:srcRect/>
-                          <a:stretch>
-                            <a:fillRect/>
-                          </a:stretch>
-                        </pic:blipFill>
-                        <pic:spPr bwMode="auto">
-                          <a:xfrm>
-                            <a:off x="0" y="0"/>
-                            <a:ext cx="2689200" cy="2761324"/>
-                          </a:xfrm>
-                          <a:prstGeom prst="rect">
-                            <a:avLst/>
-                          </a:prstGeom>
-                          <a:noFill/>
-                          <a:ln w="9525">
-                            <a:noFill/>
-                            <a:miter lim="800000"/>
-                            <a:headEnd/>
-                            <a:tailEnd/>
-                          </a:ln>
-                        </pic:spPr>
-                      </pic:pic>
-                    </a:graphicData>
-                  </a:graphic>
-                </wp:inline>
-              </w:drawing>
-            </w:r>
-          </w:p>
-          <w:p>
-            <w:pPr>
-              <w:ind w:left="34"/>
-              <w:jc w:val="both"/>
-              <w:rPr>
-                <w:rFonts w:ascii="Times New Roman" w:hAnsi="Times New Roman" w:cs="Times New Roman"/>
-                <w:sz w:val="20"/>
-                <w:szCs w:val="20"/>
-              </w:rPr>
-            </w:pPr>
-          </w:p>
-        </w:tc>
-      </w:tr>
-    </w:tbl>
-    <w:p>
-      <w:pPr>
-        <w:spacing w:line="240" w:lineRule="auto"/>
-        <w:jc w:val="both"/>
-        <w:rPr>
-          <w:rFonts w:ascii="Times New Roman" w:hAnsi="Times New Roman" w:cs="Times New Roman"/>
-          <w:sz w:val="20"/>
-          <w:szCs w:val="20"/>
-          <w:lang w:val="en-US"/>
-        </w:rPr>
-      </w:pPr>
-    </w:p>
-    <w:p>
-      <w:pPr>
-        <w:spacing w:line="240" w:lineRule="auto"/>
-        <w:jc w:val="both"/>
-        <w:rPr>
-          <w:rFonts w:ascii="Times New Roman" w:hAnsi="Times New Roman" w:cs="Times New Roman"/>
-          <w:sz w:val="20"/>
-          <w:szCs w:val="20"/>
-          <w:lang w:val="en-US"/>
-        </w:rPr>
-      </w:pPr>
-      <w:r>
-        <w:rPr>
-          <w:rFonts w:ascii="Times New Roman" w:hAnsi="Times New Roman" w:cs="Times New Roman"/>
-          <w:b/>
-          <w:sz w:val="20"/>
-          <w:szCs w:val="20"/>
-        </w:rPr>
-        <w:t>options</w:t>
-      </w:r>
-      <w:r>
-        <w:rPr>
-          <w:rFonts w:ascii="Times New Roman" w:hAnsi="Times New Roman" w:cs="Times New Roman"/>
-          <w:sz w:val="20"/>
-          <w:szCs w:val="20"/>
-          <w:lang w:val="en-US"/>
-        </w:rPr>
-        <w:t xml:space="preserve"> </w:t>
-      </w:r>
-      <w:r>
-        <w:rPr>
-          <w:rFonts w:ascii="Courier New" w:hAnsi="Courier New" w:cs="Courier New"/>
-          <w:b/>
-          <w:sz w:val="20"/>
-          <w:szCs w:val="20"/>
-          <w:lang w:val="en-US"/>
-        </w:rPr>
-        <w:t>H64</w:t>
-      </w:r>
-      <w:r>
-        <w:rPr>
-          <w:rFonts w:ascii="Courier New" w:hAnsi="Courier New" w:cs="Courier New"/>
-          <w:sz w:val="20"/>
-          <w:szCs w:val="20"/>
-          <w:lang w:val="en-US"/>
-        </w:rPr>
-        <w:t xml:space="preserve">, H128, DF, LIAEF128</w:t>
-      </w:r>
-      <w:r>
-        <w:rPr>
-          <w:rFonts w:ascii="Times New Roman" w:hAnsi="Times New Roman" w:cs="Times New Roman"/>
-          <w:sz w:val="20"/>
-          <w:szCs w:val="20"/>
-          <w:lang w:val="en-US"/>
-        </w:rPr>
-        <w:t xml:space="preserve"> models:</w:t>
-      </w:r>
-    </w:p>
-    <w:p>
-      <w:pPr>
-        <w:spacing w:line="240" w:lineRule="auto"/>
-        <w:jc w:val="both"/>
-        <w:rPr>
-          <w:rFonts w:ascii="Courier New" w:hAnsi="Courier New" w:cs="Courier New"/>
-          <w:sz w:val="20"/>
-          <w:szCs w:val="20"/>
-          <w:lang w:val="en-US"/>
-        </w:rPr>
-      </w:pPr>
-      <w:r>
-        <w:rPr>
-          <w:rFonts w:ascii="Courier New" w:hAnsi="Courier New" w:cs="Courier New"/>
-          <w:sz w:val="20"/>
-          <w:szCs w:val="20"/>
-          <w:lang w:val="en-US"/>
-        </w:rPr>
-        <w:t>Use pixel loss? (Y / n,:? Help skip: n / default):</w:t>
-      </w:r>
-      <w:proofErr w:type="gramStart"/>
-      <w:proofErr w:type="gramEnd"/>
-    </w:p>
-    <w:p>
-      <w:pPr>
-        <w:spacing w:line="240" w:lineRule="auto"/>
-        <w:ind w:left="567"/>
-        <w:jc w:val="both"/>
-        <w:rPr>
-          <w:rFonts w:ascii="Times New Roman" w:hAnsi="Times New Roman" w:cs="Times New Roman"/>
-          <w:sz w:val="20"/>
-          <w:szCs w:val="20"/>
-        </w:rPr>
-      </w:pPr>
-      <w:r>
-        <w:rPr>
-          <w:rFonts w:ascii="Times New Roman" w:hAnsi="Times New Roman" w:cs="Times New Roman"/>
-          <w:sz w:val="20"/>
-          <w:szCs w:val="20"/>
-        </w:rPr>
-        <w:t xml:space="preserve">It makes it easier to improve the fine details and remove jitter. Include only after 20k iterations.</w:t>
-      </w:r>
-    </w:p>
-    <w:p>
-      <w:pPr>
-        <w:rPr>
-          <w:rFonts w:ascii="Times New Roman" w:hAnsi="Times New Roman" w:cs="Times New Roman"/>
-          <w:sz w:val="20"/>
-          <w:szCs w:val="20"/>
-        </w:rPr>
-      </w:pPr>
-      <w:r>
-        <w:rPr>
-          <w:rFonts w:ascii="Times New Roman" w:hAnsi="Times New Roman" w:cs="Times New Roman"/>
-          <w:sz w:val="20"/>
-          <w:szCs w:val="20"/>
-        </w:rPr>
-        <w:br w:type="page"/>
-      </w:r>
-    </w:p>
-    <w:tbl>
-      <w:tblPr>
-        <w:tblStyle w:val="a9"/>
-        <w:tblW w:w="0" w:type="auto"/>
-        <w:tblLook w:val="04A0"/>
-      </w:tblPr>
-      <w:tblGrid>
-        <w:gridCol w:w="1177"/>
-        <w:gridCol w:w="9102"/>
-      </w:tblGrid>
-      <w:tr>
-        <w:tc>
-          <w:tcPr>
-            <w:tcW w:w="1177" w:type="dxa"/>
-            <w:tcMar>
-              <w:top w:w="113" w:type="dxa"/>
-              <w:bottom w:w="113" w:type="dxa"/>
-            </w:tcMar>
-          </w:tcPr>
-          <w:p>
-            <w:pPr>
-              <w:jc w:val="both"/>
-              <w:rPr>
-                <w:lang w:val="en-US"/>
-              </w:rPr>
-            </w:pPr>
-            <w:r>
-              <w:lastRenderedPageBreak/>
-              <w:br w:type="page"/>
-            </w:r>
-            <w:r>
-              <w:rPr>
-                <w:rFonts w:ascii="Courier New" w:hAnsi="Courier New" w:cs="Courier New"/>
-                <w:sz w:val="20"/>
-                <w:szCs w:val="20"/>
-                <w:lang w:val="en-US"/>
-              </w:rPr>
-              <w:t>SAE (512MB +) </w:t>
-            </w:r>
-          </w:p>
-        </w:tc>
-        <w:tc>
-          <w:tcPr>
-            <w:tcW w:w="9102" w:type="dxa"/>
-            <w:tcMar>
-              <w:top w:w="113" w:type="dxa"/>
-              <w:bottom w:w="113" w:type="dxa"/>
-            </w:tcMar>
-          </w:tcPr>
-          <w:p>
-            <w:pPr>
-              <w:ind w:left="34"/>
-              <w:jc w:val="both"/>
-              <w:rPr>
-                <w:rFonts w:ascii="Times New Roman" w:hAnsi="Times New Roman" w:cs="Times New Roman"/>
-                <w:sz w:val="20"/>
-                <w:szCs w:val="20"/>
-              </w:rPr>
-            </w:pPr>
-            <w:r>
-              <w:rPr>
-                <w:rFonts w:ascii="Times New Roman" w:hAnsi="Times New Roman" w:cs="Times New Roman"/>
-                <w:sz w:val="20"/>
-                <w:szCs w:val="20"/>
-              </w:rPr>
-              <w:t xml:space="preserve">The latest best and flexible model. It contains all of the other models. It is possible to transfer the style of face and lighting, which will be studied directly by the neural network. Various settings can be configured when you first start. These settings affect what size will the network and I run on your video card, so you can adjust the model to the training as well as 512MB to 24GB. Of course, the more memory, the better quality you get.</w:t>
-            </w:r>
-            <w:proofErr w:type="gramStart"/>
-            <w:proofErr w:type="gramEnd"/>
-          </w:p>
-          <w:p>
-            <w:pPr>
-              <w:ind w:left="34"/>
-              <w:jc w:val="both"/>
-              <w:rPr>
-                <w:rFonts w:ascii="Times New Roman" w:hAnsi="Times New Roman" w:cs="Times New Roman"/>
-                <w:sz w:val="20"/>
-                <w:szCs w:val="20"/>
-              </w:rPr>
-            </w:pPr>
-            <w:r>
-              <w:rPr>
-                <w:rFonts w:ascii="Times New Roman" w:hAnsi="Times New Roman" w:cs="Times New Roman"/>
-                <w:noProof/>
-                <w:sz w:val="20"/>
-                <w:szCs w:val="20"/>
-                <w:lang w:eastAsia="ru-RU"/>
-              </w:rPr>
-              <w:drawing>
-                <wp:inline distT="0" distB="0" distL="0" distR="0">
-                  <wp:extent cx="2689200" cy="2766983"/>
-                  <wp:effectExtent l="19050" t="0" r="0" b="0"/>
-                  <wp:docPr id="26" name="Рисунок 72" descr="D:\DeepFaceLab\_internal\bin\DeepFaceLab\doc\SAE_Asian_0.jpg"/>
-                  <wp:cNvGraphicFramePr>
-                    <a:graphicFrameLocks xmlns:a="http://schemas.openxmlformats.org/drawingml/2006/main" noChangeAspect="1"/>
-                  </wp:cNvGraphicFramePr>
-                  <a:graphic xmlns:a="http://schemas.openxmlformats.org/drawingml/2006/main">
-                    <a:graphicData uri="http://schemas.openxmlformats.org/drawingml/2006/picture">
-                      <pic:pic xmlns:pic="http://schemas.openxmlformats.org/drawingml/2006/picture">
-                        <pic:nvPicPr>
-                          <pic:cNvPr id="0" name="Picture 72" descr="D:\DeepFaceLab\_internal\bin\DeepFaceLab\doc\SAE_Asian_0.jpg"/>
-                          <pic:cNvPicPr>
-                            <a:picLocks noChangeAspect="1" noChangeArrowheads="1"/>
-                          </pic:cNvPicPr>
-                        </pic:nvPicPr>
-                        <pic:blipFill>
-                          <a:blip r:embed="rId23" cstate="print"/>
-                          <a:srcRect/>
-                          <a:stretch>
-                            <a:fillRect/>
-                          </a:stretch>
-                        </pic:blipFill>
-                        <pic:spPr bwMode="auto">
-                          <a:xfrm>
-                            <a:off x="0" y="0"/>
-                            <a:ext cx="2689200" cy="2766983"/>
-                          </a:xfrm>
-                          <a:prstGeom prst="rect">
-                            <a:avLst/>
-                          </a:prstGeom>
-                          <a:noFill/>
-                          <a:ln w="9525">
-                            <a:noFill/>
-                            <a:miter lim="800000"/>
-                            <a:headEnd/>
-                            <a:tailEnd/>
-                          </a:ln>
-                        </pic:spPr>
-                      </pic:pic>
-                    </a:graphicData>
-                  </a:graphic>
-                </wp:inline>
-              </w:drawing>
-            </w:r>
-            <w:r>
-              <w:rPr>
-                <w:rFonts w:ascii="Times New Roman" w:hAnsi="Times New Roman" w:cs="Times New Roman"/>
-                <w:noProof/>
-                <w:sz w:val="20"/>
-                <w:szCs w:val="20"/>
-                <w:lang w:eastAsia="ru-RU"/>
-              </w:rPr>
-              <w:drawing>
-                <wp:inline distT="0" distB="0" distL="0" distR="0">
-                  <wp:extent cx="2689200" cy="2761324"/>
-                  <wp:effectExtent l="19050" t="0" r="0" b="0"/>
-                  <wp:docPr id="27" name="Рисунок 73" descr="D:\DeepFaceLab\_internal\bin\DeepFaceLab\doc\SAE_Cage_0.jpg"/>
-                  <wp:cNvGraphicFramePr>
-                    <a:graphicFrameLocks xmlns:a="http://schemas.openxmlformats.org/drawingml/2006/main" noChangeAspect="1"/>
-                  </wp:cNvGraphicFramePr>
-                  <a:graphic xmlns:a="http://schemas.openxmlformats.org/drawingml/2006/main">
-                    <a:graphicData uri="http://schemas.openxmlformats.org/drawingml/2006/picture">
-                      <pic:pic xmlns:pic="http://schemas.openxmlformats.org/drawingml/2006/picture">
-                        <pic:nvPicPr>
-                          <pic:cNvPr id="0" name="Picture 73" descr="D:\DeepFaceLab\_internal\bin\DeepFaceLab\doc\SAE_Cage_0.jpg"/>
                           <pic:cNvPicPr>
                             <a:picLocks noChangeAspect="1" noChangeArrowheads="1"/>
                           </pic:cNvPicPr>
@@ -7250,6 +7547,339 @@
                 </wp:inline>
               </w:drawing>
             </w:r>
+          </w:p>
+          <w:p>
+            <w:pPr>
+              <w:ind w:left="34"/>
+              <w:jc w:val="both"/>
+              <w:rPr>
+                <w:rFonts w:ascii="Times New Roman" w:hAnsi="Times New Roman" w:cs="Times New Roman"/>
+                <w:sz w:val="20"/>
+                <w:szCs w:val="20"/>
+              </w:rPr>
+            </w:pPr>
+          </w:p>
+        </w:tc>
+      </w:tr>
+    </w:tbl>
+    <w:p>
+      <w:pPr>
+        <w:spacing w:line="240" w:lineRule="auto"/>
+        <w:jc w:val="both"/>
+        <w:rPr>
+          <w:rFonts w:ascii="Times New Roman" w:hAnsi="Times New Roman" w:cs="Times New Roman"/>
+          <w:sz w:val="20"/>
+          <w:szCs w:val="20"/>
+          <w:lang w:val="en-US"/>
+        </w:rPr>
+      </w:pPr>
+    </w:p>
+    <w:p>
+      <w:pPr>
+        <w:spacing w:line="240" w:lineRule="auto"/>
+        <w:jc w:val="both"/>
+        <w:rPr>
+          <w:rFonts w:ascii="Times New Roman" w:hAnsi="Times New Roman" w:cs="Times New Roman"/>
+          <w:sz w:val="20"/>
+          <w:szCs w:val="20"/>
+          <w:lang w:val="en-US"/>
+        </w:rPr>
+      </w:pPr>
+      <w:r>
+        <w:rPr>
+          <w:rFonts w:ascii="Times New Roman" w:hAnsi="Times New Roman" w:cs="Times New Roman"/>
+          <w:b/>
+          <w:sz w:val="20"/>
+          <w:szCs w:val="20"/>
+        </w:rPr>
+        <w:t>options</w:t>
+      </w:r>
+      <w:r>
+        <w:rPr>
+          <w:rFonts w:ascii="Times New Roman" w:hAnsi="Times New Roman" w:cs="Times New Roman"/>
+          <w:sz w:val="20"/>
+          <w:szCs w:val="20"/>
+          <w:lang w:val="en-US"/>
+        </w:rPr>
+        <w:t xml:space="preserve"> </w:t>
+      </w:r>
+      <w:r>
+        <w:rPr>
+          <w:rFonts w:ascii="Courier New" w:hAnsi="Courier New" w:cs="Courier New"/>
+          <w:b/>
+          <w:sz w:val="20"/>
+          <w:szCs w:val="20"/>
+          <w:lang w:val="en-US"/>
+        </w:rPr>
+        <w:t>H64</w:t>
+      </w:r>
+      <w:r>
+        <w:rPr>
+          <w:rFonts w:ascii="Courier New" w:hAnsi="Courier New" w:cs="Courier New"/>
+          <w:sz w:val="20"/>
+          <w:szCs w:val="20"/>
+          <w:lang w:val="en-US"/>
+        </w:rPr>
+        <w:t xml:space="preserve">, H128, DF, LIAEF128</w:t>
+      </w:r>
+      <w:r>
+        <w:rPr>
+          <w:rFonts w:ascii="Times New Roman" w:hAnsi="Times New Roman" w:cs="Times New Roman"/>
+          <w:sz w:val="20"/>
+          <w:szCs w:val="20"/>
+          <w:lang w:val="en-US"/>
+        </w:rPr>
+        <w:t xml:space="preserve"> models:</w:t>
+      </w:r>
+    </w:p>
+    <w:p>
+      <w:pPr>
+        <w:spacing w:line="240" w:lineRule="auto"/>
+        <w:jc w:val="both"/>
+        <w:rPr>
+          <w:rFonts w:ascii="Courier New" w:hAnsi="Courier New" w:cs="Courier New"/>
+          <w:sz w:val="20"/>
+          <w:szCs w:val="20"/>
+          <w:lang w:val="en-US"/>
+        </w:rPr>
+      </w:pPr>
+      <w:r>
+        <w:rPr>
+          <w:rFonts w:ascii="Courier New" w:hAnsi="Courier New" w:cs="Courier New"/>
+          <w:sz w:val="20"/>
+          <w:szCs w:val="20"/>
+          <w:lang w:val="en-US"/>
+        </w:rPr>
+        <w:t>Use pixel loss? (Y / n,:? Help skip: n / default):</w:t>
+      </w:r>
+      <w:proofErr w:type="gramStart"/>
+      <w:proofErr w:type="gramEnd"/>
+    </w:p>
+    <w:p>
+      <w:pPr>
+        <w:spacing w:line="240" w:lineRule="auto"/>
+        <w:ind w:left="567"/>
+        <w:jc w:val="both"/>
+        <w:rPr>
+          <w:rFonts w:ascii="Times New Roman" w:hAnsi="Times New Roman" w:cs="Times New Roman"/>
+          <w:sz w:val="20"/>
+          <w:szCs w:val="20"/>
+        </w:rPr>
+      </w:pPr>
+      <w:r>
+        <w:rPr>
+          <w:rFonts w:ascii="Times New Roman" w:hAnsi="Times New Roman" w:cs="Times New Roman"/>
+          <w:sz w:val="20"/>
+          <w:szCs w:val="20"/>
+        </w:rPr>
+        <w:t xml:space="preserve">It makes it easier to improve the fine details and remove jitter. Include only after 20k iterations.</w:t>
+      </w:r>
+    </w:p>
+    <w:p>
+      <w:pPr>
+        <w:rPr>
+          <w:rFonts w:ascii="Times New Roman" w:hAnsi="Times New Roman" w:cs="Times New Roman"/>
+          <w:sz w:val="20"/>
+          <w:szCs w:val="20"/>
+        </w:rPr>
+      </w:pPr>
+      <w:r>
+        <w:rPr>
+          <w:rFonts w:ascii="Times New Roman" w:hAnsi="Times New Roman" w:cs="Times New Roman"/>
+          <w:sz w:val="20"/>
+          <w:szCs w:val="20"/>
+        </w:rPr>
+        <w:br w:type="page"/>
+      </w:r>
+    </w:p>
+    <w:tbl>
+      <w:tblPr>
+        <w:tblStyle w:val="a9"/>
+        <w:tblW w:w="0" w:type="auto"/>
+        <w:tblLook w:val="04A0"/>
+      </w:tblPr>
+      <w:tblGrid>
+        <w:gridCol w:w="1177"/>
+        <w:gridCol w:w="9102"/>
+      </w:tblGrid>
+      <w:tr>
+        <w:tc>
+          <w:tcPr>
+            <w:tcW w:w="1177" w:type="dxa"/>
+            <w:tcMar>
+              <w:top w:w="113" w:type="dxa"/>
+              <w:bottom w:w="113" w:type="dxa"/>
+            </w:tcMar>
+          </w:tcPr>
+          <w:p>
+            <w:pPr>
+              <w:jc w:val="both"/>
+              <w:rPr>
+                <w:lang w:val="en-US"/>
+              </w:rPr>
+            </w:pPr>
+            <w:r>
+              <w:lastRenderedPageBreak/>
+              <w:br w:type="page"/>
+            </w:r>
+            <w:r>
+              <w:rPr>
+                <w:rFonts w:ascii="Courier New" w:hAnsi="Courier New" w:cs="Courier New"/>
+                <w:sz w:val="20"/>
+                <w:szCs w:val="20"/>
+                <w:lang w:val="en-US"/>
+              </w:rPr>
+              <w:t>SAE (512MB +) </w:t>
+            </w:r>
+          </w:p>
+        </w:tc>
+        <w:tc>
+          <w:tcPr>
+            <w:tcW w:w="9102" w:type="dxa"/>
+            <w:tcMar>
+              <w:top w:w="113" w:type="dxa"/>
+              <w:bottom w:w="113" w:type="dxa"/>
+            </w:tcMar>
+          </w:tcPr>
+          <w:p>
+            <w:pPr>
+              <w:ind w:left="34"/>
+              <w:jc w:val="both"/>
+              <w:rPr>
+                <w:rFonts w:ascii="Times New Roman" w:hAnsi="Times New Roman" w:cs="Times New Roman"/>
+                <w:sz w:val="20"/>
+                <w:szCs w:val="20"/>
+              </w:rPr>
+            </w:pPr>
+            <w:r>
+              <w:rPr>
+                <w:rFonts w:ascii="Times New Roman" w:hAnsi="Times New Roman" w:cs="Times New Roman"/>
+                <w:sz w:val="20"/>
+                <w:szCs w:val="20"/>
+              </w:rPr>
+              <w:t xml:space="preserve">The latest best and flexible model. It contains all of the other models. It is possible to transfer the style of face and lighting, which will be studied directly by the neural network. Various settings can be configured when you first start. These settings affect what size will the network and I run on your video card, so you can adjust the model to the training as well as 512MB to 24GB. Of course, the more memory, the better quality you get.</w:t>
+            </w:r>
+            <w:proofErr w:type="gramStart"/>
+            <w:proofErr w:type="gramEnd"/>
+          </w:p>
+          <w:p>
+            <w:pPr>
+              <w:ind w:left="34"/>
+              <w:jc w:val="both"/>
+              <w:rPr>
+                <w:rFonts w:ascii="Times New Roman" w:hAnsi="Times New Roman" w:cs="Times New Roman"/>
+                <w:sz w:val="20"/>
+                <w:szCs w:val="20"/>
+              </w:rPr>
+            </w:pPr>
+            <w:r>
+              <w:rPr>
+                <w:rFonts w:ascii="Times New Roman" w:hAnsi="Times New Roman" w:cs="Times New Roman"/>
+                <w:noProof/>
+                <w:sz w:val="20"/>
+                <w:szCs w:val="20"/>
+                <w:lang w:eastAsia="ru-RU"/>
+              </w:rPr>
+              <w:drawing>
+                <wp:inline distT="0" distB="0" distL="0" distR="0">
+                  <wp:extent cx="2689200" cy="2766983"/>
+                  <wp:effectExtent l="19050" t="0" r="0" b="0"/>
+                  <wp:docPr id="26" name="Рисунок 72" descr="D:\DeepFaceLab\_internal\bin\DeepFaceLab\doc\SAE_Asian_0.jpg"/>
+                  <wp:cNvGraphicFramePr>
+                    <a:graphicFrameLocks xmlns:a="http://schemas.openxmlformats.org/drawingml/2006/main" noChangeAspect="1"/>
+                  </wp:cNvGraphicFramePr>
+                  <a:graphic xmlns:a="http://schemas.openxmlformats.org/drawingml/2006/main">
+                    <a:graphicData uri="http://schemas.openxmlformats.org/drawingml/2006/picture">
+                      <pic:pic xmlns:pic="http://schemas.openxmlformats.org/drawingml/2006/picture">
+                        <pic:nvPicPr>
+                          <pic:cNvPr id="0" name="Picture 72" descr="D:\DeepFaceLab\_internal\bin\DeepFaceLab\doc\SAE_Asian_0.jpg"/>
+                          <pic:cNvPicPr>
+                            <a:picLocks noChangeAspect="1" noChangeArrowheads="1"/>
+                          </pic:cNvPicPr>
+                        </pic:nvPicPr>
+                        <pic:blipFill>
+                          <a:blip r:embed="rId25" cstate="print"/>
+                          <a:srcRect/>
+                          <a:stretch>
+                            <a:fillRect/>
+                          </a:stretch>
+                        </pic:blipFill>
+                        <pic:spPr bwMode="auto">
+                          <a:xfrm>
+                            <a:off x="0" y="0"/>
+                            <a:ext cx="2689200" cy="2766983"/>
+                          </a:xfrm>
+                          <a:prstGeom prst="rect">
+                            <a:avLst/>
+                          </a:prstGeom>
+                          <a:noFill/>
+                          <a:ln w="9525">
+                            <a:noFill/>
+                            <a:miter lim="800000"/>
+                            <a:headEnd/>
+                            <a:tailEnd/>
+                          </a:ln>
+                        </pic:spPr>
+                      </pic:pic>
+                    </a:graphicData>
+                  </a:graphic>
+                </wp:inline>
+              </w:drawing>
+            </w:r>
+            <w:r>
+              <w:rPr>
+                <w:rFonts w:ascii="Times New Roman" w:hAnsi="Times New Roman" w:cs="Times New Roman"/>
+                <w:noProof/>
+                <w:sz w:val="20"/>
+                <w:szCs w:val="20"/>
+                <w:lang w:eastAsia="ru-RU"/>
+              </w:rPr>
+              <w:drawing>
+                <wp:inline distT="0" distB="0" distL="0" distR="0">
+                  <wp:extent cx="2689200" cy="2761324"/>
+                  <wp:effectExtent l="19050" t="0" r="0" b="0"/>
+                  <wp:docPr id="27" name="Рисунок 73" descr="D:\DeepFaceLab\_internal\bin\DeepFaceLab\doc\SAE_Cage_0.jpg"/>
+                  <wp:cNvGraphicFramePr>
+                    <a:graphicFrameLocks xmlns:a="http://schemas.openxmlformats.org/drawingml/2006/main" noChangeAspect="1"/>
+                  </wp:cNvGraphicFramePr>
+                  <a:graphic xmlns:a="http://schemas.openxmlformats.org/drawingml/2006/main">
+                    <a:graphicData uri="http://schemas.openxmlformats.org/drawingml/2006/picture">
+                      <pic:pic xmlns:pic="http://schemas.openxmlformats.org/drawingml/2006/picture">
+                        <pic:nvPicPr>
+                          <pic:cNvPr id="0" name="Picture 73" descr="D:\DeepFaceLab\_internal\bin\DeepFaceLab\doc\SAE_Cage_0.jpg"/>
+                          <pic:cNvPicPr>
+                            <a:picLocks noChangeAspect="1" noChangeArrowheads="1"/>
+                          </pic:cNvPicPr>
+                        </pic:nvPicPr>
+                        <pic:blipFill>
+                          <a:blip r:embed="rId26" cstate="print"/>
+                          <a:srcRect/>
+                          <a:stretch>
+                            <a:fillRect/>
+                          </a:stretch>
+                        </pic:blipFill>
+                        <pic:spPr bwMode="auto">
+                          <a:xfrm>
+                            <a:off x="0" y="0"/>
+                            <a:ext cx="2689200" cy="2761324"/>
+                          </a:xfrm>
+                          <a:prstGeom prst="rect">
+                            <a:avLst/>
+                          </a:prstGeom>
+                          <a:noFill/>
+                          <a:ln w="9525">
+                            <a:noFill/>
+                            <a:miter lim="800000"/>
+                            <a:headEnd/>
+                            <a:tailEnd/>
+                          </a:ln>
+                        </pic:spPr>
+                      </pic:pic>
+                    </a:graphicData>
+                  </a:graphic>
+                </wp:inline>
+              </w:drawing>
+            </w:r>
             <w:r>
               <w:rPr>
                 <w:rFonts w:ascii="Times New Roman" w:hAnsi="Times New Roman" w:cs="Times New Roman"/>
@@ -7276,7 +7906,7 @@
                           </pic:cNvPicPr>
                         </pic:nvPicPr>
                         <pic:blipFill>
-                          <a:blip r:embed="rId25" cstate="print"/>
+                          <a:blip r:embed="rId27" cstate="print"/>
                           <a:srcRect/>
                           <a:stretch>
                             <a:fillRect/>
@@ -7330,7 +7960,7 @@
                           </pic:cNvPicPr>
                         </pic:nvPicPr>
                         <pic:blipFill>
-                          <a:blip r:embed="rId26" cstate="print"/>
+                          <a:blip r:embed="rId28" cstate="print"/>
                           <a:srcRect/>
                           <a:stretch>
                             <a:fillRect/>
@@ -7379,7 +8009,7 @@
             </w:r>
             <w:proofErr w:type="spellStart"/>
             <w:proofErr w:type="spellEnd"/>
-            <w:hyperlink r:id="rId27" w:history="1">
+            <w:hyperlink r:id="rId29" w:history="1">
               <w:r>
                 <w:rPr>
                   <w:rStyle w:val="a6"/>
@@ -7416,7 +8046,7 @@
             <w:proofErr w:type="spellEnd"/>
             <w:proofErr w:type="spellStart"/>
             <w:proofErr w:type="spellEnd"/>
-            <w:hyperlink r:id="rId28" w:history="1">
+            <w:hyperlink r:id="rId30" w:history="1">
               <w:r>
                 <w:rPr>
                   <w:rStyle w:val="a6"/>
@@ -7791,6 +8421,7 @@
           <w:rFonts w:ascii="Courier New" w:hAnsi="Courier New" w:cs="Courier New"/>
           <w:sz w:val="20"/>
           <w:szCs w:val="20"/>
+          <w:lang w:val="en-US"/>
         </w:rPr>
       </w:pPr>
       <w:r>
@@ -7837,6 +8468,7 @@
           <w:rFonts w:ascii="Courier New" w:hAnsi="Courier New" w:cs="Courier New"/>
           <w:sz w:val="20"/>
           <w:szCs w:val="20"/>
+          <w:lang w:val="en-US"/>
         </w:rPr>
       </w:pPr>
       <w:r>
@@ -7922,7 +8554,7 @@
         <w:rPr>
           <w:rFonts w:ascii="Courier New" w:hAnsi="Courier New" w:cs="Courier New"/>
           <w:color w:val="000000"/>
-          <w:lang w:eastAsia="ru-RU"/>
+          <w:lang w:val="en-US" w:eastAsia="ru-RU"/>
         </w:rPr>
       </w:pPr>
       <w:r>
@@ -7934,6 +8566,8 @@
       </w:r>
       <w:proofErr w:type="gramStart"/>
       <w:proofErr w:type="gramEnd"/>
+      <w:proofErr w:type="spellStart"/>
+      <w:proofErr w:type="spellEnd"/>
     </w:p>
     <w:p>
       <w:pPr>
@@ -8549,7 +9183,7 @@
                           <pic:cNvPicPr/>
                         </pic:nvPicPr>
                         <pic:blipFill>
-                          <a:blip r:embed="rId29" cstate="print"/>
+                          <a:blip r:embed="rId31" cstate="print"/>
                           <a:stretch>
                             <a:fillRect/>
                           </a:stretch>
@@ -8633,7 +9267,7 @@
                           <pic:cNvPicPr/>
                         </pic:nvPicPr>
                         <pic:blipFill>
-                          <a:blip r:embed="rId30" cstate="print"/>
+                          <a:blip r:embed="rId32" cstate="print"/>
                           <a:stretch>
                             <a:fillRect/>
                           </a:stretch>
@@ -8693,7 +9327,7 @@
                           <pic:cNvPicPr/>
                         </pic:nvPicPr>
                         <pic:blipFill>
-                          <a:blip r:embed="rId31" cstate="print"/>
+                          <a:blip r:embed="rId33" cstate="print"/>
                           <a:stretch>
                             <a:fillRect/>
                           </a:stretch>
@@ -8752,7 +9386,7 @@
                           <pic:cNvPicPr/>
                         </pic:nvPicPr>
                         <pic:blipFill>
-                          <a:blip r:embed="rId32" cstate="print"/>
+                          <a:blip r:embed="rId34" cstate="print"/>
                           <a:stretch>
                             <a:fillRect/>
                           </a:stretch>
@@ -9127,7 +9761,7 @@
                           <pic:cNvPicPr/>
                         </pic:nvPicPr>
                         <pic:blipFill>
-                          <a:blip r:embed="rId33" cstate="print"/>
+                          <a:blip r:embed="rId35" cstate="print"/>
                           <a:stretch>
                             <a:fillRect/>
                           </a:stretch>
@@ -9371,7 +10005,7 @@
                           <pic:cNvPicPr/>
                         </pic:nvPicPr>
                         <pic:blipFill>
-                          <a:blip r:embed="rId34" cstate="print"/>
+                          <a:blip r:embed="rId36" cstate="print"/>
                           <a:stretch>
                             <a:fillRect/>
                           </a:stretch>
@@ -9513,7 +10147,7 @@
                           <pic:cNvPicPr/>
                         </pic:nvPicPr>
                         <pic:blipFill>
-                          <a:blip r:embed="rId35" cstate="print"/>
+                          <a:blip r:embed="rId37" cstate="print"/>
                           <a:stretch>
                             <a:fillRect/>
                           </a:stretch>
@@ -9940,8 +10574,14 @@
                 <w:szCs w:val="20"/>
                 <w:lang w:val="en-US" w:eastAsia="ru-RU"/>
               </w:rPr>
-              <w:t xml:space="preserve">Mask mode: (1) learned, (2) dst, (3) FAN-prd, (4) FAN-dst (5) FAN-prd &amp; dst help (?). Default - 1:</w:t>
+              <w:t xml:space="preserve">Mask mode: (1) learned, (2) dst, (3) FAN-prd, (4) FAN-dst (5) FAN-prd * dst (6) learned * FAN-prd * FAN-dst help (?) . Default - 1:</w:t>
             </w:r>
+            <w:proofErr w:type="spellStart"/>
+            <w:proofErr w:type="spellEnd"/>
+            <w:proofErr w:type="spellStart"/>
+            <w:proofErr w:type="spellEnd"/>
+            <w:proofErr w:type="spellStart"/>
+            <w:proofErr w:type="spellEnd"/>
             <w:proofErr w:type="spellStart"/>
             <w:proofErr w:type="spellEnd"/>
             <w:proofErr w:type="spellStart"/>
@@ -10155,7 +10795,7 @@
                 <w:i/>
                 <w:sz w:val="20"/>
                 <w:szCs w:val="20"/>
-                <w:lang w:val="en-US" w:eastAsia="ru-RU"/>
+                <w:lang w:eastAsia="ru-RU"/>
               </w:rPr>
             </w:pPr>
             <w:r>
@@ -10192,7 +10832,7 @@
                 <w:i/>
                 <w:sz w:val="20"/>
                 <w:szCs w:val="20"/>
-                <w:lang w:val="en-US" w:eastAsia="ru-RU"/>
+                <w:lang w:eastAsia="ru-RU"/>
               </w:rPr>
             </w:pPr>
           </w:p>
@@ -10214,14 +10854,83 @@
                 <w:szCs w:val="20"/>
                 <w:lang w:val="en-US" w:eastAsia="ru-RU"/>
               </w:rPr>
-              <w:t>FAN-prd &amp; dst - obtained by multiplying the mask FAN-prd and FAN-dst</w:t>
+              <w:t>FAN-prd *</w:t>
+            </w:r>
+            <w:proofErr w:type="spellStart"/>
+            <w:proofErr w:type="spellEnd"/>
+            <w:proofErr w:type="spellStart"/>
+            <w:r>
+              <w:rPr>
+                <w:rFonts w:ascii="Times New Roman" w:hAnsi="Times New Roman" w:cs="Times New Roman"/>
+                <w:sz w:val="20"/>
+                <w:szCs w:val="20"/>
+                <w:lang w:val="en-US" w:eastAsia="ru-RU"/>
+              </w:rPr>
+              <w:t>dst - the mask obtained by multiplying the FAN-prd and FAN-dst</w:t>
+            </w:r>
+            <w:proofErr w:type="spellEnd"/>
+            <w:proofErr w:type="spellStart"/>
+            <w:proofErr w:type="spellEnd"/>
+            <w:proofErr w:type="spellStart"/>
+            <w:proofErr w:type="spellEnd"/>
+          </w:p>
+          <w:p>
+            <w:pPr>
+              <w:ind w:left="2268" w:hanging="1134"/>
+              <w:rPr>
+                <w:rFonts w:ascii="Times New Roman" w:hAnsi="Times New Roman" w:cs="Times New Roman"/>
+                <w:sz w:val="20"/>
+                <w:szCs w:val="20"/>
+                <w:lang w:eastAsia="ru-RU"/>
+              </w:rPr>
+            </w:pPr>
+          </w:p>
+          <w:p>
+            <w:pPr>
+              <w:ind w:left="2268" w:hanging="1134"/>
+              <w:rPr>
+                <w:rFonts w:ascii="Times New Roman" w:hAnsi="Times New Roman" w:cs="Times New Roman"/>
+                <w:sz w:val="20"/>
+                <w:szCs w:val="20"/>
+                <w:lang w:eastAsia="ru-RU"/>
+              </w:rPr>
+            </w:pPr>
+            <w:r>
+              <w:rPr>
+                <w:rFonts w:ascii="Courier New" w:hAnsi="Courier New" w:cs="Courier New"/>
+                <w:lang w:val="en-US"/>
+              </w:rPr>
+              <w:t>learned * FAN-prd * FAN-dst </w:t>
             </w:r>
             <w:proofErr w:type="spellStart"/>
             <w:proofErr w:type="spellEnd"/>
             <w:proofErr w:type="spellStart"/>
             <w:proofErr w:type="spellEnd"/>
+            <w:r>
+              <w:rPr>
+                <w:rFonts w:ascii="Times New Roman" w:hAnsi="Times New Roman" w:cs="Times New Roman"/>
+                <w:sz w:val="20"/>
+                <w:szCs w:val="20"/>
+                <w:lang w:eastAsia="ru-RU"/>
+              </w:rPr>
+              <w:t xml:space="preserve">- a mask obtained by multiplying the learned, FAN-prd and FAN-dst</w:t>
+            </w:r>
             <w:proofErr w:type="spellStart"/>
             <w:proofErr w:type="spellEnd"/>
+            <w:proofErr w:type="spellStart"/>
+            <w:proofErr w:type="spellEnd"/>
+          </w:p>
+          <w:p>
+            <w:pPr>
+              <w:ind w:left="2268" w:hanging="1134"/>
+              <w:rPr>
+                <w:rFonts w:ascii="Times New Roman" w:hAnsi="Times New Roman" w:cs="Times New Roman"/>
+                <w:i/>
+                <w:sz w:val="20"/>
+                <w:szCs w:val="20"/>
+                <w:lang w:eastAsia="ru-RU"/>
+              </w:rPr>
+            </w:pPr>
           </w:p>
           <w:p>
             <w:pPr>
@@ -10487,7 +11196,7 @@
                           </pic:cNvPicPr>
                         </pic:nvPicPr>
                         <pic:blipFill>
-                          <a:blip r:embed="rId36" cstate="print"/>
+                          <a:blip r:embed="rId38" cstate="print"/>
                           <a:srcRect/>
                           <a:stretch>
                             <a:fillRect/>
@@ -10565,7 +11274,7 @@
                           </pic:cNvPicPr>
                         </pic:nvPicPr>
                         <pic:blipFill>
-                          <a:blip r:embed="rId37" cstate="print"/>
+                          <a:blip r:embed="rId39" cstate="print"/>
                           <a:srcRect/>
                           <a:stretch>
                             <a:fillRect/>
@@ -10644,7 +11353,7 @@
                           </pic:cNvPicPr>
                         </pic:nvPicPr>
                         <pic:blipFill>
-                          <a:blip r:embed="rId38" cstate="print"/>
+                          <a:blip r:embed="rId40" cstate="print"/>
                           <a:srcRect/>
                           <a:stretch>
                             <a:fillRect/>
@@ -10722,7 +11431,7 @@
                           </pic:cNvPicPr>
                         </pic:nvPicPr>
                         <pic:blipFill>
-                          <a:blip r:embed="rId39" cstate="print"/>
+                          <a:blip r:embed="rId41" cstate="print"/>
                           <a:srcRect/>
                           <a:stretch>
                             <a:fillRect/>
@@ -10973,7 +11682,7 @@
                           </pic:cNvPicPr>
                         </pic:nvPicPr>
                         <pic:blipFill>
-                          <a:blip r:embed="rId40" cstate="print"/>
+                          <a:blip r:embed="rId42" cstate="print"/>
                           <a:srcRect/>
                           <a:stretch>
                             <a:fillRect/>
@@ -11051,7 +11760,7 @@
                           </pic:cNvPicPr>
                         </pic:nvPicPr>
                         <pic:blipFill>
-                          <a:blip r:embed="rId41" cstate="print"/>
+                          <a:blip r:embed="rId43" cstate="print"/>
                           <a:srcRect/>
                           <a:stretch>
                             <a:fillRect/>
@@ -11227,7 +11936,7 @@
                           </pic:cNvPicPr>
                         </pic:nvPicPr>
                         <pic:blipFill>
-                          <a:blip r:embed="rId42" cstate="print"/>
+                          <a:blip r:embed="rId44" cstate="print"/>
                           <a:srcRect/>
                           <a:stretch>
                             <a:fillRect/>
@@ -11304,7 +12013,7 @@
                           </pic:cNvPicPr>
                         </pic:nvPicPr>
                         <pic:blipFill>
-                          <a:blip r:embed="rId43" cstate="print"/>
+                          <a:blip r:embed="rId45" cstate="print"/>
                           <a:srcRect/>
                           <a:stretch>
                             <a:fillRect/>
@@ -11603,7 +12312,7 @@
                           </pic:cNvPicPr>
                         </pic:nvPicPr>
                         <pic:blipFill>
-                          <a:blip r:embed="rId44" cstate="print"/>
+                          <a:blip r:embed="rId46" cstate="print"/>
                           <a:srcRect/>
                           <a:stretch>
                             <a:fillRect/>
@@ -11680,7 +12389,7 @@
                           </pic:cNvPicPr>
                         </pic:nvPicPr>
                         <pic:blipFill>
-                          <a:blip r:embed="rId45" cstate="print"/>
+                          <a:blip r:embed="rId47" cstate="print"/>
                           <a:srcRect/>
                           <a:stretch>
                             <a:fillRect/>
@@ -11929,7 +12638,7 @@
                           </pic:cNvPicPr>
                         </pic:nvPicPr>
                         <pic:blipFill>
-                          <a:blip r:embed="rId46" cstate="print"/>
+                          <a:blip r:embed="rId48" cstate="print"/>
                           <a:srcRect/>
                           <a:stretch>
                             <a:fillRect/>
@@ -12006,7 +12715,7 @@
                           </pic:cNvPicPr>
                         </pic:nvPicPr>
                         <pic:blipFill>
-                          <a:blip r:embed="rId47" cstate="print"/>
+                          <a:blip r:embed="rId49" cstate="print"/>
                           <a:srcRect/>
                           <a:stretch>
                             <a:fillRect/>
@@ -12252,7 +12961,7 @@
                           </pic:cNvPicPr>
                         </pic:nvPicPr>
                         <pic:blipFill>
-                          <a:blip r:embed="rId48" cstate="print"/>
+                          <a:blip r:embed="rId50" cstate="print"/>
                           <a:srcRect/>
                           <a:stretch>
                             <a:fillRect/>
@@ -12329,7 +13038,7 @@
                           </pic:cNvPicPr>
                         </pic:nvPicPr>
                         <pic:blipFill>
-                          <a:blip r:embed="rId49" cstate="print"/>
+                          <a:blip r:embed="rId51" cstate="print"/>
                           <a:srcRect/>
                           <a:stretch>
                             <a:fillRect/>
@@ -12597,7 +13306,7 @@
                           </pic:cNvPicPr>
                         </pic:nvPicPr>
                         <pic:blipFill>
-                          <a:blip r:embed="rId50" cstate="print"/>
+                          <a:blip r:embed="rId52" cstate="print"/>
                           <a:srcRect/>
                           <a:stretch>
                             <a:fillRect/>
@@ -12674,7 +13383,7 @@
                           </pic:cNvPicPr>
                         </pic:nvPicPr>
                         <pic:blipFill>
-                          <a:blip r:embed="rId51" cstate="print"/>
+                          <a:blip r:embed="rId53" cstate="print"/>
                           <a:srcRect/>
                           <a:stretch>
                             <a:fillRect/>
@@ -12843,7 +13552,7 @@
                           </pic:cNvPicPr>
                         </pic:nvPicPr>
                         <pic:blipFill>
-                          <a:blip r:embed="rId52" cstate="print"/>
+                          <a:blip r:embed="rId54" cstate="print"/>
                           <a:srcRect/>
                           <a:stretch>
                             <a:fillRect/>
@@ -12920,7 +13629,7 @@
                           </pic:cNvPicPr>
                         </pic:nvPicPr>
                         <pic:blipFill>
-                          <a:blip r:embed="rId53" cstate="print"/>
+                          <a:blip r:embed="rId55" cstate="print"/>
                           <a:srcRect/>
                           <a:stretch>
                             <a:fillRect/>
@@ -13163,7 +13872,7 @@
                           </pic:cNvPicPr>
                         </pic:nvPicPr>
                         <pic:blipFill>
-                          <a:blip r:embed="rId54" cstate="print"/>
+                          <a:blip r:embed="rId56" cstate="print"/>
                           <a:srcRect/>
                           <a:stretch>
                             <a:fillRect/>
@@ -13240,7 +13949,7 @@
                           </pic:cNvPicPr>
                         </pic:nvPicPr>
                         <pic:blipFill>
-                          <a:blip r:embed="rId55" cstate="print"/>
+                          <a:blip r:embed="rId57" cstate="print"/>
                           <a:srcRect/>
                           <a:stretch>
                             <a:fillRect/>
@@ -13486,7 +14195,7 @@
                           </pic:cNvPicPr>
                         </pic:nvPicPr>
                         <pic:blipFill>
-                          <a:blip r:embed="rId56" cstate="print"/>
+                          <a:blip r:embed="rId58" cstate="print"/>
                           <a:srcRect/>
                           <a:stretch>
                             <a:fillRect/>
@@ -13563,7 +14272,7 @@
                           </pic:cNvPicPr>
                         </pic:nvPicPr>
                         <pic:blipFill>
-                          <a:blip r:embed="rId57" cstate="print"/>
+                          <a:blip r:embed="rId59" cstate="print"/>
                           <a:srcRect/>
                           <a:stretch>
                             <a:fillRect/>
@@ -13755,7 +14464,7 @@
                           </pic:cNvPicPr>
                         </pic:nvPicPr>
                         <pic:blipFill>
-                          <a:blip r:embed="rId58" cstate="print"/>
+                          <a:blip r:embed="rId60" cstate="print"/>
                           <a:srcRect/>
                           <a:stretch>
                             <a:fillRect/>
@@ -14542,7 +15251,7 @@
                           </pic:cNvPicPr>
                         </pic:nvPicPr>
                         <pic:blipFill>
-                          <a:blip r:embed="rId59" cstate="print"/>
+                          <a:blip r:embed="rId61" cstate="print"/>
                           <a:srcRect/>
                           <a:stretch>
                             <a:fillRect/>
@@ -14653,7 +15362,7 @@
                           </pic:cNvPicPr>
                         </pic:nvPicPr>
                         <pic:blipFill>
-                          <a:blip r:embed="rId60" cstate="print"/>
+                          <a:blip r:embed="rId62" cstate="print"/>
                           <a:srcRect/>
                           <a:stretch>
                             <a:fillRect/>
@@ -14756,7 +15465,7 @@
                           </pic:cNvPicPr>
                         </pic:nvPicPr>
                         <pic:blipFill>
-                          <a:blip r:embed="rId61" cstate="print"/>
+                          <a:blip r:embed="rId63" cstate="print"/>
                           <a:srcRect/>
                           <a:stretch>
                             <a:fillRect/>
@@ -15991,7 +16700,7 @@
                           </pic:cNvPicPr>
                         </pic:nvPicPr>
                         <pic:blipFill>
-                          <a:blip r:embed="rId62" cstate="print"/>
+                          <a:blip r:embed="rId64" cstate="print"/>
                           <a:srcRect/>
                           <a:stretch>
                             <a:fillRect/>
@@ -16068,7 +16777,7 @@
                 <w:lang w:val="en-US"/>
               </w:rPr>
             </w:pPr>
-            <w:hyperlink r:id="rId63" w:history="1">
+            <w:hyperlink r:id="rId65" w:history="1">
               <w:r>
                 <w:rPr>
                   <w:rStyle w:val="a6"/>
@@ -16144,7 +16853,7 @@
                 <w:szCs w:val="20"/>
               </w:rPr>
             </w:pPr>
-            <w:hyperlink r:id="rId64" w:history="1">
+            <w:hyperlink r:id="rId66" w:history="1">
               <w:r>
                 <w:rPr>
                   <w:rStyle w:val="a6"/>
@@ -16398,7 +17107,7 @@
                 <w:szCs w:val="20"/>
               </w:rPr>
             </w:pPr>
-            <w:hyperlink r:id="rId65" w:history="1">
+            <w:hyperlink r:id="rId67" w:history="1">
               <w:r>
                 <w:rPr>
                   <w:rStyle w:val="a6"/>
@@ -16448,7 +17157,7 @@
                 <w:szCs w:val="20"/>
               </w:rPr>
             </w:pPr>
-            <w:hyperlink r:id="rId66" w:history="1">
+            <w:hyperlink r:id="rId68" w:history="1">
               <w:r>
                 <w:rPr>
                   <w:rStyle w:val="a6"/>
@@ -16509,7 +17218,7 @@
                 <w:szCs w:val="20"/>
               </w:rPr>
             </w:pPr>
-            <w:hyperlink r:id="rId67" w:history="1">
+            <w:hyperlink r:id="rId69" w:history="1">
               <w:r>
                 <w:rPr>
                   <w:rStyle w:val="a6"/>
@@ -16572,7 +17281,7 @@
                 <w:szCs w:val="20"/>
               </w:rPr>
             </w:pPr>
-            <w:hyperlink r:id="rId68" w:history="1">
+            <w:hyperlink r:id="rId70" w:history="1">
               <w:r>
                 <w:rPr>
                   <w:rStyle w:val="a6"/>
@@ -16656,7 +17365,7 @@
                 <w:szCs w:val="20"/>
               </w:rPr>
             </w:pPr>
-            <w:hyperlink r:id="rId69" w:history="1">
+            <w:hyperlink r:id="rId71" w:history="1">
               <w:r>
                 <w:rPr>
                   <w:rStyle w:val="a6"/>
@@ -16744,7 +17453,7 @@
                 <w:szCs w:val="20"/>
               </w:rPr>
             </w:pPr>
-            <w:hyperlink r:id="rId70" w:anchor="F!y1ERHDaL!PPwg01PQZk0FhWLVo5_MaQ" w:history="1">
+            <w:hyperlink r:id="rId72" w:anchor="F!y1ERHDaL!PPwg01PQZk0FhWLVo5_MaQ" w:history="1">
               <w:r>
                 <w:rPr>
                   <w:rStyle w:val="a6"/>
@@ -16826,7 +17535,7 @@
                 <w:szCs w:val="20"/>
               </w:rPr>
             </w:pPr>
-            <w:hyperlink r:id="rId71" w:history="1">
+            <w:hyperlink r:id="rId73" w:history="1">
               <w:r>
                 <w:rPr>
                   <w:rStyle w:val="a6"/>
@@ -16902,7 +17611,7 @@
                 <w:szCs w:val="20"/>
               </w:rPr>
             </w:pPr>
-            <w:hyperlink r:id="rId72" w:history="1">
+            <w:hyperlink r:id="rId74" w:history="1">
               <w:r>
                 <w:rPr>
                   <w:rStyle w:val="a6"/>
@@ -16927,7 +17636,7 @@
                 <w:szCs w:val="20"/>
               </w:rPr>
             </w:pPr>
-            <w:hyperlink r:id="rId73" w:history="1">
+            <w:hyperlink r:id="rId75" w:history="1">
               <w:r>
                 <w:rPr>
                   <w:rStyle w:val="a6"/>
@@ -16947,7 +17656,7 @@
                 <w:szCs w:val="20"/>
               </w:rPr>
             </w:pPr>
-            <w:hyperlink r:id="rId74" w:history="1">
+            <w:hyperlink r:id="rId76" w:history="1">
               <w:r>
                 <w:rPr>
                   <w:rStyle w:val="a6"/>
@@ -16967,7 +17676,7 @@
                 <w:szCs w:val="20"/>
               </w:rPr>
             </w:pPr>
-            <w:hyperlink r:id="rId75" w:history="1">
+            <w:hyperlink r:id="rId77" w:history="1">
               <w:r>
                 <w:rPr>
                   <w:rStyle w:val="a6"/>
@@ -19026,7 +19735,7 @@
 </file>
 
 <file path=customXml/itemProps1.xml><?xml version="1.0" encoding="utf-8"?>
-<ds:datastoreItem xmlns:ds="http://schemas.openxmlformats.org/officeDocument/2006/customXml" ds:itemID="{FD516EAD-A75E-46D0-B791-3378FF10C3E6}">
+<ds:datastoreItem xmlns:ds="http://schemas.openxmlformats.org/officeDocument/2006/customXml" ds:itemID="{DA1DA3D9-E845-44D5-AB33-BE0E387A4F05}">
   <ds:schemaRefs>
     <ds:schemaRef ds:uri="http://schemas.openxmlformats.org/officeDocument/2006/bibliography"/>
   </ds:schemaRefs>

</xml_diff>

<commit_message>
update == 04.20.2019 == (#242)
* superb improved fanseg

* _

* _

* added FANseg extractor for src and dst faces to use it in training

* -

* _

* _

* update to 'partial' func

* _

* trained FANSeg_256_full_face.h5,
new experimental models: AVATAR, RecycleGAN

* _

* _

* _

* fix for TCC mode cards(tesla), was conflict with plaidML initialization.

* _

* update manuals

* _
</commit_message>
<xml_diff>
--- a/doc/manual_en_google_translated.docx
+++ b/doc/manual_en_google_translated.docx
@@ -95,7 +95,7 @@
           <w:sz w:val="20"/>
           <w:szCs w:val="20"/>
         </w:rPr>
-        <w:t xml:space="preserve">  - a program to replace the person in the video using a neural network, running on NVIDIA / AMD / IntelHD Graphics graphics accelerator.</w:t>
+        <w:t xml:space="preserve"> - a program to replace the person in the video using a neural network, running on NVIDIA / AMD / IntelHD Graphics graphics accelerator.</w:t>
       </w:r>
       <w:proofErr w:type="gramEnd"/>
       <w:proofErr w:type="spellStart"/>
@@ -1935,7 +1935,7 @@
           <w:szCs w:val="20"/>
           <w:lang w:val="en-US"/>
         </w:rPr>
-        <w:t>From time (skip: 00: 00: 00.000):  </w:t>
+        <w:t>From time (skip: 00: 00: 00.000): </w:t>
       </w:r>
       <w:proofErr w:type="gramStart"/>
       <w:proofErr w:type="gramEnd"/>
@@ -2078,7 +2078,7 @@
           <w:szCs w:val="20"/>
           <w:lang w:val="en-US"/>
         </w:rPr>
-        <w:t xml:space="preserve">  </w:t>
+        <w:t xml:space="preserve"> </w:t>
       </w:r>
     </w:p>
     <w:p>
@@ -5327,49 +5327,45 @@
       </w:r>
       <w:proofErr w:type="spellStart"/>
       <w:proofErr w:type="spellEnd"/>
-      <w:proofErr w:type="spellStart"/>
-      <w:proofErr w:type="spellEnd"/>
-      <w:proofErr w:type="spellStart"/>
-      <w:proofErr w:type="spellEnd"/>
-      <w:r>
-        <w:rPr>
-          <w:rFonts w:ascii="Times New Roman" w:hAnsi="Times New Roman" w:cs="Times New Roman"/>
-          <w:sz w:val="20"/>
-          <w:szCs w:val="20"/>
-        </w:rPr>
-        <w:t xml:space="preserve">Manual correction masks dst persons.</w:t>
-      </w:r>
-      <w:proofErr w:type="spellStart"/>
-      <w:proofErr w:type="spellEnd"/>
-    </w:p>
-    <w:p>
-      <w:pPr>
-        <w:spacing w:line="240" w:lineRule="auto"/>
-        <w:jc w:val="both"/>
-        <w:rPr>
-          <w:rFonts w:ascii="Times New Roman" w:hAnsi="Times New Roman" w:cs="Times New Roman"/>
-          <w:sz w:val="20"/>
-          <w:szCs w:val="20"/>
-        </w:rPr>
-      </w:pPr>
-    </w:p>
-    <w:p>
-      <w:pPr>
-        <w:spacing w:line="240" w:lineRule="auto"/>
-        <w:jc w:val="both"/>
-        <w:rPr>
-          <w:rFonts w:ascii="Times New Roman" w:hAnsi="Times New Roman" w:cs="Times New Roman"/>
-          <w:sz w:val="20"/>
-          <w:szCs w:val="20"/>
-        </w:rPr>
-      </w:pPr>
-      <w:r>
-        <w:rPr>
-          <w:rFonts w:ascii="Times New Roman" w:hAnsi="Times New Roman" w:cs="Times New Roman"/>
-          <w:sz w:val="20"/>
-          <w:szCs w:val="20"/>
-        </w:rPr>
-        <w:t>An optional item.</w:t>
+      <w:r>
+        <w:rPr>
+          <w:rFonts w:ascii="Times New Roman" w:hAnsi="Times New Roman" w:cs="Times New Roman"/>
+          <w:sz w:val="20"/>
+          <w:szCs w:val="20"/>
+        </w:rPr>
+        <w:t>Manual correction masks dst persons.</w:t>
+      </w:r>
+      <w:proofErr w:type="spellStart"/>
+      <w:proofErr w:type="spellEnd"/>
+    </w:p>
+    <w:p>
+      <w:pPr>
+        <w:spacing w:line="240" w:lineRule="auto"/>
+        <w:jc w:val="both"/>
+        <w:rPr>
+          <w:rFonts w:ascii="Times New Roman" w:hAnsi="Times New Roman" w:cs="Times New Roman"/>
+          <w:sz w:val="20"/>
+          <w:szCs w:val="20"/>
+        </w:rPr>
+      </w:pPr>
+    </w:p>
+    <w:p>
+      <w:pPr>
+        <w:spacing w:line="240" w:lineRule="auto"/>
+        <w:jc w:val="both"/>
+        <w:rPr>
+          <w:rFonts w:ascii="Times New Roman" w:hAnsi="Times New Roman" w:cs="Times New Roman"/>
+          <w:sz w:val="20"/>
+          <w:szCs w:val="20"/>
+        </w:rPr>
+      </w:pPr>
+      <w:r>
+        <w:rPr>
+          <w:rFonts w:ascii="Times New Roman" w:hAnsi="Times New Roman" w:cs="Times New Roman"/>
+          <w:sz w:val="20"/>
+          <w:szCs w:val="20"/>
+        </w:rPr>
+        <w:t xml:space="preserve">Optional or recommended item, because you can spend a lot of time, but did not get improved results.</w:t>
       </w:r>
     </w:p>
     <w:p>
@@ -5439,6 +5435,27 @@
         </w:rPr>
         <w:t>: You can spend a lot of time, but did not get improved results.</w:t>
       </w:r>
+    </w:p>
+    <w:p>
+      <w:pPr>
+        <w:spacing w:line="240" w:lineRule="auto"/>
+        <w:jc w:val="both"/>
+        <w:rPr>
+          <w:rFonts w:ascii="Times New Roman" w:hAnsi="Times New Roman" w:cs="Times New Roman"/>
+          <w:sz w:val="20"/>
+          <w:szCs w:val="20"/>
+        </w:rPr>
+      </w:pPr>
+      <w:r>
+        <w:rPr>
+          <w:rFonts w:ascii="Times New Roman" w:hAnsi="Times New Roman" w:cs="Times New Roman"/>
+          <w:sz w:val="20"/>
+          <w:szCs w:val="20"/>
+        </w:rPr>
+        <w:t xml:space="preserve">This mode has been created to improve one of the converter options, but can also be used in your project.</w:t>
+      </w:r>
+      <w:proofErr w:type="spellStart"/>
+      <w:proofErr w:type="spellEnd"/>
     </w:p>
     <w:p>
       <w:pPr>
@@ -5482,7 +5499,6 @@
           <w:rFonts w:ascii="Times New Roman" w:hAnsi="Times New Roman" w:cs="Times New Roman"/>
           <w:sz w:val="20"/>
           <w:szCs w:val="20"/>
-          <w:lang w:val="en-US"/>
         </w:rPr>
       </w:pPr>
       <w:r>
@@ -5495,9 +5511,9 @@
         </w:rPr>
         <w:drawing>
           <wp:inline distT="0" distB="0" distL="0" distR="0">
-            <wp:extent cx="6384925" cy="3176905"/>
+            <wp:extent cx="6384925" cy="3649980"/>
             <wp:effectExtent l="19050" t="0" r="0" b="0"/>
-            <wp:docPr id="17" name="Рисунок 4" descr="D:\Temp\2019-04\python_2019-04-04_22-14-03.jpg"/>
+            <wp:docPr id="20" name="Рисунок 4" descr="D:\Temp\2019-04\python_2019-04-08_10-36-34.jpg"/>
             <wp:cNvGraphicFramePr>
               <a:graphicFrameLocks xmlns:a="http://schemas.openxmlformats.org/drawingml/2006/main" noChangeAspect="1"/>
             </wp:cNvGraphicFramePr>
@@ -5505,7 +5521,7 @@
               <a:graphicData uri="http://schemas.openxmlformats.org/drawingml/2006/picture">
                 <pic:pic xmlns:pic="http://schemas.openxmlformats.org/drawingml/2006/picture">
                   <pic:nvPicPr>
-                    <pic:cNvPr id="0" name="Picture 4" descr="D:\Temp\2019-04\python_2019-04-04_22-14-03.jpg"/>
+                    <pic:cNvPr id="0" name="Picture 4" descr="D:\Temp\2019-04\python_2019-04-08_10-36-34.jpg"/>
                     <pic:cNvPicPr>
                       <a:picLocks noChangeAspect="1" noChangeArrowheads="1"/>
                     </pic:cNvPicPr>
@@ -5520,7 +5536,7 @@
                   <pic:spPr bwMode="auto">
                     <a:xfrm>
                       <a:off x="0" y="0"/>
-                      <a:ext cx="6384925" cy="3176905"/>
+                      <a:ext cx="6384925" cy="3649980"/>
                     </a:xfrm>
                     <a:prstGeom prst="rect">
                       <a:avLst/>
@@ -5645,6 +5661,36 @@
     </w:p>
     <w:p>
       <w:pPr>
+        <w:spacing w:line="240" w:lineRule="auto"/>
+        <w:jc w:val="both"/>
+        <w:rPr>
+          <w:rFonts w:ascii="Times New Roman" w:hAnsi="Times New Roman" w:cs="Times New Roman"/>
+          <w:sz w:val="20"/>
+          <w:szCs w:val="20"/>
+        </w:rPr>
+      </w:pPr>
+    </w:p>
+    <w:p>
+      <w:pPr>
+        <w:spacing w:line="240" w:lineRule="auto"/>
+        <w:jc w:val="both"/>
+        <w:rPr>
+          <w:rFonts w:ascii="Times New Roman" w:hAnsi="Times New Roman" w:cs="Times New Roman"/>
+          <w:sz w:val="20"/>
+          <w:szCs w:val="20"/>
+        </w:rPr>
+      </w:pPr>
+      <w:r>
+        <w:rPr>
+          <w:rFonts w:ascii="Times New Roman" w:hAnsi="Times New Roman" w:cs="Times New Roman"/>
+          <w:sz w:val="20"/>
+          <w:szCs w:val="20"/>
+        </w:rPr>
+        <w:t>It is worth remembering that in the converter already have a mode that removes face obstacles.</w:t>
+      </w:r>
+    </w:p>
+    <w:p>
+      <w:pPr>
         <w:rPr>
           <w:rFonts w:ascii="Times New Roman" w:hAnsi="Times New Roman" w:cs="Times New Roman"/>
           <w:sz w:val="20"/>
@@ -5854,8 +5900,29 @@
           <w:rFonts w:ascii="Times New Roman" w:hAnsi="Times New Roman" w:cs="Times New Roman"/>
           <w:sz w:val="20"/>
           <w:szCs w:val="20"/>
+        </w:rPr>
+      </w:pPr>
+      <w:proofErr w:type="gramStart"/>
+      <w:r>
+        <w:rPr>
+          <w:rFonts w:ascii="Times New Roman" w:hAnsi="Times New Roman" w:cs="Times New Roman"/>
+          <w:sz w:val="20"/>
+          <w:szCs w:val="20"/>
           <w:lang w:val="en-US"/>
         </w:rPr>
+        <w:t>Q / Z - previous image.</w:t>
+      </w:r>
+      <w:proofErr w:type="gramEnd"/>
+    </w:p>
+    <w:p>
+      <w:pPr>
+        <w:spacing w:line="240" w:lineRule="auto"/>
+        <w:jc w:val="both"/>
+        <w:rPr>
+          <w:rFonts w:ascii="Times New Roman" w:hAnsi="Times New Roman" w:cs="Times New Roman"/>
+          <w:sz w:val="20"/>
+          <w:szCs w:val="20"/>
+        </w:rPr>
       </w:pPr>
       <w:proofErr w:type="gramStart"/>
       <w:r>
@@ -5863,9 +5930,8 @@
           <w:rFonts w:ascii="Times New Roman" w:hAnsi="Times New Roman" w:cs="Times New Roman"/>
           <w:sz w:val="20"/>
           <w:szCs w:val="20"/>
-          <w:lang w:val="en-US"/>
-        </w:rPr>
-        <w:t>Q / Z - previous image.</w:t>
+        </w:rPr>
+        <w:t>Sandwiched SHIFT - accelerates the movement of the HR 10.</w:t>
       </w:r>
       <w:proofErr w:type="gramEnd"/>
     </w:p>
@@ -5879,16 +5945,14 @@
           <w:szCs w:val="20"/>
         </w:rPr>
       </w:pPr>
-      <w:proofErr w:type="gramStart"/>
-      <w:r>
-        <w:rPr>
-          <w:rFonts w:ascii="Times New Roman" w:hAnsi="Times New Roman" w:cs="Times New Roman"/>
-          <w:sz w:val="20"/>
-          <w:szCs w:val="20"/>
-        </w:rPr>
-        <w:t>Sandwiched SHIFT - accelerates the movement of the HR 10.</w:t>
-      </w:r>
-      <w:proofErr w:type="gramEnd"/>
+      <w:r>
+        <w:rPr>
+          <w:rFonts w:ascii="Times New Roman" w:hAnsi="Times New Roman" w:cs="Times New Roman"/>
+          <w:sz w:val="20"/>
+          <w:szCs w:val="20"/>
+        </w:rPr>
+        <w:t>- / + - increase / decrease the window size.</w:t>
+      </w:r>
     </w:p>
     <w:p>
       <w:pPr>
@@ -6178,7 +6242,7 @@
           <w:sz w:val="20"/>
           <w:szCs w:val="20"/>
         </w:rPr>
-        <w:t xml:space="preserve">  </w:t>
+        <w:t xml:space="preserve"> </w:t>
       </w:r>
     </w:p>
     <w:p>
@@ -8421,7 +8485,6 @@
           <w:rFonts w:ascii="Courier New" w:hAnsi="Courier New" w:cs="Courier New"/>
           <w:sz w:val="20"/>
           <w:szCs w:val="20"/>
-          <w:lang w:val="en-US"/>
         </w:rPr>
       </w:pPr>
       <w:r>
@@ -8468,7 +8531,6 @@
           <w:rFonts w:ascii="Courier New" w:hAnsi="Courier New" w:cs="Courier New"/>
           <w:sz w:val="20"/>
           <w:szCs w:val="20"/>
-          <w:lang w:val="en-US"/>
         </w:rPr>
       </w:pPr>
       <w:r>
@@ -8554,7 +8616,7 @@
         <w:rPr>
           <w:rFonts w:ascii="Courier New" w:hAnsi="Courier New" w:cs="Courier New"/>
           <w:color w:val="000000"/>
-          <w:lang w:val="en-US" w:eastAsia="ru-RU"/>
+          <w:lang w:eastAsia="ru-RU"/>
         </w:rPr>
       </w:pPr>
       <w:r>
@@ -8566,8 +8628,6 @@
       </w:r>
       <w:proofErr w:type="gramStart"/>
       <w:proofErr w:type="gramEnd"/>
-      <w:proofErr w:type="spellStart"/>
-      <w:proofErr w:type="spellEnd"/>
     </w:p>
     <w:p>
       <w:pPr>
@@ -9071,11 +9131,8 @@
       </w:tblPr>
       <w:tblGrid>
         <w:gridCol w:w="2098"/>
-        <w:gridCol w:w="479"/>
-        <w:gridCol w:w="2577"/>
-        <w:gridCol w:w="1049"/>
-        <w:gridCol w:w="1528"/>
-        <w:gridCol w:w="2577"/>
+        <w:gridCol w:w="4105"/>
+        <w:gridCol w:w="4105"/>
       </w:tblGrid>
       <w:tr>
         <w:trPr>
@@ -9085,7 +9142,7 @@
         <w:tc>
           <w:tcPr>
             <w:tcW w:w="10308" w:type="dxa"/>
-            <w:gridSpan w:val="6"/>
+            <w:gridSpan w:val="3"/>
             <w:tcBorders>
               <w:top w:val="nil"/>
               <w:left w:val="nil"/>
@@ -9132,7 +9189,7 @@
         <w:tc>
           <w:tcPr>
             <w:tcW w:w="10308" w:type="dxa"/>
-            <w:gridSpan w:val="6"/>
+            <w:gridSpan w:val="3"/>
             <w:tcBorders>
               <w:top w:val="nil"/>
               <w:left w:val="nil"/>
@@ -9236,7 +9293,7 @@
                   </v:handles>
                   <o:lock v:ext="edit" text="t" shapetype="t"/>
                 </v:shapetype>
-                <v:shape id="_x0000_i1025" type="#_x0000_t136" style="width:16.75pt;height:105.5pt" fillcolor="black">
+                <v:shape id="_x0000_i1025" type="#_x0000_t136" style="width:16.55pt;height:105.7pt" fillcolor="black">
                   <v:shadow color="#868686"/>
                   <v:textpath style="font-family:&quot;Arial Black&quot;;v-text-kern:t" trim="t" fitpath="t" string="&#10;+&#10;&#10;"/>
                 </v:shape>
@@ -9296,7 +9353,7 @@
                 <w:lang w:val="en-US" w:eastAsia="ru-RU"/>
               </w:rPr>
               <w:pict>
-                <v:shape id="_x0000_i1026" type="#_x0000_t136" style="width:16.75pt;height:105.5pt" fillcolor="black">
+                <v:shape id="_x0000_i1026" type="#_x0000_t136" style="width:16.55pt;height:105.7pt" fillcolor="black">
                   <v:shadow color="#868686"/>
                   <v:textpath style="font-family:&quot;Arial Black&quot;;v-text-kern:t" trim="t" fitpath="t" string="&#10;+&#10;&#10;"/>
                 </v:shape>
@@ -9356,7 +9413,7 @@
                 <w:lang w:val="en-US" w:eastAsia="ru-RU"/>
               </w:rPr>
               <w:pict>
-                <v:shape id="_x0000_i1027" type="#_x0000_t136" style="width:16.75pt;height:105.5pt" fillcolor="black">
+                <v:shape id="_x0000_i1027" type="#_x0000_t136" style="width:16.55pt;height:105.7pt" fillcolor="black">
                   <v:shadow color="#868686"/>
                   <v:textpath style="font-family:&quot;Arial Black&quot;;v-text-kern:t" trim="t" fitpath="t" string="&#10;=&#10;&#10;"/>
                 </v:shape>
@@ -9417,7 +9474,7 @@
         <w:tc>
           <w:tcPr>
             <w:tcW w:w="10308" w:type="dxa"/>
-            <w:gridSpan w:val="6"/>
+            <w:gridSpan w:val="3"/>
             <w:tcBorders>
               <w:top w:val="nil"/>
               <w:left w:val="nil"/>
@@ -9462,7 +9519,7 @@
         <w:tc>
           <w:tcPr>
             <w:tcW w:w="10308" w:type="dxa"/>
-            <w:gridSpan w:val="6"/>
+            <w:gridSpan w:val="3"/>
             <w:tcBorders>
               <w:top w:val="nil"/>
               <w:left w:val="nil"/>
@@ -9533,7 +9590,7 @@
         <w:tc>
           <w:tcPr>
             <w:tcW w:w="10308" w:type="dxa"/>
-            <w:gridSpan w:val="6"/>
+            <w:gridSpan w:val="3"/>
             <w:tcBorders>
               <w:top w:val="nil"/>
               <w:left w:val="nil"/>
@@ -9618,7 +9675,7 @@
         <w:tc>
           <w:tcPr>
             <w:tcW w:w="8210" w:type="dxa"/>
-            <w:gridSpan w:val="5"/>
+            <w:gridSpan w:val="2"/>
             <w:tcBorders>
               <w:top w:val="single" w:sz="4" w:space="0" w:color="auto"/>
             </w:tcBorders>
@@ -9694,7 +9751,6 @@
         <w:tc>
           <w:tcPr>
             <w:tcW w:w="4105" w:type="dxa"/>
-            <w:gridSpan w:val="3"/>
             <w:vAlign w:val="center"/>
           </w:tcPr>
           <w:p>
@@ -9722,7 +9778,6 @@
         <w:tc>
           <w:tcPr>
             <w:tcW w:w="4105" w:type="dxa"/>
-            <w:gridSpan w:val="2"/>
             <w:vAlign w:val="center"/>
           </w:tcPr>
           <w:p>
@@ -9827,7 +9882,7 @@
         <w:tc>
           <w:tcPr>
             <w:tcW w:w="8210" w:type="dxa"/>
-            <w:gridSpan w:val="5"/>
+            <w:gridSpan w:val="2"/>
             <w:vAlign w:val="center"/>
           </w:tcPr>
           <w:p>
@@ -9898,7 +9953,6 @@
         <w:tc>
           <w:tcPr>
             <w:tcW w:w="4105" w:type="dxa"/>
-            <w:gridSpan w:val="3"/>
             <w:vAlign w:val="center"/>
           </w:tcPr>
           <w:p>
@@ -9966,7 +10020,6 @@
         <w:tc>
           <w:tcPr>
             <w:tcW w:w="4105" w:type="dxa"/>
-            <w:gridSpan w:val="2"/>
             <w:vAlign w:val="center"/>
           </w:tcPr>
           <w:p>
@@ -10074,7 +10127,6 @@
         <w:tc>
           <w:tcPr>
             <w:tcW w:w="4105" w:type="dxa"/>
-            <w:gridSpan w:val="3"/>
             <w:tcBorders>
               <w:bottom w:val="single" w:sz="4" w:space="0" w:color="auto"/>
             </w:tcBorders>
@@ -10105,7 +10157,6 @@
         <w:tc>
           <w:tcPr>
             <w:tcW w:w="4105" w:type="dxa"/>
-            <w:gridSpan w:val="2"/>
             <w:tcBorders>
               <w:bottom w:val="single" w:sz="4" w:space="0" w:color="auto"/>
             </w:tcBorders>
@@ -10178,7 +10229,7 @@
         <w:tc>
           <w:tcPr>
             <w:tcW w:w="10308" w:type="dxa"/>
-            <w:gridSpan w:val="6"/>
+            <w:gridSpan w:val="3"/>
             <w:tcBorders>
               <w:top w:val="single" w:sz="4" w:space="0" w:color="auto"/>
               <w:left w:val="nil"/>
@@ -10243,7 +10294,7 @@
         <w:tc>
           <w:tcPr>
             <w:tcW w:w="10308" w:type="dxa"/>
-            <w:gridSpan w:val="6"/>
+            <w:gridSpan w:val="3"/>
             <w:tcBorders>
               <w:top w:val="nil"/>
               <w:left w:val="nil"/>
@@ -10291,7 +10342,7 @@
         <w:tc>
           <w:tcPr>
             <w:tcW w:w="10308" w:type="dxa"/>
-            <w:gridSpan w:val="6"/>
+            <w:gridSpan w:val="3"/>
             <w:tcBorders>
               <w:top w:val="nil"/>
               <w:left w:val="nil"/>
@@ -10374,7 +10425,7 @@
         <w:tc>
           <w:tcPr>
             <w:tcW w:w="10308" w:type="dxa"/>
-            <w:gridSpan w:val="6"/>
+            <w:gridSpan w:val="3"/>
             <w:tcBorders>
               <w:top w:val="nil"/>
               <w:left w:val="nil"/>
@@ -10456,7 +10507,7 @@
         <w:tc>
           <w:tcPr>
             <w:tcW w:w="10308" w:type="dxa"/>
-            <w:gridSpan w:val="6"/>
+            <w:gridSpan w:val="3"/>
             <w:tcBorders>
               <w:top w:val="nil"/>
               <w:left w:val="nil"/>
@@ -10543,7 +10594,7 @@
         <w:tc>
           <w:tcPr>
             <w:tcW w:w="10308" w:type="dxa"/>
-            <w:gridSpan w:val="6"/>
+            <w:gridSpan w:val="3"/>
             <w:tcBorders>
               <w:top w:val="nil"/>
               <w:left w:val="nil"/>
@@ -10962,7 +11013,7 @@
                 <w:szCs w:val="20"/>
                 <w:lang w:eastAsia="ru-RU"/>
               </w:rPr>
-              <w:t>The advantage of FAN masks: you can not get a trembling mask, without studying its model.</w:t>
+              <w:t>The advantage of FAN masks: you can not get a trembling mask, without studying its model. FAN also removes the mask from the face of obstacles, such as hair, fingers, microphones, etc.</w:t>
             </w:r>
           </w:p>
           <w:p>
@@ -10972,6 +11023,18 @@
                 <w:rFonts w:ascii="Times New Roman" w:hAnsi="Times New Roman" w:cs="Times New Roman"/>
                 <w:sz w:val="20"/>
                 <w:szCs w:val="20"/>
+                <w:lang w:eastAsia="ru-RU"/>
+              </w:rPr>
+            </w:pPr>
+          </w:p>
+          <w:p>
+            <w:pPr>
+              <w:ind w:left="2268" w:hanging="1134"/>
+              <w:rPr>
+                <w:rFonts w:ascii="Times New Roman" w:hAnsi="Times New Roman" w:cs="Times New Roman"/>
+                <w:sz w:val="20"/>
+                <w:szCs w:val="20"/>
+                <w:lang w:val="en-US"/>
               </w:rPr>
             </w:pPr>
             <w:r>
@@ -10986,6 +11049,30 @@
           </w:p>
         </w:tc>
       </w:tr>
+    </w:tbl>
+    <w:p>
+      <w:pPr>
+        <w:rPr>
+          <w:lang w:val="en-US"/>
+        </w:rPr>
+      </w:pPr>
+    </w:p>
+    <w:tbl>
+      <w:tblPr>
+        <w:tblStyle w:val="a9"/>
+        <w:tblpPr w:leftFromText="180" w:rightFromText="180" w:vertAnchor="text" w:tblpXSpec="center" w:tblpY="1"/>
+        <w:tblOverlap w:val="never"/>
+        <w:tblW w:w="10308" w:type="dxa"/>
+        <w:jc w:val="center"/>
+        <w:tblLayout w:type="fixed"/>
+        <w:tblLook w:val="04A0"/>
+      </w:tblPr>
+      <w:tblGrid>
+        <w:gridCol w:w="2577"/>
+        <w:gridCol w:w="2577"/>
+        <w:gridCol w:w="2577"/>
+        <w:gridCol w:w="2577"/>
+      </w:tblGrid>
       <w:tr>
         <w:trPr>
           <w:trHeight w:val="86"/>
@@ -10993,7 +11080,7 @@
         </w:trPr>
         <w:tc>
           <w:tcPr>
-            <w:tcW w:w="2577" w:type="dxa"/>
+            <w:tcW w:w="5154" w:type="dxa"/>
             <w:gridSpan w:val="2"/>
             <w:tcBorders>
               <w:top w:val="nil"/>
@@ -11011,6 +11098,174 @@
           </w:tcPr>
           <w:p>
             <w:pPr>
+              <w:jc w:val="right"/>
+              <w:rPr>
+                <w:rFonts w:ascii="Courier New" w:hAnsi="Courier New" w:cs="Courier New"/>
+                <w:noProof/>
+                <w:sz w:val="20"/>
+                <w:szCs w:val="20"/>
+                <w:lang w:val="en-US" w:eastAsia="ru-RU"/>
+              </w:rPr>
+            </w:pPr>
+            <w:r>
+              <w:rPr>
+                <w:rFonts w:ascii="Courier New" w:hAnsi="Courier New" w:cs="Courier New"/>
+                <w:noProof/>
+                <w:sz w:val="20"/>
+                <w:szCs w:val="20"/>
+                <w:lang w:eastAsia="ru-RU"/>
+              </w:rPr>
+              <w:drawing>
+                <wp:inline distT="0" distB="0" distL="0" distR="0">
+                  <wp:extent cx="1675946" cy="1674116"/>
+                  <wp:effectExtent l="19050" t="0" r="454" b="0"/>
+                  <wp:docPr id="18" name="Рисунок 8" descr="D:\Temp\2019-04\python_2019-04-19_22-01-28.jpg"/>
+                  <wp:cNvGraphicFramePr>
+                    <a:graphicFrameLocks xmlns:a="http://schemas.openxmlformats.org/drawingml/2006/main" noChangeAspect="1"/>
+                  </wp:cNvGraphicFramePr>
+                  <a:graphic xmlns:a="http://schemas.openxmlformats.org/drawingml/2006/main">
+                    <a:graphicData uri="http://schemas.openxmlformats.org/drawingml/2006/picture">
+                      <pic:pic xmlns:pic="http://schemas.openxmlformats.org/drawingml/2006/picture">
+                        <pic:nvPicPr>
+                          <pic:cNvPr id="0" name="Picture 8" descr="D:\Temp\2019-04\python_2019-04-19_22-01-28.jpg"/>
+                          <pic:cNvPicPr>
+                            <a:picLocks noChangeAspect="1" noChangeArrowheads="1"/>
+                          </pic:cNvPicPr>
+                        </pic:nvPicPr>
+                        <pic:blipFill>
+                          <a:blip r:embed="rId38" cstate="print"/>
+                          <a:srcRect/>
+                          <a:stretch>
+                            <a:fillRect/>
+                          </a:stretch>
+                        </pic:blipFill>
+                        <pic:spPr bwMode="auto">
+                          <a:xfrm>
+                            <a:off x="0" y="0"/>
+                            <a:ext cx="1680444" cy="1678609"/>
+                          </a:xfrm>
+                          <a:prstGeom prst="rect">
+                            <a:avLst/>
+                          </a:prstGeom>
+                          <a:noFill/>
+                          <a:ln w="9525">
+                            <a:noFill/>
+                            <a:miter lim="800000"/>
+                            <a:headEnd/>
+                            <a:tailEnd/>
+                          </a:ln>
+                        </pic:spPr>
+                      </pic:pic>
+                    </a:graphicData>
+                  </a:graphic>
+                </wp:inline>
+              </w:drawing>
+            </w:r>
+          </w:p>
+        </w:tc>
+        <w:tc>
+          <w:tcPr>
+            <w:tcW w:w="5154" w:type="dxa"/>
+            <w:gridSpan w:val="2"/>
+            <w:tcBorders>
+              <w:top w:val="nil"/>
+              <w:left w:val="nil"/>
+              <w:bottom w:val="nil"/>
+              <w:right w:val="nil"/>
+            </w:tcBorders>
+            <w:vAlign w:val="center"/>
+          </w:tcPr>
+          <w:p>
+            <w:pPr>
+              <w:rPr>
+                <w:rFonts w:ascii="Courier New" w:hAnsi="Courier New" w:cs="Courier New"/>
+                <w:noProof/>
+                <w:sz w:val="20"/>
+                <w:szCs w:val="20"/>
+                <w:lang w:val="en-US" w:eastAsia="ru-RU"/>
+              </w:rPr>
+            </w:pPr>
+            <w:r>
+              <w:rPr>
+                <w:rFonts w:ascii="Courier New" w:hAnsi="Courier New" w:cs="Courier New"/>
+                <w:noProof/>
+                <w:sz w:val="20"/>
+                <w:szCs w:val="20"/>
+                <w:lang w:eastAsia="ru-RU"/>
+              </w:rPr>
+              <w:drawing>
+                <wp:inline distT="0" distB="0" distL="0" distR="0">
+                  <wp:extent cx="1676840" cy="1674000"/>
+                  <wp:effectExtent l="19050" t="0" r="0" b="0"/>
+                  <wp:docPr id="32" name="Рисунок 9" descr="D:\Temp\2019-04\python_2019-04-19_22-07-21.jpg"/>
+                  <wp:cNvGraphicFramePr>
+                    <a:graphicFrameLocks xmlns:a="http://schemas.openxmlformats.org/drawingml/2006/main" noChangeAspect="1"/>
+                  </wp:cNvGraphicFramePr>
+                  <a:graphic xmlns:a="http://schemas.openxmlformats.org/drawingml/2006/main">
+                    <a:graphicData uri="http://schemas.openxmlformats.org/drawingml/2006/picture">
+                      <pic:pic xmlns:pic="http://schemas.openxmlformats.org/drawingml/2006/picture">
+                        <pic:nvPicPr>
+                          <pic:cNvPr id="0" name="Picture 9" descr="D:\Temp\2019-04\python_2019-04-19_22-07-21.jpg"/>
+                          <pic:cNvPicPr>
+                            <a:picLocks noChangeAspect="1" noChangeArrowheads="1"/>
+                          </pic:cNvPicPr>
+                        </pic:nvPicPr>
+                        <pic:blipFill>
+                          <a:blip r:embed="rId39" cstate="print"/>
+                          <a:srcRect/>
+                          <a:stretch>
+                            <a:fillRect/>
+                          </a:stretch>
+                        </pic:blipFill>
+                        <pic:spPr bwMode="auto">
+                          <a:xfrm>
+                            <a:off x="0" y="0"/>
+                            <a:ext cx="1676840" cy="1674000"/>
+                          </a:xfrm>
+                          <a:prstGeom prst="rect">
+                            <a:avLst/>
+                          </a:prstGeom>
+                          <a:noFill/>
+                          <a:ln w="9525">
+                            <a:noFill/>
+                            <a:miter lim="800000"/>
+                            <a:headEnd/>
+                            <a:tailEnd/>
+                          </a:ln>
+                        </pic:spPr>
+                      </pic:pic>
+                    </a:graphicData>
+                  </a:graphic>
+                </wp:inline>
+              </w:drawing>
+            </w:r>
+          </w:p>
+        </w:tc>
+      </w:tr>
+      <w:tr>
+        <w:trPr>
+          <w:trHeight w:val="86"/>
+          <w:jc w:val="center"/>
+        </w:trPr>
+        <w:tc>
+          <w:tcPr>
+            <w:tcW w:w="2577" w:type="dxa"/>
+            <w:tcBorders>
+              <w:top w:val="nil"/>
+              <w:left w:val="nil"/>
+              <w:bottom w:val="nil"/>
+              <w:right w:val="nil"/>
+            </w:tcBorders>
+            <w:tcMar>
+              <w:top w:w="113" w:type="dxa"/>
+              <w:left w:w="113" w:type="dxa"/>
+              <w:bottom w:w="113" w:type="dxa"/>
+              <w:right w:w="113" w:type="dxa"/>
+            </w:tcMar>
+            <w:vAlign w:val="center"/>
+          </w:tcPr>
+          <w:p>
+            <w:pPr>
               <w:jc w:val="center"/>
               <w:rPr>
                 <w:rFonts w:ascii="Courier New" w:hAnsi="Courier New" w:cs="Courier New"/>
@@ -11069,7 +11324,6 @@
         <w:tc>
           <w:tcPr>
             <w:tcW w:w="2577" w:type="dxa"/>
-            <w:gridSpan w:val="2"/>
             <w:tcBorders>
               <w:top w:val="nil"/>
               <w:left w:val="nil"/>
@@ -11144,7 +11398,6 @@
         <w:tc>
           <w:tcPr>
             <w:tcW w:w="2577" w:type="dxa"/>
-            <w:gridSpan w:val="2"/>
             <w:tcBorders>
               <w:top w:val="nil"/>
               <w:left w:val="nil"/>
@@ -11196,7 +11449,7 @@
                           </pic:cNvPicPr>
                         </pic:nvPicPr>
                         <pic:blipFill>
-                          <a:blip r:embed="rId38" cstate="print"/>
+                          <a:blip r:embed="rId40" cstate="print"/>
                           <a:srcRect/>
                           <a:stretch>
                             <a:fillRect/>
@@ -11274,7 +11527,7 @@
                           </pic:cNvPicPr>
                         </pic:nvPicPr>
                         <pic:blipFill>
-                          <a:blip r:embed="rId39" cstate="print"/>
+                          <a:blip r:embed="rId41" cstate="print"/>
                           <a:srcRect/>
                           <a:stretch>
                             <a:fillRect/>
@@ -11307,7 +11560,6 @@
         <w:tc>
           <w:tcPr>
             <w:tcW w:w="2577" w:type="dxa"/>
-            <w:gridSpan w:val="2"/>
             <w:tcBorders>
               <w:top w:val="nil"/>
               <w:left w:val="nil"/>
@@ -11353,7 +11605,7 @@
                           </pic:cNvPicPr>
                         </pic:nvPicPr>
                         <pic:blipFill>
-                          <a:blip r:embed="rId40" cstate="print"/>
+                          <a:blip r:embed="rId42" cstate="print"/>
                           <a:srcRect/>
                           <a:stretch>
                             <a:fillRect/>
@@ -11402,7 +11654,7 @@
                 <w:noProof/>
                 <w:sz w:val="20"/>
                 <w:szCs w:val="20"/>
-                <w:lang w:eastAsia="ru-RU"/>
+                <w:lang w:val="en-US" w:eastAsia="ru-RU"/>
               </w:rPr>
             </w:pPr>
             <w:r>
@@ -11431,7 +11683,7 @@
                           </pic:cNvPicPr>
                         </pic:nvPicPr>
                         <pic:blipFill>
-                          <a:blip r:embed="rId41" cstate="print"/>
+                          <a:blip r:embed="rId43" cstate="print"/>
                           <a:srcRect/>
                           <a:stretch>
                             <a:fillRect/>
@@ -11470,7 +11722,7 @@
         <w:tc>
           <w:tcPr>
             <w:tcW w:w="10308" w:type="dxa"/>
-            <w:gridSpan w:val="6"/>
+            <w:gridSpan w:val="4"/>
             <w:tcBorders>
               <w:top w:val="nil"/>
               <w:left w:val="nil"/>
@@ -11495,6 +11747,17 @@
                 <w:lang w:val="en-US"/>
               </w:rPr>
             </w:pPr>
+          </w:p>
+          <w:p>
+            <w:pPr>
+              <w:jc w:val="both"/>
+              <w:rPr>
+                <w:rFonts w:ascii="Courier New" w:hAnsi="Courier New" w:cs="Courier New"/>
+                <w:sz w:val="20"/>
+                <w:szCs w:val="20"/>
+                <w:lang w:val="en-US"/>
+              </w:rPr>
+            </w:pPr>
             <w:r>
               <w:rPr>
                 <w:rFonts w:ascii="Courier New" w:hAnsi="Courier New" w:cs="Courier New"/>
@@ -11502,6 +11765,7 @@
                 <w:szCs w:val="20"/>
                 <w:lang w:val="en-US"/>
               </w:rPr>
+              <w:lastRenderedPageBreak/>
               <w:t>Choose erode mask modifier [-200..200] (default 0):</w:t>
             </w:r>
           </w:p>
@@ -11549,7 +11813,7 @@
         <w:tc>
           <w:tcPr>
             <w:tcW w:w="5154" w:type="dxa"/>
-            <w:gridSpan w:val="3"/>
+            <w:gridSpan w:val="2"/>
             <w:tcBorders>
               <w:top w:val="nil"/>
               <w:left w:val="nil"/>
@@ -11583,6 +11847,7 @@
                 <w:szCs w:val="20"/>
                 <w:lang w:val="en-US" w:eastAsia="ru-RU"/>
               </w:rPr>
+              <w:lastRenderedPageBreak/>
               <w:t>-100</w:t>
             </w:r>
           </w:p>
@@ -11590,7 +11855,7 @@
         <w:tc>
           <w:tcPr>
             <w:tcW w:w="5154" w:type="dxa"/>
-            <w:gridSpan w:val="3"/>
+            <w:gridSpan w:val="2"/>
             <w:tcBorders>
               <w:top w:val="nil"/>
               <w:left w:val="nil"/>
@@ -11630,7 +11895,7 @@
         <w:tc>
           <w:tcPr>
             <w:tcW w:w="5154" w:type="dxa"/>
-            <w:gridSpan w:val="3"/>
+            <w:gridSpan w:val="2"/>
             <w:tcBorders>
               <w:top w:val="nil"/>
               <w:left w:val="nil"/>
@@ -11682,7 +11947,7 @@
                           </pic:cNvPicPr>
                         </pic:nvPicPr>
                         <pic:blipFill>
-                          <a:blip r:embed="rId42" cstate="print"/>
+                          <a:blip r:embed="rId44" cstate="print"/>
                           <a:srcRect/>
                           <a:stretch>
                             <a:fillRect/>
@@ -11715,7 +11980,7 @@
         <w:tc>
           <w:tcPr>
             <w:tcW w:w="5154" w:type="dxa"/>
-            <w:gridSpan w:val="3"/>
+            <w:gridSpan w:val="2"/>
             <w:tcBorders>
               <w:top w:val="nil"/>
               <w:left w:val="nil"/>
@@ -11760,7 +12025,7 @@
                           </pic:cNvPicPr>
                         </pic:nvPicPr>
                         <pic:blipFill>
-                          <a:blip r:embed="rId43" cstate="print"/>
+                          <a:blip r:embed="rId45" cstate="print"/>
                           <a:srcRect/>
                           <a:stretch>
                             <a:fillRect/>
@@ -11792,11 +12057,7 @@
         </w:tc>
       </w:tr>
     </w:tbl>
-    <w:p>
-      <w:r>
-        <w:br w:type="page"/>
-      </w:r>
-    </w:p>
+    <w:p/>
     <w:tbl>
       <w:tblPr>
         <w:tblStyle w:val="a9"/>
@@ -11852,7 +12113,6 @@
                 <w:szCs w:val="20"/>
                 <w:lang w:val="en-US"/>
               </w:rPr>
-              <w:lastRenderedPageBreak/>
               <w:t>erode mask modifier </w:t>
             </w:r>
             <w:r>
@@ -11936,7 +12196,7 @@
                           </pic:cNvPicPr>
                         </pic:nvPicPr>
                         <pic:blipFill>
-                          <a:blip r:embed="rId44" cstate="print"/>
+                          <a:blip r:embed="rId46" cstate="print"/>
                           <a:srcRect/>
                           <a:stretch>
                             <a:fillRect/>
@@ -12013,7 +12273,7 @@
                           </pic:cNvPicPr>
                         </pic:nvPicPr>
                         <pic:blipFill>
-                          <a:blip r:embed="rId45" cstate="print"/>
+                          <a:blip r:embed="rId47" cstate="print"/>
                           <a:srcRect/>
                           <a:stretch>
                             <a:fillRect/>
@@ -12312,7 +12572,7 @@
                           </pic:cNvPicPr>
                         </pic:nvPicPr>
                         <pic:blipFill>
-                          <a:blip r:embed="rId46" cstate="print"/>
+                          <a:blip r:embed="rId48" cstate="print"/>
                           <a:srcRect/>
                           <a:stretch>
                             <a:fillRect/>
@@ -12389,7 +12649,7 @@
                           </pic:cNvPicPr>
                         </pic:nvPicPr>
                         <pic:blipFill>
-                          <a:blip r:embed="rId47" cstate="print"/>
+                          <a:blip r:embed="rId49" cstate="print"/>
                           <a:srcRect/>
                           <a:stretch>
                             <a:fillRect/>
@@ -12638,7 +12898,7 @@
                           </pic:cNvPicPr>
                         </pic:nvPicPr>
                         <pic:blipFill>
-                          <a:blip r:embed="rId48" cstate="print"/>
+                          <a:blip r:embed="rId50" cstate="print"/>
                           <a:srcRect/>
                           <a:stretch>
                             <a:fillRect/>
@@ -12715,7 +12975,7 @@
                           </pic:cNvPicPr>
                         </pic:nvPicPr>
                         <pic:blipFill>
-                          <a:blip r:embed="rId49" cstate="print"/>
+                          <a:blip r:embed="rId51" cstate="print"/>
                           <a:srcRect/>
                           <a:stretch>
                             <a:fillRect/>
@@ -12779,6 +13039,50 @@
                 <w:lang w:val="en-US"/>
               </w:rPr>
             </w:pPr>
+          </w:p>
+          <w:p>
+            <w:pPr>
+              <w:jc w:val="both"/>
+              <w:rPr>
+                <w:rFonts w:ascii="Courier New" w:hAnsi="Courier New" w:cs="Courier New"/>
+                <w:sz w:val="20"/>
+                <w:szCs w:val="20"/>
+                <w:lang w:val="en-US"/>
+              </w:rPr>
+            </w:pPr>
+          </w:p>
+          <w:p>
+            <w:pPr>
+              <w:jc w:val="both"/>
+              <w:rPr>
+                <w:rFonts w:ascii="Courier New" w:hAnsi="Courier New" w:cs="Courier New"/>
+                <w:sz w:val="20"/>
+                <w:szCs w:val="20"/>
+                <w:lang w:val="en-US"/>
+              </w:rPr>
+            </w:pPr>
+          </w:p>
+          <w:p>
+            <w:pPr>
+              <w:jc w:val="both"/>
+              <w:rPr>
+                <w:rFonts w:ascii="Courier New" w:hAnsi="Courier New" w:cs="Courier New"/>
+                <w:sz w:val="20"/>
+                <w:szCs w:val="20"/>
+                <w:lang w:val="en-US"/>
+              </w:rPr>
+            </w:pPr>
+          </w:p>
+          <w:p>
+            <w:pPr>
+              <w:jc w:val="both"/>
+              <w:rPr>
+                <w:rFonts w:ascii="Courier New" w:hAnsi="Courier New" w:cs="Courier New"/>
+                <w:sz w:val="20"/>
+                <w:szCs w:val="20"/>
+                <w:lang w:val="en-US"/>
+              </w:rPr>
+            </w:pPr>
             <w:r>
               <w:rPr>
                 <w:rFonts w:ascii="Courier New" w:hAnsi="Courier New" w:cs="Courier New"/>
@@ -12786,6 +13090,7 @@
                 <w:szCs w:val="20"/>
                 <w:lang w:val="en-US"/>
               </w:rPr>
+              <w:lastRenderedPageBreak/>
               <w:t xml:space="preserve">Choose output face scale modifier [-50..50] (default 0): </w:t>
             </w:r>
           </w:p>
@@ -12864,6 +13169,7 @@
                 <w:szCs w:val="20"/>
                 <w:lang w:val="en-US" w:eastAsia="ru-RU"/>
               </w:rPr>
+              <w:lastRenderedPageBreak/>
               <w:t>-50</w:t>
             </w:r>
           </w:p>
@@ -12961,7 +13267,7 @@
                           </pic:cNvPicPr>
                         </pic:nvPicPr>
                         <pic:blipFill>
-                          <a:blip r:embed="rId50" cstate="print"/>
+                          <a:blip r:embed="rId52" cstate="print"/>
                           <a:srcRect/>
                           <a:stretch>
                             <a:fillRect/>
@@ -13038,7 +13344,7 @@
                           </pic:cNvPicPr>
                         </pic:nvPicPr>
                         <pic:blipFill>
-                          <a:blip r:embed="rId51" cstate="print"/>
+                          <a:blip r:embed="rId53" cstate="print"/>
                           <a:srcRect/>
                           <a:stretch>
                             <a:fillRect/>
@@ -13287,7 +13593,6 @@
                 <w:szCs w:val="20"/>
                 <w:lang w:eastAsia="ru-RU"/>
               </w:rPr>
-              <w:lastRenderedPageBreak/>
               <w:drawing>
                 <wp:inline distT="0" distB="0" distL="0" distR="0">
                   <wp:extent cx="1177514" cy="1177200"/>
@@ -13306,7 +13611,7 @@
                           </pic:cNvPicPr>
                         </pic:nvPicPr>
                         <pic:blipFill>
-                          <a:blip r:embed="rId52" cstate="print"/>
+                          <a:blip r:embed="rId54" cstate="print"/>
                           <a:srcRect/>
                           <a:stretch>
                             <a:fillRect/>
@@ -13383,7 +13688,7 @@
                           </pic:cNvPicPr>
                         </pic:nvPicPr>
                         <pic:blipFill>
-                          <a:blip r:embed="rId53" cstate="print"/>
+                          <a:blip r:embed="rId55" cstate="print"/>
                           <a:srcRect/>
                           <a:stretch>
                             <a:fillRect/>
@@ -13552,7 +13857,7 @@
                           </pic:cNvPicPr>
                         </pic:nvPicPr>
                         <pic:blipFill>
-                          <a:blip r:embed="rId54" cstate="print"/>
+                          <a:blip r:embed="rId56" cstate="print"/>
                           <a:srcRect/>
                           <a:stretch>
                             <a:fillRect/>
@@ -13629,7 +13934,7 @@
                           </pic:cNvPicPr>
                         </pic:nvPicPr>
                         <pic:blipFill>
-                          <a:blip r:embed="rId55" cstate="print"/>
+                          <a:blip r:embed="rId57" cstate="print"/>
                           <a:srcRect/>
                           <a:stretch>
                             <a:fillRect/>
@@ -13856,9 +14161,9 @@
               </w:rPr>
               <w:drawing>
                 <wp:inline distT="0" distB="0" distL="0" distR="0">
-                  <wp:extent cx="1177200" cy="1174507"/>
-                  <wp:effectExtent l="19050" t="0" r="3900" b="0"/>
-                  <wp:docPr id="14" name="Рисунок 4" descr="D:\DFLbuild\test\sr1.png"/>
+                  <wp:extent cx="1714500" cy="1714500"/>
+                  <wp:effectExtent l="19050" t="0" r="0" b="0"/>
+                  <wp:docPr id="22" name="Рисунок 4" descr="D:\Temp\2019-04\python_2019-04-14_21-21-48.jpg"/>
                   <wp:cNvGraphicFramePr>
                     <a:graphicFrameLocks xmlns:a="http://schemas.openxmlformats.org/drawingml/2006/main" noChangeAspect="1"/>
                   </wp:cNvGraphicFramePr>
@@ -13866,13 +14171,13 @@
                     <a:graphicData uri="http://schemas.openxmlformats.org/drawingml/2006/picture">
                       <pic:pic xmlns:pic="http://schemas.openxmlformats.org/drawingml/2006/picture">
                         <pic:nvPicPr>
-                          <pic:cNvPr id="0" name="Picture 4" descr="D:\DFLbuild\test\sr1.png"/>
+                          <pic:cNvPr id="0" name="Picture 4" descr="D:\Temp\2019-04\python_2019-04-14_21-21-48.jpg"/>
                           <pic:cNvPicPr>
                             <a:picLocks noChangeAspect="1" noChangeArrowheads="1"/>
                           </pic:cNvPicPr>
                         </pic:nvPicPr>
                         <pic:blipFill>
-                          <a:blip r:embed="rId56" cstate="print"/>
+                          <a:blip r:embed="rId58" cstate="print"/>
                           <a:srcRect/>
                           <a:stretch>
                             <a:fillRect/>
@@ -13881,7 +14186,7 @@
                         <pic:spPr bwMode="auto">
                           <a:xfrm>
                             <a:off x="0" y="0"/>
-                            <a:ext cx="1177200" cy="1174507"/>
+                            <a:ext cx="1714500" cy="1714500"/>
                           </a:xfrm>
                           <a:prstGeom prst="rect">
                             <a:avLst/>
@@ -13933,9 +14238,9 @@
               </w:rPr>
               <w:drawing>
                 <wp:inline distT="0" distB="0" distL="0" distR="0">
-                  <wp:extent cx="1177200" cy="1180237"/>
-                  <wp:effectExtent l="19050" t="0" r="3900" b="0"/>
-                  <wp:docPr id="18" name="Рисунок 5" descr="D:\DFLbuild\test\sr1_result.png"/>
+                  <wp:extent cx="1714500" cy="1714500"/>
+                  <wp:effectExtent l="19050" t="0" r="0" b="0"/>
+                  <wp:docPr id="31" name="Рисунок 5" descr="D:\Temp\2019-04\python_2019-04-14_21-21-58.jpg"/>
                   <wp:cNvGraphicFramePr>
                     <a:graphicFrameLocks xmlns:a="http://schemas.openxmlformats.org/drawingml/2006/main" noChangeAspect="1"/>
                   </wp:cNvGraphicFramePr>
@@ -13943,13 +14248,13 @@
                     <a:graphicData uri="http://schemas.openxmlformats.org/drawingml/2006/picture">
                       <pic:pic xmlns:pic="http://schemas.openxmlformats.org/drawingml/2006/picture">
                         <pic:nvPicPr>
-                          <pic:cNvPr id="0" name="Picture 5" descr="D:\DFLbuild\test\sr1_result.png"/>
+                          <pic:cNvPr id="0" name="Picture 5" descr="D:\Temp\2019-04\python_2019-04-14_21-21-58.jpg"/>
                           <pic:cNvPicPr>
                             <a:picLocks noChangeAspect="1" noChangeArrowheads="1"/>
                           </pic:cNvPicPr>
                         </pic:nvPicPr>
                         <pic:blipFill>
-                          <a:blip r:embed="rId57" cstate="print"/>
+                          <a:blip r:embed="rId59" cstate="print"/>
                           <a:srcRect/>
                           <a:stretch>
                             <a:fillRect/>
@@ -13958,7 +14263,7 @@
                         <pic:spPr bwMode="auto">
                           <a:xfrm>
                             <a:off x="0" y="0"/>
-                            <a:ext cx="1177200" cy="1180237"/>
+                            <a:ext cx="1714500" cy="1714500"/>
                           </a:xfrm>
                           <a:prstGeom prst="rect">
                             <a:avLst/>
@@ -14013,6 +14318,61 @@
                 <w:lang w:val="en-US"/>
               </w:rPr>
             </w:pPr>
+          </w:p>
+          <w:p>
+            <w:pPr>
+              <w:jc w:val="both"/>
+              <w:rPr>
+                <w:rFonts w:ascii="Courier New" w:hAnsi="Courier New" w:cs="Courier New"/>
+                <w:sz w:val="20"/>
+                <w:szCs w:val="20"/>
+                <w:lang w:val="en-US"/>
+              </w:rPr>
+            </w:pPr>
+          </w:p>
+          <w:p>
+            <w:pPr>
+              <w:jc w:val="both"/>
+              <w:rPr>
+                <w:rFonts w:ascii="Courier New" w:hAnsi="Courier New" w:cs="Courier New"/>
+                <w:sz w:val="20"/>
+                <w:szCs w:val="20"/>
+                <w:lang w:val="en-US"/>
+              </w:rPr>
+            </w:pPr>
+          </w:p>
+          <w:p>
+            <w:pPr>
+              <w:jc w:val="both"/>
+              <w:rPr>
+                <w:rFonts w:ascii="Courier New" w:hAnsi="Courier New" w:cs="Courier New"/>
+                <w:sz w:val="20"/>
+                <w:szCs w:val="20"/>
+                <w:lang w:val="en-US"/>
+              </w:rPr>
+            </w:pPr>
+          </w:p>
+          <w:p>
+            <w:pPr>
+              <w:jc w:val="both"/>
+              <w:rPr>
+                <w:rFonts w:ascii="Courier New" w:hAnsi="Courier New" w:cs="Courier New"/>
+                <w:sz w:val="20"/>
+                <w:szCs w:val="20"/>
+                <w:lang w:val="en-US"/>
+              </w:rPr>
+            </w:pPr>
+          </w:p>
+          <w:p>
+            <w:pPr>
+              <w:jc w:val="both"/>
+              <w:rPr>
+                <w:rFonts w:ascii="Courier New" w:hAnsi="Courier New" w:cs="Courier New"/>
+                <w:sz w:val="20"/>
+                <w:szCs w:val="20"/>
+                <w:lang w:val="en-US"/>
+              </w:rPr>
+            </w:pPr>
             <w:r>
               <w:rPr>
                 <w:rFonts w:ascii="Courier New" w:hAnsi="Courier New" w:cs="Courier New"/>
@@ -14020,6 +14380,7 @@
                 <w:szCs w:val="20"/>
                 <w:lang w:val="en-US"/>
               </w:rPr>
+              <w:lastRenderedPageBreak/>
               <w:t>Degrade color power of final image [0..100] (default 0): </w:t>
             </w:r>
           </w:p>
@@ -14098,6 +14459,7 @@
                 <w:szCs w:val="20"/>
                 <w:lang w:val="en-US" w:eastAsia="ru-RU"/>
               </w:rPr>
+              <w:lastRenderedPageBreak/>
               <w:t>0</w:t>
             </w:r>
           </w:p>
@@ -14195,7 +14557,7 @@
                           </pic:cNvPicPr>
                         </pic:nvPicPr>
                         <pic:blipFill>
-                          <a:blip r:embed="rId58" cstate="print"/>
+                          <a:blip r:embed="rId60" cstate="print"/>
                           <a:srcRect/>
                           <a:stretch>
                             <a:fillRect/>
@@ -14272,7 +14634,7 @@
                           </pic:cNvPicPr>
                         </pic:nvPicPr>
                         <pic:blipFill>
-                          <a:blip r:embed="rId59" cstate="print"/>
+                          <a:blip r:embed="rId61" cstate="print"/>
                           <a:srcRect/>
                           <a:stretch>
                             <a:fillRect/>
@@ -14304,11 +14666,7 @@
         </w:tc>
       </w:tr>
     </w:tbl>
-    <w:p>
-      <w:r>
-        <w:br w:type="page"/>
-      </w:r>
-    </w:p>
+    <w:p/>
     <w:tbl>
       <w:tblPr>
         <w:tblStyle w:val="a9"/>
@@ -14360,7 +14718,6 @@
                 <w:szCs w:val="20"/>
                 <w:lang w:val="en-US"/>
               </w:rPr>
-              <w:lastRenderedPageBreak/>
               <w:t xml:space="preserve">Export png with alpha channel? [0..1] (default 0):</w:t>
             </w:r>
             <w:proofErr w:type="spellStart"/>
@@ -14464,7 +14821,7 @@
                           </pic:cNvPicPr>
                         </pic:nvPicPr>
                         <pic:blipFill>
-                          <a:blip r:embed="rId60" cstate="print"/>
+                          <a:blip r:embed="rId62" cstate="print"/>
                           <a:srcRect/>
                           <a:stretch>
                             <a:fillRect/>
@@ -14796,6 +15153,7 @@
           <w:rFonts w:ascii="Courier New" w:hAnsi="Courier New" w:cs="Courier New"/>
           <w:sz w:val="20"/>
           <w:szCs w:val="20"/>
+          <w:lang w:val="en-US"/>
         </w:rPr>
       </w:pPr>
       <w:proofErr w:type="gramStart"/>
@@ -14809,6 +15167,8 @@
         <w:t>to mp4 (lossless + alpha) .bat</w:t>
       </w:r>
       <w:proofErr w:type="gramEnd"/>
+      <w:proofErr w:type="spellStart"/>
+      <w:proofErr w:type="spellEnd"/>
     </w:p>
     <w:p>
       <w:pPr>
@@ -15246,220 +15606,6 @@
                       <pic:pic xmlns:pic="http://schemas.openxmlformats.org/drawingml/2006/picture">
                         <pic:nvPicPr>
                           <pic:cNvPr id="0" name="Picture 7" descr="D:\Temp\2019-03\xnviewmp_2019-03-09_09-53-55.jpg"/>
-                          <pic:cNvPicPr>
-                            <a:picLocks noChangeAspect="1" noChangeArrowheads="1"/>
-                          </pic:cNvPicPr>
-                        </pic:nvPicPr>
-                        <pic:blipFill>
-                          <a:blip r:embed="rId61" cstate="print"/>
-                          <a:srcRect/>
-                          <a:stretch>
-                            <a:fillRect/>
-                          </a:stretch>
-                        </pic:blipFill>
-                        <pic:spPr bwMode="auto">
-                          <a:xfrm>
-                            <a:off x="0" y="0"/>
-                            <a:ext cx="3657600" cy="1221740"/>
-                          </a:xfrm>
-                          <a:prstGeom prst="rect">
-                            <a:avLst/>
-                          </a:prstGeom>
-                          <a:noFill/>
-                          <a:ln w="9525">
-                            <a:noFill/>
-                            <a:miter lim="800000"/>
-                            <a:headEnd/>
-                            <a:tailEnd/>
-                          </a:ln>
-                        </pic:spPr>
-                      </pic:pic>
-                    </a:graphicData>
-                  </a:graphic>
-                </wp:inline>
-              </w:drawing>
-            </w:r>
-          </w:p>
-        </w:tc>
-      </w:tr>
-      <w:tr>
-        <w:trPr>
-          <w:trHeight w:val="1639"/>
-          <w:jc w:val="center"/>
-        </w:trPr>
-        <w:tc>
-          <w:tcPr>
-            <w:tcW w:w="6062" w:type="dxa"/>
-            <w:vAlign w:val="center"/>
-          </w:tcPr>
-          <w:p>
-            <w:pPr>
-              <w:jc w:val="both"/>
-              <w:rPr>
-                <w:rFonts w:ascii="Times New Roman" w:hAnsi="Times New Roman" w:cs="Times New Roman"/>
-                <w:sz w:val="20"/>
-                <w:szCs w:val="20"/>
-              </w:rPr>
-            </w:pPr>
-            <w:r>
-              <w:rPr>
-                <w:rFonts w:ascii="Times New Roman" w:hAnsi="Times New Roman" w:cs="Times New Roman"/>
-                <w:sz w:val="20"/>
-                <w:szCs w:val="20"/>
-              </w:rPr>
-              <w:t xml:space="preserve">In this case it is useful to add to the training set data_dst \ aligned faces of the same character, but learned from other scenes with different lighting.</w:t>
-            </w:r>
-            <w:proofErr w:type="spellStart"/>
-            <w:proofErr w:type="spellEnd"/>
-          </w:p>
-          <w:p>
-            <w:pPr>
-              <w:jc w:val="center"/>
-              <w:rPr>
-                <w:rFonts w:ascii="Times New Roman" w:hAnsi="Times New Roman" w:cs="Times New Roman"/>
-                <w:sz w:val="20"/>
-                <w:szCs w:val="20"/>
-              </w:rPr>
-            </w:pPr>
-          </w:p>
-        </w:tc>
-        <w:tc>
-          <w:tcPr>
-            <w:tcW w:w="4217" w:type="dxa"/>
-            <w:vAlign w:val="center"/>
-          </w:tcPr>
-          <w:p>
-            <w:pPr>
-              <w:rPr>
-                <w:rFonts w:ascii="Times New Roman" w:hAnsi="Times New Roman" w:cs="Times New Roman"/>
-                <w:sz w:val="20"/>
-                <w:szCs w:val="20"/>
-              </w:rPr>
-            </w:pPr>
-            <w:r>
-              <w:rPr>
-                <w:rFonts w:ascii="Times New Roman" w:hAnsi="Times New Roman" w:cs="Times New Roman"/>
-                <w:noProof/>
-                <w:sz w:val="20"/>
-                <w:szCs w:val="20"/>
-                <w:lang w:eastAsia="ru-RU"/>
-              </w:rPr>
-              <w:drawing>
-                <wp:inline distT="0" distB="0" distL="0" distR="0">
-                  <wp:extent cx="1210945" cy="1221740"/>
-                  <wp:effectExtent l="19050" t="0" r="8255" b="0"/>
-                  <wp:docPr id="24" name="Рисунок 4" descr="F:\DeepFaceLabCUDA9.2SSE\workspace\data_dst\aligned both\00168.jpg"/>
-                  <wp:cNvGraphicFramePr>
-                    <a:graphicFrameLocks xmlns:a="http://schemas.openxmlformats.org/drawingml/2006/main" noChangeAspect="1"/>
-                  </wp:cNvGraphicFramePr>
-                  <a:graphic xmlns:a="http://schemas.openxmlformats.org/drawingml/2006/main">
-                    <a:graphicData uri="http://schemas.openxmlformats.org/drawingml/2006/picture">
-                      <pic:pic xmlns:pic="http://schemas.openxmlformats.org/drawingml/2006/picture">
-                        <pic:nvPicPr>
-                          <pic:cNvPr id="0" name="Picture 4" descr="F:\DeepFaceLabCUDA9.2SSE\workspace\data_dst\aligned both\00168.jpg"/>
-                          <pic:cNvPicPr>
-                            <a:picLocks noChangeAspect="1" noChangeArrowheads="1"/>
-                          </pic:cNvPicPr>
-                        </pic:nvPicPr>
-                        <pic:blipFill>
-                          <a:blip r:embed="rId62" cstate="print"/>
-                          <a:srcRect/>
-                          <a:stretch>
-                            <a:fillRect/>
-                          </a:stretch>
-                        </pic:blipFill>
-                        <pic:spPr bwMode="auto">
-                          <a:xfrm>
-                            <a:off x="0" y="0"/>
-                            <a:ext cx="1210945" cy="1221740"/>
-                          </a:xfrm>
-                          <a:prstGeom prst="rect">
-                            <a:avLst/>
-                          </a:prstGeom>
-                          <a:noFill/>
-                          <a:ln w="9525">
-                            <a:noFill/>
-                            <a:miter lim="800000"/>
-                            <a:headEnd/>
-                            <a:tailEnd/>
-                          </a:ln>
-                        </pic:spPr>
-                      </pic:pic>
-                    </a:graphicData>
-                  </a:graphic>
-                </wp:inline>
-              </w:drawing>
-            </w:r>
-          </w:p>
-        </w:tc>
-      </w:tr>
-      <w:tr>
-        <w:trPr>
-          <w:trHeight w:val="1639"/>
-          <w:jc w:val="center"/>
-        </w:trPr>
-        <w:tc>
-          <w:tcPr>
-            <w:tcW w:w="6062" w:type="dxa"/>
-            <w:vAlign w:val="center"/>
-          </w:tcPr>
-          <w:p>
-            <w:pPr>
-              <w:jc w:val="both"/>
-              <w:rPr>
-                <w:rFonts w:ascii="Times New Roman" w:hAnsi="Times New Roman" w:cs="Times New Roman"/>
-                <w:sz w:val="20"/>
-                <w:szCs w:val="20"/>
-              </w:rPr>
-            </w:pPr>
-            <w:r>
-              <w:rPr>
-                <w:rFonts w:ascii="Times New Roman" w:hAnsi="Times New Roman" w:cs="Times New Roman"/>
-                <w:sz w:val="20"/>
-                <w:szCs w:val="20"/>
-              </w:rPr>
-              <w:t xml:space="preserve">It is thus possible to improve somewhat the result. But best of all, of course, find src face with the same coverage of the nose.</w:t>
-            </w:r>
-            <w:proofErr w:type="spellStart"/>
-            <w:proofErr w:type="spellEnd"/>
-          </w:p>
-        </w:tc>
-        <w:tc>
-          <w:tcPr>
-            <w:tcW w:w="4217" w:type="dxa"/>
-            <w:vAlign w:val="center"/>
-          </w:tcPr>
-          <w:p>
-            <w:pPr>
-              <w:rPr>
-                <w:rFonts w:ascii="Times New Roman" w:hAnsi="Times New Roman" w:cs="Times New Roman"/>
-                <w:noProof/>
-                <w:sz w:val="20"/>
-                <w:szCs w:val="20"/>
-                <w:lang w:eastAsia="ru-RU"/>
-              </w:rPr>
-            </w:pPr>
-            <w:r>
-              <w:rPr>
-                <w:rFonts w:ascii="Times New Roman" w:hAnsi="Times New Roman" w:cs="Times New Roman"/>
-                <w:noProof/>
-                <w:sz w:val="20"/>
-                <w:szCs w:val="20"/>
-                <w:lang w:eastAsia="ru-RU"/>
-              </w:rPr>
-              <w:drawing>
-                <wp:inline distT="0" distB="0" distL="0" distR="0">
-                  <wp:extent cx="3657600" cy="1221740"/>
-                  <wp:effectExtent l="19050" t="0" r="0" b="0"/>
-                  <wp:docPr id="33" name="Рисунок 6" descr="D:\Temp\2019-03\python_2019-03-09_09-53-37.jpg"/>
-                  <wp:cNvGraphicFramePr>
-                    <a:graphicFrameLocks xmlns:a="http://schemas.openxmlformats.org/drawingml/2006/main" noChangeAspect="1"/>
-                  </wp:cNvGraphicFramePr>
-                  <a:graphic xmlns:a="http://schemas.openxmlformats.org/drawingml/2006/main">
-                    <a:graphicData uri="http://schemas.openxmlformats.org/drawingml/2006/picture">
-                      <pic:pic xmlns:pic="http://schemas.openxmlformats.org/drawingml/2006/picture">
-                        <pic:nvPicPr>
-                          <pic:cNvPr id="0" name="Picture 6" descr="D:\Temp\2019-03\python_2019-03-09_09-53-37.jpg"/>
                           <pic:cNvPicPr>
                             <a:picLocks noChangeAspect="1" noChangeArrowheads="1"/>
                           </pic:cNvPicPr>
@@ -15496,6 +15642,220 @@
           </w:p>
         </w:tc>
       </w:tr>
+      <w:tr>
+        <w:trPr>
+          <w:trHeight w:val="1639"/>
+          <w:jc w:val="center"/>
+        </w:trPr>
+        <w:tc>
+          <w:tcPr>
+            <w:tcW w:w="6062" w:type="dxa"/>
+            <w:vAlign w:val="center"/>
+          </w:tcPr>
+          <w:p>
+            <w:pPr>
+              <w:jc w:val="both"/>
+              <w:rPr>
+                <w:rFonts w:ascii="Times New Roman" w:hAnsi="Times New Roman" w:cs="Times New Roman"/>
+                <w:sz w:val="20"/>
+                <w:szCs w:val="20"/>
+              </w:rPr>
+            </w:pPr>
+            <w:r>
+              <w:rPr>
+                <w:rFonts w:ascii="Times New Roman" w:hAnsi="Times New Roman" w:cs="Times New Roman"/>
+                <w:sz w:val="20"/>
+                <w:szCs w:val="20"/>
+              </w:rPr>
+              <w:t xml:space="preserve">In this case it is useful to add to the training set data_dst \ aligned faces of the same character, but learned from other scenes with different lighting.</w:t>
+            </w:r>
+            <w:proofErr w:type="spellStart"/>
+            <w:proofErr w:type="spellEnd"/>
+          </w:p>
+          <w:p>
+            <w:pPr>
+              <w:jc w:val="center"/>
+              <w:rPr>
+                <w:rFonts w:ascii="Times New Roman" w:hAnsi="Times New Roman" w:cs="Times New Roman"/>
+                <w:sz w:val="20"/>
+                <w:szCs w:val="20"/>
+              </w:rPr>
+            </w:pPr>
+          </w:p>
+        </w:tc>
+        <w:tc>
+          <w:tcPr>
+            <w:tcW w:w="4217" w:type="dxa"/>
+            <w:vAlign w:val="center"/>
+          </w:tcPr>
+          <w:p>
+            <w:pPr>
+              <w:rPr>
+                <w:rFonts w:ascii="Times New Roman" w:hAnsi="Times New Roman" w:cs="Times New Roman"/>
+                <w:sz w:val="20"/>
+                <w:szCs w:val="20"/>
+              </w:rPr>
+            </w:pPr>
+            <w:r>
+              <w:rPr>
+                <w:rFonts w:ascii="Times New Roman" w:hAnsi="Times New Roman" w:cs="Times New Roman"/>
+                <w:noProof/>
+                <w:sz w:val="20"/>
+                <w:szCs w:val="20"/>
+                <w:lang w:eastAsia="ru-RU"/>
+              </w:rPr>
+              <w:drawing>
+                <wp:inline distT="0" distB="0" distL="0" distR="0">
+                  <wp:extent cx="1210945" cy="1221740"/>
+                  <wp:effectExtent l="19050" t="0" r="8255" b="0"/>
+                  <wp:docPr id="24" name="Рисунок 4" descr="F:\DeepFaceLabCUDA9.2SSE\workspace\data_dst\aligned both\00168.jpg"/>
+                  <wp:cNvGraphicFramePr>
+                    <a:graphicFrameLocks xmlns:a="http://schemas.openxmlformats.org/drawingml/2006/main" noChangeAspect="1"/>
+                  </wp:cNvGraphicFramePr>
+                  <a:graphic xmlns:a="http://schemas.openxmlformats.org/drawingml/2006/main">
+                    <a:graphicData uri="http://schemas.openxmlformats.org/drawingml/2006/picture">
+                      <pic:pic xmlns:pic="http://schemas.openxmlformats.org/drawingml/2006/picture">
+                        <pic:nvPicPr>
+                          <pic:cNvPr id="0" name="Picture 4" descr="F:\DeepFaceLabCUDA9.2SSE\workspace\data_dst\aligned both\00168.jpg"/>
+                          <pic:cNvPicPr>
+                            <a:picLocks noChangeAspect="1" noChangeArrowheads="1"/>
+                          </pic:cNvPicPr>
+                        </pic:nvPicPr>
+                        <pic:blipFill>
+                          <a:blip r:embed="rId64" cstate="print"/>
+                          <a:srcRect/>
+                          <a:stretch>
+                            <a:fillRect/>
+                          </a:stretch>
+                        </pic:blipFill>
+                        <pic:spPr bwMode="auto">
+                          <a:xfrm>
+                            <a:off x="0" y="0"/>
+                            <a:ext cx="1210945" cy="1221740"/>
+                          </a:xfrm>
+                          <a:prstGeom prst="rect">
+                            <a:avLst/>
+                          </a:prstGeom>
+                          <a:noFill/>
+                          <a:ln w="9525">
+                            <a:noFill/>
+                            <a:miter lim="800000"/>
+                            <a:headEnd/>
+                            <a:tailEnd/>
+                          </a:ln>
+                        </pic:spPr>
+                      </pic:pic>
+                    </a:graphicData>
+                  </a:graphic>
+                </wp:inline>
+              </w:drawing>
+            </w:r>
+          </w:p>
+        </w:tc>
+      </w:tr>
+      <w:tr>
+        <w:trPr>
+          <w:trHeight w:val="1639"/>
+          <w:jc w:val="center"/>
+        </w:trPr>
+        <w:tc>
+          <w:tcPr>
+            <w:tcW w:w="6062" w:type="dxa"/>
+            <w:vAlign w:val="center"/>
+          </w:tcPr>
+          <w:p>
+            <w:pPr>
+              <w:jc w:val="both"/>
+              <w:rPr>
+                <w:rFonts w:ascii="Times New Roman" w:hAnsi="Times New Roman" w:cs="Times New Roman"/>
+                <w:sz w:val="20"/>
+                <w:szCs w:val="20"/>
+              </w:rPr>
+            </w:pPr>
+            <w:r>
+              <w:rPr>
+                <w:rFonts w:ascii="Times New Roman" w:hAnsi="Times New Roman" w:cs="Times New Roman"/>
+                <w:sz w:val="20"/>
+                <w:szCs w:val="20"/>
+              </w:rPr>
+              <w:t xml:space="preserve">It is thus possible to improve somewhat the result. But best of all, of course, find src face with the same coverage of the nose.</w:t>
+            </w:r>
+            <w:proofErr w:type="spellStart"/>
+            <w:proofErr w:type="spellEnd"/>
+          </w:p>
+        </w:tc>
+        <w:tc>
+          <w:tcPr>
+            <w:tcW w:w="4217" w:type="dxa"/>
+            <w:vAlign w:val="center"/>
+          </w:tcPr>
+          <w:p>
+            <w:pPr>
+              <w:rPr>
+                <w:rFonts w:ascii="Times New Roman" w:hAnsi="Times New Roman" w:cs="Times New Roman"/>
+                <w:noProof/>
+                <w:sz w:val="20"/>
+                <w:szCs w:val="20"/>
+                <w:lang w:eastAsia="ru-RU"/>
+              </w:rPr>
+            </w:pPr>
+            <w:r>
+              <w:rPr>
+                <w:rFonts w:ascii="Times New Roman" w:hAnsi="Times New Roman" w:cs="Times New Roman"/>
+                <w:noProof/>
+                <w:sz w:val="20"/>
+                <w:szCs w:val="20"/>
+                <w:lang w:eastAsia="ru-RU"/>
+              </w:rPr>
+              <w:drawing>
+                <wp:inline distT="0" distB="0" distL="0" distR="0">
+                  <wp:extent cx="3657600" cy="1221740"/>
+                  <wp:effectExtent l="19050" t="0" r="0" b="0"/>
+                  <wp:docPr id="33" name="Рисунок 6" descr="D:\Temp\2019-03\python_2019-03-09_09-53-37.jpg"/>
+                  <wp:cNvGraphicFramePr>
+                    <a:graphicFrameLocks xmlns:a="http://schemas.openxmlformats.org/drawingml/2006/main" noChangeAspect="1"/>
+                  </wp:cNvGraphicFramePr>
+                  <a:graphic xmlns:a="http://schemas.openxmlformats.org/drawingml/2006/main">
+                    <a:graphicData uri="http://schemas.openxmlformats.org/drawingml/2006/picture">
+                      <pic:pic xmlns:pic="http://schemas.openxmlformats.org/drawingml/2006/picture">
+                        <pic:nvPicPr>
+                          <pic:cNvPr id="0" name="Picture 6" descr="D:\Temp\2019-03\python_2019-03-09_09-53-37.jpg"/>
+                          <pic:cNvPicPr>
+                            <a:picLocks noChangeAspect="1" noChangeArrowheads="1"/>
+                          </pic:cNvPicPr>
+                        </pic:nvPicPr>
+                        <pic:blipFill>
+                          <a:blip r:embed="rId65" cstate="print"/>
+                          <a:srcRect/>
+                          <a:stretch>
+                            <a:fillRect/>
+                          </a:stretch>
+                        </pic:blipFill>
+                        <pic:spPr bwMode="auto">
+                          <a:xfrm>
+                            <a:off x="0" y="0"/>
+                            <a:ext cx="3657600" cy="1221740"/>
+                          </a:xfrm>
+                          <a:prstGeom prst="rect">
+                            <a:avLst/>
+                          </a:prstGeom>
+                          <a:noFill/>
+                          <a:ln w="9525">
+                            <a:noFill/>
+                            <a:miter lim="800000"/>
+                            <a:headEnd/>
+                            <a:tailEnd/>
+                          </a:ln>
+                        </pic:spPr>
+                      </pic:pic>
+                    </a:graphicData>
+                  </a:graphic>
+                </wp:inline>
+              </w:drawing>
+            </w:r>
+          </w:p>
+        </w:tc>
+      </w:tr>
     </w:tbl>
     <w:p>
       <w:pPr>
@@ -16270,7 +16630,7 @@
           <w:sz w:val="20"/>
           <w:szCs w:val="20"/>
         </w:rPr>
-        <w:t>How best to train SAE with style? There is no better solution, it all depends on the stage. Experiment with style settings to your liking. Enable write preview history and track changes. Make a backup file every model 10k iterations. You can roll back the model files and to change the values, if something went wrong in the preview stories.</w:t>
+        <w:t>How best to train SAE with style? There is no better solution, it all depends on the stage. Experiment style with values ​​ranging from 10.0, and then reducing the value to 0.1-2.0 after 15-25k iterations. Enable write preview history and track changes. Make a backup file every model 10k iterations. You can roll back the model files and to change the values, if something went wrong in the preview stories.</w:t>
       </w:r>
       <w:proofErr w:type="spellStart"/>
       <w:proofErr w:type="spellEnd"/>
@@ -16700,7 +17060,7 @@
                           </pic:cNvPicPr>
                         </pic:nvPicPr>
                         <pic:blipFill>
-                          <a:blip r:embed="rId64" cstate="print"/>
+                          <a:blip r:embed="rId66" cstate="print"/>
                           <a:srcRect/>
                           <a:stretch>
                             <a:fillRect/>
@@ -16777,7 +17137,7 @@
                 <w:lang w:val="en-US"/>
               </w:rPr>
             </w:pPr>
-            <w:hyperlink r:id="rId65" w:history="1">
+            <w:hyperlink r:id="rId67" w:history="1">
               <w:r>
                 <w:rPr>
                   <w:rStyle w:val="a6"/>
@@ -16853,7 +17213,7 @@
                 <w:szCs w:val="20"/>
               </w:rPr>
             </w:pPr>
-            <w:hyperlink r:id="rId66" w:history="1">
+            <w:hyperlink r:id="rId68" w:history="1">
               <w:r>
                 <w:rPr>
                   <w:rStyle w:val="a6"/>
@@ -17107,7 +17467,7 @@
                 <w:szCs w:val="20"/>
               </w:rPr>
             </w:pPr>
-            <w:hyperlink r:id="rId67" w:history="1">
+            <w:hyperlink r:id="rId69" w:history="1">
               <w:r>
                 <w:rPr>
                   <w:rStyle w:val="a6"/>
@@ -17157,7 +17517,7 @@
                 <w:szCs w:val="20"/>
               </w:rPr>
             </w:pPr>
-            <w:hyperlink r:id="rId68" w:history="1">
+            <w:hyperlink r:id="rId70" w:history="1">
               <w:r>
                 <w:rPr>
                   <w:rStyle w:val="a6"/>
@@ -17218,7 +17578,7 @@
                 <w:szCs w:val="20"/>
               </w:rPr>
             </w:pPr>
-            <w:hyperlink r:id="rId69" w:history="1">
+            <w:hyperlink r:id="rId71" w:history="1">
               <w:r>
                 <w:rPr>
                   <w:rStyle w:val="a6"/>
@@ -17263,7 +17623,7 @@
                 <w:sz w:val="20"/>
                 <w:szCs w:val="20"/>
               </w:rPr>
-              <w:t>Popular channel fakie  </w:t>
+              <w:t>Popular channel fakie </w:t>
             </w:r>
             <w:proofErr w:type="spellStart"/>
             <w:proofErr w:type="spellEnd"/>
@@ -17281,7 +17641,7 @@
                 <w:szCs w:val="20"/>
               </w:rPr>
             </w:pPr>
-            <w:hyperlink r:id="rId70" w:history="1">
+            <w:hyperlink r:id="rId72" w:history="1">
               <w:r>
                 <w:rPr>
                   <w:rStyle w:val="a6"/>
@@ -17365,7 +17725,7 @@
                 <w:szCs w:val="20"/>
               </w:rPr>
             </w:pPr>
-            <w:hyperlink r:id="rId71" w:history="1">
+            <w:hyperlink r:id="rId73" w:history="1">
               <w:r>
                 <w:rPr>
                   <w:rStyle w:val="a6"/>
@@ -17453,7 +17813,7 @@
                 <w:szCs w:val="20"/>
               </w:rPr>
             </w:pPr>
-            <w:hyperlink r:id="rId72" w:anchor="F!y1ERHDaL!PPwg01PQZk0FhWLVo5_MaQ" w:history="1">
+            <w:hyperlink r:id="rId74" w:anchor="F!y1ERHDaL!PPwg01PQZk0FhWLVo5_MaQ" w:history="1">
               <w:r>
                 <w:rPr>
                   <w:rStyle w:val="a6"/>
@@ -17535,7 +17895,7 @@
                 <w:szCs w:val="20"/>
               </w:rPr>
             </w:pPr>
-            <w:hyperlink r:id="rId73" w:history="1">
+            <w:hyperlink r:id="rId75" w:history="1">
               <w:r>
                 <w:rPr>
                   <w:rStyle w:val="a6"/>
@@ -17611,7 +17971,7 @@
                 <w:szCs w:val="20"/>
               </w:rPr>
             </w:pPr>
-            <w:hyperlink r:id="rId74" w:history="1">
+            <w:hyperlink r:id="rId76" w:history="1">
               <w:r>
                 <w:rPr>
                   <w:rStyle w:val="a6"/>
@@ -17636,7 +17996,7 @@
                 <w:szCs w:val="20"/>
               </w:rPr>
             </w:pPr>
-            <w:hyperlink r:id="rId75" w:history="1">
+            <w:hyperlink r:id="rId77" w:history="1">
               <w:r>
                 <w:rPr>
                   <w:rStyle w:val="a6"/>
@@ -17656,7 +18016,7 @@
                 <w:szCs w:val="20"/>
               </w:rPr>
             </w:pPr>
-            <w:hyperlink r:id="rId76" w:history="1">
+            <w:hyperlink r:id="rId78" w:history="1">
               <w:r>
                 <w:rPr>
                   <w:rStyle w:val="a6"/>
@@ -17676,7 +18036,7 @@
                 <w:szCs w:val="20"/>
               </w:rPr>
             </w:pPr>
-            <w:hyperlink r:id="rId77" w:history="1">
+            <w:hyperlink r:id="rId79" w:history="1">
               <w:r>
                 <w:rPr>
                   <w:rStyle w:val="a6"/>
@@ -19735,7 +20095,7 @@
 </file>
 
 <file path=customXml/itemProps1.xml><?xml version="1.0" encoding="utf-8"?>
-<ds:datastoreItem xmlns:ds="http://schemas.openxmlformats.org/officeDocument/2006/customXml" ds:itemID="{DA1DA3D9-E845-44D5-AB33-BE0E387A4F05}">
+<ds:datastoreItem xmlns:ds="http://schemas.openxmlformats.org/officeDocument/2006/customXml" ds:itemID="{8A82CD29-11B0-43B5-8845-F74D2E864F2F}">
   <ds:schemaRefs>
     <ds:schemaRef ds:uri="http://schemas.openxmlformats.org/officeDocument/2006/bibliography"/>
   </ds:schemaRefs>

</xml_diff>

<commit_message>
SAE: revert back CA weights option
</commit_message>
<xml_diff>
--- a/doc/manual_en_google_translated.docx
+++ b/doc/manual_en_google_translated.docx
@@ -3558,6 +3558,7 @@
           <w:rFonts w:ascii="Courier New" w:hAnsi="Courier New" w:cs="Courier New"/>
           <w:sz w:val="20"/>
           <w:szCs w:val="20"/>
+          <w:lang w:val="en-US"/>
         </w:rPr>
       </w:pPr>
       <w:r>
@@ -8485,6 +8486,7 @@
           <w:rFonts w:ascii="Courier New" w:hAnsi="Courier New" w:cs="Courier New"/>
           <w:sz w:val="20"/>
           <w:szCs w:val="20"/>
+          <w:lang w:val="en-US"/>
         </w:rPr>
       </w:pPr>
       <w:r>
@@ -8531,6 +8533,7 @@
           <w:rFonts w:ascii="Courier New" w:hAnsi="Courier New" w:cs="Courier New"/>
           <w:sz w:val="20"/>
           <w:szCs w:val="20"/>
+          <w:lang w:val="en-US"/>
         </w:rPr>
       </w:pPr>
       <w:r>
@@ -8551,10 +8554,8 @@
         <w:ind w:left="567"/>
         <w:jc w:val="both"/>
         <w:rPr>
-          <w:rFonts w:ascii="Times New Roman" w:hAnsi="Times New Roman" w:cs="Times New Roman"/>
-          <w:i/>
-          <w:sz w:val="20"/>
-          <w:szCs w:val="20"/>
+          <w:rFonts w:ascii="Courier New" w:hAnsi="Courier New" w:cs="Courier New"/>
+          <w:lang w:eastAsia="ru-RU"/>
         </w:rPr>
       </w:pPr>
       <w:r>
@@ -8572,19 +8573,15 @@
         <w:rPr>
           <w:rFonts w:ascii="Courier New" w:hAnsi="Courier New" w:cs="Courier New"/>
           <w:color w:val="000000"/>
-          <w:sz w:val="20"/>
-          <w:szCs w:val="20"/>
           <w:lang w:val="en-US" w:eastAsia="ru-RU"/>
         </w:rPr>
       </w:pPr>
       <w:r>
         <w:rPr>
           <w:rFonts w:ascii="Courier New" w:hAnsi="Courier New" w:cs="Courier New"/>
-          <w:sz w:val="20"/>
-          <w:szCs w:val="20"/>
           <w:lang w:val="en-US" w:eastAsia="ru-RU"/>
         </w:rPr>
-        <w:t>Add residual blocks to decoder? (Y / n,:? Help skip: n):</w:t>
+        <w:t>Remove gray border? (Y / n,:? Help skip: n):</w:t>
       </w:r>
       <w:proofErr w:type="gramStart"/>
       <w:proofErr w:type="gramEnd"/>
@@ -8597,26 +8594,76 @@
         <w:ind w:left="567"/>
         <w:jc w:val="both"/>
         <w:rPr>
+          <w:rFonts w:ascii="Times New Roman" w:hAnsi="Times New Roman" w:cs="Times New Roman"/>
+          <w:i/>
+          <w:sz w:val="20"/>
+          <w:szCs w:val="20"/>
+        </w:rPr>
+      </w:pPr>
+      <w:r>
+        <w:rPr>
+          <w:rFonts w:ascii="Times New Roman" w:hAnsi="Times New Roman" w:cs="Times New Roman"/>
+          <w:i/>
+          <w:sz w:val="20"/>
+          <w:szCs w:val="20"/>
+        </w:rPr>
+        <w:t>Remove the gray line on the border of the predicted face. It requires more computational resources.</w:t>
+      </w:r>
+    </w:p>
+    <w:p>
+      <w:pPr>
+        <w:rPr>
+          <w:rFonts w:ascii="Courier New" w:hAnsi="Courier New" w:cs="Courier New"/>
+          <w:color w:val="000000"/>
+          <w:lang w:val="en-US" w:eastAsia="ru-RU"/>
+        </w:rPr>
+      </w:pPr>
+      <w:proofErr w:type="spellStart"/>
+      <w:r>
+        <w:rPr>
           <w:rFonts w:ascii="Courier New" w:hAnsi="Courier New" w:cs="Courier New"/>
           <w:lang w:eastAsia="ru-RU"/>
         </w:rPr>
-      </w:pPr>
-      <w:r>
+        <w:t>Use CA weights? (Y / n,:? Help skip:% s):</w:t>
+      </w:r>
+      <w:proofErr w:type="spellEnd"/>
+      <w:proofErr w:type="spellStart"/>
+      <w:proofErr w:type="spellEnd"/>
+      <w:proofErr w:type="gramStart"/>
+      <w:proofErr w:type="gramEnd"/>
+    </w:p>
+    <w:p>
+      <w:pPr>
+        <w:spacing w:line="240" w:lineRule="auto"/>
+        <w:ind w:left="567"/>
+        <w:jc w:val="both"/>
         <w:rPr>
           <w:rFonts w:ascii="Times New Roman" w:hAnsi="Times New Roman" w:cs="Times New Roman"/>
           <w:i/>
           <w:sz w:val="20"/>
           <w:szCs w:val="20"/>
         </w:rPr>
-        <w:t xml:space="preserve">Add additional blocks to the decoder to increase detail. It consumes more CPU resources.</w:t>
-      </w:r>
+      </w:pPr>
+      <w:r>
+        <w:rPr>
+          <w:rFonts w:ascii="Times New Roman" w:hAnsi="Times New Roman" w:cs="Times New Roman"/>
+          <w:i/>
+          <w:sz w:val="20"/>
+          <w:szCs w:val="20"/>
+        </w:rPr>
+        <w:t xml:space="preserve">Whether to use the initialization Convolution Aware type weights. It achieves greater accuracy of the model, but spends more time at the first initializing model.</w:t>
+      </w:r>
+      <w:proofErr w:type="spellStart"/>
+      <w:proofErr w:type="spellEnd"/>
+      <w:proofErr w:type="spellStart"/>
+      <w:proofErr w:type="spellEnd"/>
     </w:p>
     <w:p>
       <w:pPr>
         <w:rPr>
           <w:rFonts w:ascii="Courier New" w:hAnsi="Courier New" w:cs="Courier New"/>
           <w:color w:val="000000"/>
-          <w:lang w:eastAsia="ru-RU"/>
+          <w:lang w:val="en-US" w:eastAsia="ru-RU"/>
         </w:rPr>
       </w:pPr>
       <w:r>
@@ -8628,6 +8675,8 @@
       </w:r>
       <w:proofErr w:type="gramStart"/>
       <w:proofErr w:type="gramEnd"/>
+      <w:proofErr w:type="spellStart"/>
+      <w:proofErr w:type="spellEnd"/>
     </w:p>
     <w:p>
       <w:pPr>
@@ -8650,55 +8699,6 @@
         </w:rPr>
         <w:t>Remove the gray line on the border of the predicted face. It requires more computational resources.</w:t>
       </w:r>
-    </w:p>
-    <w:p>
-      <w:pPr>
-        <w:spacing w:line="240" w:lineRule="auto"/>
-        <w:jc w:val="both"/>
-        <w:rPr>
-          <w:rFonts w:ascii="Courier New" w:hAnsi="Courier New" w:cs="Courier New"/>
-          <w:sz w:val="20"/>
-          <w:szCs w:val="20"/>
-          <w:lang w:val="en-US"/>
-        </w:rPr>
-      </w:pPr>
-      <w:r>
-        <w:rPr>
-          <w:rFonts w:ascii="Courier New" w:hAnsi="Courier New" w:cs="Courier New"/>
-          <w:sz w:val="20"/>
-          <w:szCs w:val="20"/>
-          <w:lang w:val="en-US"/>
-        </w:rPr>
-        <w:t>Use lightweight encoder? (Y / n,:? Help skip: n):</w:t>
-      </w:r>
-      <w:proofErr w:type="gramStart"/>
-      <w:proofErr w:type="gramEnd"/>
-      <w:proofErr w:type="spellStart"/>
-      <w:proofErr w:type="spellEnd"/>
-    </w:p>
-    <w:p>
-      <w:pPr>
-        <w:spacing w:line="240" w:lineRule="auto"/>
-        <w:ind w:left="567"/>
-        <w:jc w:val="both"/>
-        <w:rPr>
-          <w:rFonts w:ascii="Times New Roman" w:hAnsi="Times New Roman" w:cs="Times New Roman"/>
-          <w:i/>
-          <w:sz w:val="20"/>
-          <w:szCs w:val="20"/>
-        </w:rPr>
-      </w:pPr>
-      <w:r>
-        <w:rPr>
-          <w:rFonts w:ascii="Times New Roman" w:hAnsi="Times New Roman" w:cs="Times New Roman"/>
-          <w:i/>
-          <w:sz w:val="20"/>
-          <w:szCs w:val="20"/>
-        </w:rPr>
-        <w:t xml:space="preserve">whether to use a lightweight encoder, it is faster by 35%, but not tested at various stages.</w:t>
-      </w:r>
-      <w:proofErr w:type="spellStart"/>
-      <w:proofErr w:type="spellEnd"/>
     </w:p>
     <w:p>
       <w:pPr>
@@ -11034,7 +11034,6 @@
                 <w:rFonts w:ascii="Times New Roman" w:hAnsi="Times New Roman" w:cs="Times New Roman"/>
                 <w:sz w:val="20"/>
                 <w:szCs w:val="20"/>
-                <w:lang w:val="en-US"/>
               </w:rPr>
             </w:pPr>
             <w:r>
@@ -11050,13 +11049,7 @@
         </w:tc>
       </w:tr>
     </w:tbl>
-    <w:p>
-      <w:pPr>
-        <w:rPr>
-          <w:lang w:val="en-US"/>
-        </w:rPr>
-      </w:pPr>
-    </w:p>
+    <w:p/>
     <w:tbl>
       <w:tblPr>
         <w:tblStyle w:val="a9"/>
@@ -15153,22 +15146,19 @@
           <w:rFonts w:ascii="Courier New" w:hAnsi="Courier New" w:cs="Courier New"/>
           <w:sz w:val="20"/>
           <w:szCs w:val="20"/>
+        </w:rPr>
+      </w:pPr>
+      <w:proofErr w:type="gramStart"/>
+      <w:r>
+        <w:rPr>
+          <w:rFonts w:ascii="Courier New" w:hAnsi="Courier New" w:cs="Courier New"/>
+          <w:sz w:val="20"/>
+          <w:szCs w:val="20"/>
           <w:lang w:val="en-US"/>
         </w:rPr>
-      </w:pPr>
-      <w:proofErr w:type="gramStart"/>
-      <w:r>
-        <w:rPr>
-          <w:rFonts w:ascii="Courier New" w:hAnsi="Courier New" w:cs="Courier New"/>
-          <w:sz w:val="20"/>
-          <w:szCs w:val="20"/>
-          <w:lang w:val="en-US"/>
-        </w:rPr>
         <w:t>to mp4 (lossless + alpha) .bat</w:t>
       </w:r>
       <w:proofErr w:type="gramEnd"/>
-      <w:proofErr w:type="spellStart"/>
-      <w:proofErr w:type="spellEnd"/>
     </w:p>
     <w:p>
       <w:pPr>
@@ -20095,7 +20085,7 @@
 </file>
 
 <file path=customXml/itemProps1.xml><?xml version="1.0" encoding="utf-8"?>
-<ds:datastoreItem xmlns:ds="http://schemas.openxmlformats.org/officeDocument/2006/customXml" ds:itemID="{8A82CD29-11B0-43B5-8845-F74D2E864F2F}">
+<ds:datastoreItem xmlns:ds="http://schemas.openxmlformats.org/officeDocument/2006/customXml" ds:itemID="{E4175FCE-9C57-4AE4-823D-4F9BF2759E6B}">
   <ds:schemaRefs>
     <ds:schemaRef ds:uri="http://schemas.openxmlformats.org/officeDocument/2006/bibliography"/>
   </ds:schemaRefs>

</xml_diff>

<commit_message>
added option 'Choose image for the preview history? (y/n skip:'
</commit_message>
<xml_diff>
--- a/doc/manual_en_google_translated.docx
+++ b/doc/manual_en_google_translated.docx
@@ -6359,6 +6359,55 @@
     </w:p>
     <w:p>
       <w:pPr>
+        <w:rPr>
+          <w:rFonts w:ascii="Courier New" w:hAnsi="Courier New" w:cs="Courier New"/>
+          <w:color w:val="000000"/>
+          <w:lang w:eastAsia="ru-RU"/>
+        </w:rPr>
+      </w:pPr>
+      <w:r>
+        <w:rPr>
+          <w:rFonts w:ascii="Courier New" w:hAnsi="Courier New" w:cs="Courier New"/>
+          <w:lang w:val="en-US" w:eastAsia="ru-RU"/>
+        </w:rPr>
+        <w:t xml:space="preserve">Choose image for the preview history? (Y / n skip: n):</w:t>
+      </w:r>
+      <w:proofErr w:type="spellStart"/>
+      <w:proofErr w:type="spellEnd"/>
+      <w:proofErr w:type="spellStart"/>
+      <w:proofErr w:type="spellEnd"/>
+      <w:proofErr w:type="spellStart"/>
+      <w:proofErr w:type="spellEnd"/>
+    </w:p>
+    <w:p>
+      <w:pPr>
+        <w:spacing w:line="240" w:lineRule="auto"/>
+        <w:ind w:left="567"/>
+        <w:jc w:val="both"/>
+        <w:rPr>
+          <w:rFonts w:ascii="Courier New" w:hAnsi="Courier New" w:cs="Courier New"/>
+          <w:sz w:val="20"/>
+          <w:szCs w:val="20"/>
+        </w:rPr>
+      </w:pPr>
+      <w:r>
+        <w:rPr>
+          <w:rFonts w:ascii="Times New Roman" w:hAnsi="Times New Roman" w:cs="Times New Roman"/>
+          <w:i/>
+          <w:sz w:val="20"/>
+          <w:szCs w:val="20"/>
+        </w:rPr>
+        <w:t xml:space="preserve">Select image for preview stories. [P] - the following, [enter] - confirmation</w:t>
+      </w:r>
+      <w:proofErr w:type="spellStart"/>
+      <w:proofErr w:type="spellEnd"/>
+      <w:proofErr w:type="spellStart"/>
+      <w:proofErr w:type="spellEnd"/>
+      <w:proofErr w:type="spellStart"/>
+      <w:proofErr w:type="spellEnd"/>
+    </w:p>
+    <w:p>
+      <w:pPr>
         <w:spacing w:line="240" w:lineRule="auto"/>
         <w:jc w:val="both"/>
         <w:rPr>
@@ -6629,17 +6678,6 @@
           <w:szCs w:val="20"/>
         </w:rPr>
       </w:pPr>
-    </w:p>
-    <w:p>
-      <w:pPr>
-        <w:spacing w:line="240" w:lineRule="auto"/>
-        <w:jc w:val="both"/>
-        <w:rPr>
-          <w:rFonts w:ascii="Times New Roman" w:hAnsi="Times New Roman" w:cs="Times New Roman"/>
-          <w:sz w:val="20"/>
-          <w:szCs w:val="20"/>
-        </w:rPr>
-      </w:pPr>
       <w:r>
         <w:rPr>
           <w:rFonts w:ascii="Times New Roman" w:hAnsi="Times New Roman" w:cs="Times New Roman"/>
@@ -6696,13 +6734,15 @@
       <w:pPr>
         <w:rPr>
           <w:rFonts w:ascii="Times New Roman" w:hAnsi="Times New Roman" w:cs="Times New Roman"/>
-          <w:sz w:val="20"/>
-          <w:szCs w:val="20"/>
-        </w:rPr>
-      </w:pPr>
-      <w:r>
-        <w:rPr>
-          <w:rFonts w:ascii="Times New Roman" w:hAnsi="Times New Roman" w:cs="Times New Roman"/>
+          <w:i/>
+          <w:sz w:val="20"/>
+          <w:szCs w:val="20"/>
+        </w:rPr>
+      </w:pPr>
+      <w:r>
+        <w:rPr>
+          <w:rFonts w:ascii="Times New Roman" w:hAnsi="Times New Roman" w:cs="Times New Roman"/>
+          <w:i/>
           <w:sz w:val="20"/>
           <w:szCs w:val="20"/>
         </w:rPr>
@@ -8615,7 +8655,7 @@
         <w:rPr>
           <w:rFonts w:ascii="Courier New" w:hAnsi="Courier New" w:cs="Courier New"/>
           <w:color w:val="000000"/>
-          <w:lang w:val="en-US" w:eastAsia="ru-RU"/>
+          <w:lang w:eastAsia="ru-RU"/>
         </w:rPr>
       </w:pPr>
       <w:proofErr w:type="spellStart"/>
@@ -20085,7 +20125,7 @@
 </file>
 
 <file path=customXml/itemProps1.xml><?xml version="1.0" encoding="utf-8"?>
-<ds:datastoreItem xmlns:ds="http://schemas.openxmlformats.org/officeDocument/2006/customXml" ds:itemID="{E4175FCE-9C57-4AE4-823D-4F9BF2759E6B}">
+<ds:datastoreItem xmlns:ds="http://schemas.openxmlformats.org/officeDocument/2006/customXml" ds:itemID="{9E866EDA-F28B-4FBA-9AC0-17A9AEF42354}">
   <ds:schemaRefs>
     <ds:schemaRef ds:uri="http://schemas.openxmlformats.org/officeDocument/2006/bibliography"/>
   </ds:schemaRefs>

</xml_diff>

<commit_message>
SAE: added option 'Pretrain the model?', Pretrain the model with large amount of various faces. This technique may help to train the fake with overly different face shapes and light conditions of src/dst data. Face will be look more like a morphed. To reduce the morph effect, some model files will be initialized but not be updated after pretrain: LIAE: inter_AB.h5 DF: both decoders.h5. The longer you pretrain the model the more morphed face will look. After that, save and run the training again.
</commit_message>
<xml_diff>
--- a/doc/manual_en_google_translated.docx
+++ b/doc/manual_en_google_translated.docx
@@ -8908,41 +8908,125 @@
         <w:jc w:val="both"/>
         <w:rPr>
           <w:rFonts w:ascii="Times New Roman" w:hAnsi="Times New Roman" w:cs="Times New Roman"/>
+          <w:sz w:val="20"/>
+          <w:szCs w:val="20"/>
+        </w:rPr>
+      </w:pPr>
+      <w:r>
+        <w:rPr>
+          <w:rFonts w:ascii="Times New Roman" w:hAnsi="Times New Roman" w:cs="Times New Roman"/>
           <w:i/>
           <w:sz w:val="20"/>
           <w:szCs w:val="20"/>
         </w:rPr>
-      </w:pPr>
-      <w:r>
+        <w:t xml:space="preserve">speed studying the background around the face. In most cases, morphic face in dst. Floating-point number. 0 - do not teach</w:t>
+      </w:r>
+      <w:proofErr w:type="spellStart"/>
+      <w:proofErr w:type="spellEnd"/>
+      <w:proofErr w:type="spellStart"/>
+      <w:proofErr w:type="spellEnd"/>
+    </w:p>
+    <w:p>
+      <w:pPr>
+        <w:rPr>
+          <w:rFonts w:ascii="Courier New" w:hAnsi="Courier New" w:cs="Courier New"/>
+          <w:sz w:val="20"/>
+          <w:szCs w:val="20"/>
+          <w:lang w:val="en-US"/>
+        </w:rPr>
+      </w:pPr>
+      <w:proofErr w:type="spellStart"/>
+      <w:r>
+        <w:rPr>
+          <w:rFonts w:ascii="Courier New" w:hAnsi="Courier New" w:cs="Courier New"/>
+          <w:sz w:val="20"/>
+          <w:szCs w:val="20"/>
+          <w:lang w:eastAsia="ru-RU"/>
+        </w:rPr>
+        <w:t>Pretrain the model? (Y / n,:? Help skip: n):</w:t>
+      </w:r>
+      <w:proofErr w:type="spellEnd"/>
+      <w:proofErr w:type="spellStart"/>
+      <w:proofErr w:type="spellEnd"/>
+      <w:proofErr w:type="spellStart"/>
+      <w:proofErr w:type="spellEnd"/>
+      <w:proofErr w:type="spellStart"/>
+      <w:proofErr w:type="spellEnd"/>
+      <w:proofErr w:type="spellStart"/>
+      <w:proofErr w:type="spellEnd"/>
+      <w:proofErr w:type="gramStart"/>
+      <w:proofErr w:type="gramEnd"/>
+      <w:proofErr w:type="spellStart"/>
+      <w:proofErr w:type="spellEnd"/>
+      <w:proofErr w:type="spellStart"/>
+      <w:proofErr w:type="spellEnd"/>
+    </w:p>
+    <w:p>
+      <w:pPr>
+        <w:spacing w:line="240" w:lineRule="auto"/>
+        <w:ind w:left="567"/>
+        <w:jc w:val="both"/>
         <w:rPr>
           <w:rFonts w:ascii="Times New Roman" w:hAnsi="Times New Roman" w:cs="Times New Roman"/>
           <w:i/>
           <w:sz w:val="20"/>
           <w:szCs w:val="20"/>
         </w:rPr>
-        <w:t xml:space="preserve">speed studying the background around the face. In most cases, morphic face in dst. Floating-point number. 0 - do not teach</w:t>
-      </w:r>
-      <w:proofErr w:type="spellStart"/>
-      <w:proofErr w:type="spellEnd"/>
-      <w:proofErr w:type="spellStart"/>
-      <w:proofErr w:type="spellEnd"/>
-    </w:p>
-    <w:p>
-      <w:pPr>
-        <w:spacing w:line="240" w:lineRule="auto"/>
-        <w:jc w:val="both"/>
-        <w:rPr>
-          <w:rFonts w:ascii="Times New Roman" w:hAnsi="Times New Roman" w:cs="Times New Roman"/>
-          <w:sz w:val="20"/>
-          <w:szCs w:val="20"/>
-        </w:rPr>
-      </w:pPr>
-      <w:r>
-        <w:rPr>
-          <w:rFonts w:ascii="Times New Roman" w:hAnsi="Times New Roman" w:cs="Times New Roman"/>
-          <w:sz w:val="20"/>
-          <w:szCs w:val="20"/>
-        </w:rPr>
+      </w:pPr>
+      <w:proofErr w:type="spellStart"/>
+      <w:r>
+        <w:rPr>
+          <w:rFonts w:ascii="Times New Roman" w:hAnsi="Times New Roman" w:cs="Times New Roman"/>
+          <w:i/>
+          <w:sz w:val="20"/>
+          <w:szCs w:val="20"/>
+        </w:rPr>
+        <w:t>Predtrenirovat model with lots of different people already included in the assembly. This technique can help to train with fake distinguish shapes a person or lighting conditions. Face look more morphing. The longer you train the model, the more the person will look morphing later.</w:t>
+      </w:r>
+      <w:proofErr w:type="spellEnd"/>
+      <w:proofErr w:type="spellStart"/>
+      <w:proofErr w:type="spellEnd"/>
+      <w:proofErr w:type="spellStart"/>
+      <w:proofErr w:type="spellEnd"/>
+      <w:proofErr w:type="spellStart"/>
+      <w:proofErr w:type="spellEnd"/>
+      <w:proofErr w:type="gramStart"/>
+      <w:proofErr w:type="gramEnd"/>
+    </w:p>
+    <w:p>
+      <w:pPr>
+        <w:rPr>
+          <w:rFonts w:ascii="Times New Roman" w:hAnsi="Times New Roman" w:cs="Times New Roman"/>
+          <w:sz w:val="20"/>
+          <w:szCs w:val="20"/>
+        </w:rPr>
+      </w:pPr>
+      <w:r>
+        <w:rPr>
+          <w:rFonts w:ascii="Times New Roman" w:hAnsi="Times New Roman" w:cs="Times New Roman"/>
+          <w:sz w:val="20"/>
+          <w:szCs w:val="20"/>
+        </w:rPr>
+        <w:br w:type="page"/>
+      </w:r>
+    </w:p>
+    <w:p>
+      <w:pPr>
+        <w:spacing w:line="240" w:lineRule="auto"/>
+        <w:jc w:val="both"/>
+        <w:rPr>
+          <w:rFonts w:ascii="Times New Roman" w:hAnsi="Times New Roman" w:cs="Times New Roman"/>
+          <w:sz w:val="20"/>
+          <w:szCs w:val="20"/>
+        </w:rPr>
+      </w:pPr>
+      <w:r>
+        <w:rPr>
+          <w:rFonts w:ascii="Times New Roman" w:hAnsi="Times New Roman" w:cs="Times New Roman"/>
+          <w:sz w:val="20"/>
+          <w:szCs w:val="20"/>
+        </w:rPr>
+        <w:lastRenderedPageBreak/>
         <w:t>During training, you can go through the Enter, pressing it into the window Training preview, and run at any time, the model will continue to be counted from the same point.</w:t>
       </w:r>
     </w:p>
@@ -20072,7 +20156,7 @@
 </file>
 
 <file path=customXml/itemProps1.xml><?xml version="1.0" encoding="utf-8"?>
-<ds:datastoreItem xmlns:ds="http://schemas.openxmlformats.org/officeDocument/2006/customXml" ds:itemID="{980DD40B-83D2-4E15-9CA6-78CEBDD46215}">
+<ds:datastoreItem xmlns:ds="http://schemas.openxmlformats.org/officeDocument/2006/customXml" ds:itemID="{1F402878-EF95-4594-99D3-E78031775348}">
   <ds:schemaRefs>
     <ds:schemaRef ds:uri="http://schemas.openxmlformats.org/officeDocument/2006/bibliography"/>
   </ds:schemaRefs>

</xml_diff>

<commit_message>
updated pdf manuals for AVATAR model. Avatar converter: added super resolution option. All converters: super resolution DCSCN network is now replaced by RankSRGAN
</commit_message>
<xml_diff>
--- a/doc/manual_en_google_translated.docx
+++ b/doc/manual_en_google_translated.docx
@@ -3569,6 +3569,7 @@
           <w:rFonts w:ascii="Courier New" w:hAnsi="Courier New" w:cs="Courier New"/>
           <w:sz w:val="20"/>
           <w:szCs w:val="20"/>
+          <w:lang w:val="en-US"/>
         </w:rPr>
       </w:pPr>
       <w:r>
@@ -6454,44 +6455,40 @@
           <w:rFonts w:ascii="Courier New" w:hAnsi="Courier New" w:cs="Courier New"/>
           <w:sz w:val="20"/>
           <w:szCs w:val="20"/>
+        </w:rPr>
+      </w:pPr>
+      <w:r>
+        <w:rPr>
+          <w:rFonts w:ascii="Times New Roman" w:hAnsi="Times New Roman" w:cs="Times New Roman"/>
+          <w:i/>
+          <w:sz w:val="20"/>
+          <w:szCs w:val="20"/>
+        </w:rPr>
+        <w:t xml:space="preserve">Select image for preview stories. [P] - the following, [enter] - confirmation</w:t>
+      </w:r>
+      <w:proofErr w:type="spellStart"/>
+      <w:proofErr w:type="spellEnd"/>
+    </w:p>
+    <w:p>
+      <w:pPr>
+        <w:spacing w:line="240" w:lineRule="auto"/>
+        <w:jc w:val="both"/>
+        <w:rPr>
+          <w:rFonts w:ascii="Courier New" w:hAnsi="Courier New" w:cs="Courier New"/>
+          <w:sz w:val="20"/>
+          <w:szCs w:val="20"/>
+        </w:rPr>
+      </w:pPr>
+      <w:r>
+        <w:rPr>
+          <w:rFonts w:ascii="Courier New" w:hAnsi="Courier New" w:cs="Courier New"/>
+          <w:sz w:val="20"/>
+          <w:szCs w:val="20"/>
           <w:lang w:val="en-US"/>
         </w:rPr>
-      </w:pPr>
-      <w:r>
-        <w:rPr>
-          <w:rFonts w:ascii="Times New Roman" w:hAnsi="Times New Roman" w:cs="Times New Roman"/>
-          <w:i/>
-          <w:sz w:val="20"/>
-          <w:szCs w:val="20"/>
-        </w:rPr>
-        <w:t xml:space="preserve">Select image for preview stories. [P] - the following, [enter] - confirmation</w:t>
-      </w:r>
-      <w:proofErr w:type="spellStart"/>
-      <w:proofErr w:type="spellEnd"/>
-    </w:p>
-    <w:p>
-      <w:pPr>
-        <w:spacing w:line="240" w:lineRule="auto"/>
-        <w:jc w:val="both"/>
-        <w:rPr>
-          <w:rFonts w:ascii="Courier New" w:hAnsi="Courier New" w:cs="Courier New"/>
-          <w:sz w:val="20"/>
-          <w:szCs w:val="20"/>
-          <w:lang w:val="en-US"/>
-        </w:rPr>
-      </w:pPr>
-      <w:r>
-        <w:rPr>
-          <w:rFonts w:ascii="Courier New" w:hAnsi="Courier New" w:cs="Courier New"/>
-          <w:sz w:val="20"/>
-          <w:szCs w:val="20"/>
-          <w:lang w:val="en-US"/>
-        </w:rPr>
         <w:t>Target iteration (skip: unlimited): </w:t>
       </w:r>
-      <w:proofErr w:type="spellStart"/>
       <w:proofErr w:type="gramStart"/>
-      <w:proofErr w:type="spellEnd"/>
       <w:proofErr w:type="gramEnd"/>
     </w:p>
     <w:p>
@@ -8588,6 +8585,7 @@
           <w:rFonts w:ascii="Courier New" w:hAnsi="Courier New" w:cs="Courier New"/>
           <w:sz w:val="20"/>
           <w:szCs w:val="20"/>
+          <w:lang w:val="en-US"/>
         </w:rPr>
       </w:pPr>
       <w:r>
@@ -8634,6 +8632,7 @@
           <w:rFonts w:ascii="Courier New" w:hAnsi="Courier New" w:cs="Courier New"/>
           <w:sz w:val="20"/>
           <w:szCs w:val="20"/>
+          <w:lang w:val="en-US"/>
         </w:rPr>
       </w:pPr>
       <w:r>
@@ -8715,7 +8714,7 @@
         <w:rPr>
           <w:rFonts w:ascii="Courier New" w:hAnsi="Courier New" w:cs="Courier New"/>
           <w:color w:val="000000"/>
-          <w:lang w:val="en-US" w:eastAsia="ru-RU"/>
+          <w:lang w:eastAsia="ru-RU"/>
         </w:rPr>
       </w:pPr>
       <w:proofErr w:type="spellStart"/>
@@ -9177,10 +9176,593 @@
       <w:proofErr w:type="gramStart"/>
       <w:proofErr w:type="gramEnd"/>
     </w:p>
+    <w:tbl>
+      <w:tblPr>
+        <w:tblStyle w:val="a9"/>
+        <w:tblW w:w="0" w:type="auto"/>
+        <w:tblLook w:val="04A0"/>
+      </w:tblPr>
+      <w:tblGrid>
+        <w:gridCol w:w="1153"/>
+        <w:gridCol w:w="9126"/>
+      </w:tblGrid>
+      <w:tr>
+        <w:tc>
+          <w:tcPr>
+            <w:tcW w:w="1177" w:type="dxa"/>
+            <w:tcMar>
+              <w:top w:w="113" w:type="dxa"/>
+              <w:bottom w:w="113" w:type="dxa"/>
+            </w:tcMar>
+          </w:tcPr>
+          <w:p>
+            <w:pPr>
+              <w:jc w:val="both"/>
+              <w:rPr>
+                <w:rFonts w:ascii="Courier New" w:hAnsi="Courier New" w:cs="Courier New"/>
+                <w:sz w:val="20"/>
+                <w:szCs w:val="20"/>
+                <w:lang w:val="en-US"/>
+              </w:rPr>
+            </w:pPr>
+            <w:r>
+              <w:br w:type="page"/>
+            </w:r>
+            <w:r>
+              <w:rPr>
+                <w:rFonts w:ascii="Courier New" w:hAnsi="Courier New" w:cs="Courier New"/>
+                <w:sz w:val="20"/>
+                <w:szCs w:val="20"/>
+                <w:lang w:val="en-US"/>
+              </w:rPr>
+              <w:t>AVATAR</w:t>
+            </w:r>
+          </w:p>
+          <w:p>
+            <w:pPr>
+              <w:jc w:val="both"/>
+              <w:rPr>
+                <w:lang w:val="en-US"/>
+              </w:rPr>
+            </w:pPr>
+            <w:r>
+              <w:rPr>
+                <w:rFonts w:ascii="Courier New" w:hAnsi="Courier New" w:cs="Courier New"/>
+                <w:sz w:val="20"/>
+                <w:szCs w:val="20"/>
+              </w:rPr>
+              <w:t>(6GB +) </w:t>
+            </w:r>
+          </w:p>
+        </w:tc>
+        <w:tc>
+          <w:tcPr>
+            <w:tcW w:w="9102" w:type="dxa"/>
+            <w:tcMar>
+              <w:top w:w="113" w:type="dxa"/>
+              <w:bottom w:w="113" w:type="dxa"/>
+            </w:tcMar>
+          </w:tcPr>
+          <w:p>
+            <w:pPr>
+              <w:jc w:val="both"/>
+              <w:rPr>
+                <w:rFonts w:ascii="Times New Roman" w:hAnsi="Times New Roman" w:cs="Times New Roman"/>
+                <w:sz w:val="20"/>
+                <w:szCs w:val="20"/>
+              </w:rPr>
+            </w:pPr>
+            <w:r>
+              <w:rPr>
+                <w:rFonts w:ascii="Times New Roman" w:hAnsi="Times New Roman" w:cs="Times New Roman"/>
+                <w:sz w:val="20"/>
+                <w:szCs w:val="20"/>
+              </w:rPr>
+              <w:t xml:space="preserve">Model for managing someone else's face. </w:t>
+            </w:r>
+          </w:p>
+          <w:p>
+            <w:pPr>
+              <w:jc w:val="both"/>
+              <w:rPr>
+                <w:rFonts w:ascii="Times New Roman" w:hAnsi="Times New Roman" w:cs="Times New Roman"/>
+                <w:sz w:val="20"/>
+                <w:szCs w:val="20"/>
+              </w:rPr>
+            </w:pPr>
+            <w:r>
+              <w:rPr>
+                <w:rFonts w:ascii="Times New Roman" w:hAnsi="Times New Roman" w:cs="Times New Roman"/>
+                <w:noProof/>
+                <w:sz w:val="20"/>
+                <w:szCs w:val="20"/>
+                <w:lang w:eastAsia="ru-RU"/>
+              </w:rPr>
+              <w:drawing>
+                <wp:inline distT="0" distB="0" distL="0" distR="0">
+                  <wp:extent cx="5632888" cy="5132062"/>
+                  <wp:effectExtent l="19050" t="0" r="5912" b="0"/>
+                  <wp:docPr id="17" name="Рисунок 5" descr="D:\Temp\2019-08\python_2019-08-25_17-20-12.jpg"/>
+                  <wp:cNvGraphicFramePr>
+                    <a:graphicFrameLocks xmlns:a="http://schemas.openxmlformats.org/drawingml/2006/main" noChangeAspect="1"/>
+                  </wp:cNvGraphicFramePr>
+                  <a:graphic xmlns:a="http://schemas.openxmlformats.org/drawingml/2006/main">
+                    <a:graphicData uri="http://schemas.openxmlformats.org/drawingml/2006/picture">
+                      <pic:pic xmlns:pic="http://schemas.openxmlformats.org/drawingml/2006/picture">
+                        <pic:nvPicPr>
+                          <pic:cNvPr id="0" name="Picture 5" descr="D:\Temp\2019-08\python_2019-08-25_17-20-12.jpg"/>
+                          <pic:cNvPicPr>
+                            <a:picLocks noChangeAspect="1" noChangeArrowheads="1"/>
+                          </pic:cNvPicPr>
+                        </pic:nvPicPr>
+                        <pic:blipFill>
+                          <a:blip r:embed="rId31" cstate="print"/>
+                          <a:srcRect/>
+                          <a:stretch>
+                            <a:fillRect/>
+                          </a:stretch>
+                        </pic:blipFill>
+                        <pic:spPr bwMode="auto">
+                          <a:xfrm>
+                            <a:off x="0" y="0"/>
+                            <a:ext cx="5638750" cy="5137402"/>
+                          </a:xfrm>
+                          <a:prstGeom prst="rect">
+                            <a:avLst/>
+                          </a:prstGeom>
+                          <a:noFill/>
+                          <a:ln w="9525">
+                            <a:noFill/>
+                            <a:miter lim="800000"/>
+                            <a:headEnd/>
+                            <a:tailEnd/>
+                          </a:ln>
+                        </pic:spPr>
+                      </pic:pic>
+                    </a:graphicData>
+                  </a:graphic>
+                </wp:inline>
+              </w:drawing>
+            </w:r>
+          </w:p>
+        </w:tc>
+      </w:tr>
+    </w:tbl>
+    <w:p>
+      <w:pPr>
+        <w:spacing w:line="240" w:lineRule="auto"/>
+        <w:jc w:val="both"/>
+        <w:rPr>
+          <w:rFonts w:ascii="Times New Roman" w:hAnsi="Times New Roman" w:cs="Times New Roman"/>
+          <w:sz w:val="20"/>
+          <w:szCs w:val="20"/>
+        </w:rPr>
+      </w:pPr>
+      <w:r>
+        <w:rPr>
+          <w:rFonts w:ascii="Times New Roman" w:hAnsi="Times New Roman" w:cs="Times New Roman"/>
+          <w:b/>
+          <w:sz w:val="20"/>
+          <w:szCs w:val="20"/>
+        </w:rPr>
+        <w:t>how</w:t>
+      </w:r>
+      <w:r>
+        <w:rPr>
+          <w:rFonts w:ascii="Times New Roman" w:hAnsi="Times New Roman" w:cs="Times New Roman"/>
+          <w:sz w:val="20"/>
+          <w:szCs w:val="20"/>
+        </w:rPr>
+        <w:t xml:space="preserve"> AVATAR use model.</w:t>
+      </w:r>
+      <w:proofErr w:type="spellStart"/>
+      <w:proofErr w:type="spellEnd"/>
+    </w:p>
+    <w:p>
+      <w:pPr>
+        <w:pStyle w:val="a7"/>
+        <w:numPr>
+          <w:ilvl w:val="0"/>
+          <w:numId w:val="12"/>
+        </w:numPr>
+        <w:spacing w:line="240" w:lineRule="auto"/>
+        <w:jc w:val="both"/>
+        <w:rPr>
+          <w:rFonts w:ascii="Times New Roman" w:hAnsi="Times New Roman" w:cs="Times New Roman"/>
+          <w:sz w:val="20"/>
+          <w:szCs w:val="20"/>
+        </w:rPr>
+      </w:pPr>
+      <w:r>
+        <w:rPr>
+          <w:rFonts w:ascii="Times New Roman" w:hAnsi="Times New Roman" w:cs="Times New Roman"/>
+          <w:sz w:val="20"/>
+          <w:szCs w:val="20"/>
+        </w:rPr>
+        <w:t xml:space="preserve">Put the workspace \ data_src.mp4 video with a square aspect ratio, which contains a sitting news reporter, and the background is stable and does not move. Longitude video 10-20 minutes.</w:t>
+      </w:r>
+      <w:proofErr w:type="spellStart"/>
+      <w:proofErr w:type="spellEnd"/>
+    </w:p>
+    <w:p>
+      <w:pPr>
+        <w:pStyle w:val="a7"/>
+        <w:numPr>
+          <w:ilvl w:val="0"/>
+          <w:numId w:val="12"/>
+        </w:numPr>
+        <w:spacing w:line="240" w:lineRule="auto"/>
+        <w:jc w:val="both"/>
+        <w:rPr>
+          <w:rFonts w:ascii="Times New Roman" w:hAnsi="Times New Roman" w:cs="Times New Roman"/>
+          <w:sz w:val="20"/>
+          <w:szCs w:val="20"/>
+          <w:lang w:val="en-US"/>
+        </w:rPr>
+      </w:pPr>
+      <w:r>
+        <w:rPr>
+          <w:rFonts w:ascii="Times New Roman" w:hAnsi="Times New Roman" w:cs="Times New Roman"/>
+          <w:sz w:val="20"/>
+          <w:szCs w:val="20"/>
+        </w:rPr>
+        <w:t>Are doing extract images from video data_src.bat with FULL fps</w:t>
+      </w:r>
+    </w:p>
+    <w:p>
+      <w:pPr>
+        <w:pStyle w:val="a7"/>
+        <w:numPr>
+          <w:ilvl w:val="0"/>
+          <w:numId w:val="12"/>
+        </w:numPr>
+        <w:spacing w:line="240" w:lineRule="auto"/>
+        <w:jc w:val="both"/>
+        <w:rPr>
+          <w:rFonts w:ascii="Times New Roman" w:hAnsi="Times New Roman" w:cs="Times New Roman"/>
+          <w:sz w:val="20"/>
+          <w:szCs w:val="20"/>
+        </w:rPr>
+      </w:pPr>
+      <w:r>
+        <w:rPr>
+          <w:rFonts w:ascii="Times New Roman" w:hAnsi="Times New Roman" w:cs="Times New Roman"/>
+          <w:sz w:val="20"/>
+          <w:szCs w:val="20"/>
+        </w:rPr>
+        <w:t>Put the workspace \ data_dst.mp4 video with a square aspect ratio, which contains individual who will manage src face.</w:t>
+      </w:r>
+      <w:proofErr w:type="spellStart"/>
+      <w:proofErr w:type="spellEnd"/>
+      <w:proofErr w:type="spellStart"/>
+      <w:proofErr w:type="spellEnd"/>
+    </w:p>
+    <w:p>
+      <w:pPr>
+        <w:pStyle w:val="a7"/>
+        <w:numPr>
+          <w:ilvl w:val="0"/>
+          <w:numId w:val="12"/>
+        </w:numPr>
+        <w:spacing w:line="240" w:lineRule="auto"/>
+        <w:jc w:val="both"/>
+        <w:rPr>
+          <w:rFonts w:ascii="Times New Roman" w:hAnsi="Times New Roman" w:cs="Times New Roman"/>
+          <w:sz w:val="20"/>
+          <w:szCs w:val="20"/>
+          <w:lang w:val="en-US"/>
+        </w:rPr>
+      </w:pPr>
+      <w:r>
+        <w:rPr>
+          <w:rFonts w:ascii="Times New Roman" w:hAnsi="Times New Roman" w:cs="Times New Roman"/>
+          <w:sz w:val="20"/>
+          <w:szCs w:val="20"/>
+        </w:rPr>
+        <w:t>Are doing extract images from video data_dst FULL FPS.bat</w:t>
+      </w:r>
+      <w:proofErr w:type="spellStart"/>
+      <w:proofErr w:type="spellEnd"/>
+    </w:p>
+    <w:p>
+      <w:pPr>
+        <w:pStyle w:val="a7"/>
+        <w:numPr>
+          <w:ilvl w:val="0"/>
+          <w:numId w:val="12"/>
+        </w:numPr>
+        <w:spacing w:line="240" w:lineRule="auto"/>
+        <w:jc w:val="both"/>
+        <w:rPr>
+          <w:rFonts w:ascii="Times New Roman" w:hAnsi="Times New Roman" w:cs="Times New Roman"/>
+          <w:sz w:val="20"/>
+          <w:szCs w:val="20"/>
+          <w:lang w:val="en-US"/>
+        </w:rPr>
+      </w:pPr>
+      <w:r>
+        <w:rPr>
+          <w:rFonts w:ascii="Times New Roman" w:hAnsi="Times New Roman" w:cs="Times New Roman"/>
+          <w:sz w:val="20"/>
+          <w:szCs w:val="20"/>
+        </w:rPr>
+        <w:t>Are doing data_src mark faces S3FD best GPU.bat</w:t>
+      </w:r>
+      <w:proofErr w:type="spellStart"/>
+      <w:proofErr w:type="spellEnd"/>
+    </w:p>
+    <w:p>
+      <w:pPr>
+        <w:pStyle w:val="a7"/>
+        <w:numPr>
+          <w:ilvl w:val="0"/>
+          <w:numId w:val="12"/>
+        </w:numPr>
+        <w:spacing w:line="240" w:lineRule="auto"/>
+        <w:jc w:val="both"/>
+        <w:rPr>
+          <w:rFonts w:ascii="Times New Roman" w:hAnsi="Times New Roman" w:cs="Times New Roman"/>
+          <w:sz w:val="20"/>
+          <w:szCs w:val="20"/>
+          <w:lang w:val="en-US"/>
+        </w:rPr>
+      </w:pPr>
+      <w:r>
+        <w:rPr>
+          <w:rFonts w:ascii="Times New Roman" w:hAnsi="Times New Roman" w:cs="Times New Roman"/>
+          <w:sz w:val="20"/>
+          <w:szCs w:val="20"/>
+        </w:rPr>
+        <w:t>Are doing data_dst extract unaligned faces S3FD best GPU.bat</w:t>
+      </w:r>
+      <w:proofErr w:type="spellStart"/>
+      <w:proofErr w:type="spellEnd"/>
+    </w:p>
+    <w:p>
+      <w:pPr>
+        <w:pStyle w:val="a7"/>
+        <w:numPr>
+          <w:ilvl w:val="0"/>
+          <w:numId w:val="12"/>
+        </w:numPr>
+        <w:spacing w:line="240" w:lineRule="auto"/>
+        <w:jc w:val="both"/>
+        <w:rPr>
+          <w:rFonts w:ascii="Times New Roman" w:hAnsi="Times New Roman" w:cs="Times New Roman"/>
+          <w:sz w:val="20"/>
+          <w:szCs w:val="20"/>
+        </w:rPr>
+      </w:pPr>
+      <w:r>
+        <w:rPr>
+          <w:rFonts w:ascii="Times New Roman" w:hAnsi="Times New Roman" w:cs="Times New Roman"/>
+          <w:sz w:val="20"/>
+          <w:szCs w:val="20"/>
+        </w:rPr>
+        <w:t>Train train AVATAR.bat, stage settings 1. Batch size to the maximum value for your video card. (Example 32 6GB) to an acceptable definition persons.</w:t>
+      </w:r>
+      <w:proofErr w:type="gramStart"/>
+      <w:proofErr w:type="gramEnd"/>
+      <w:proofErr w:type="gramStart"/>
+      <w:proofErr w:type="gramEnd"/>
+    </w:p>
+    <w:p>
+      <w:pPr>
+        <w:pStyle w:val="a7"/>
+        <w:numPr>
+          <w:ilvl w:val="0"/>
+          <w:numId w:val="12"/>
+        </w:numPr>
+        <w:spacing w:line="240" w:lineRule="auto"/>
+        <w:jc w:val="both"/>
+        <w:rPr>
+          <w:rFonts w:ascii="Times New Roman" w:hAnsi="Times New Roman" w:cs="Times New Roman"/>
+          <w:sz w:val="20"/>
+          <w:szCs w:val="20"/>
+        </w:rPr>
+      </w:pPr>
+      <w:r>
+        <w:rPr>
+          <w:rFonts w:ascii="Times New Roman" w:hAnsi="Times New Roman" w:cs="Times New Roman"/>
+          <w:sz w:val="20"/>
+          <w:szCs w:val="20"/>
+        </w:rPr>
+        <w:t>Train train AVATAR.bat, stage 2. Setting Batch size to the maximum value for your video card. (Example 4 for 6GB) to an acceptable definition persons.</w:t>
+      </w:r>
+      <w:proofErr w:type="gramStart"/>
+      <w:proofErr w:type="gramEnd"/>
+      <w:proofErr w:type="gramStart"/>
+      <w:proofErr w:type="gramEnd"/>
+    </w:p>
+    <w:p>
+      <w:pPr>
+        <w:pStyle w:val="a7"/>
+        <w:numPr>
+          <w:ilvl w:val="0"/>
+          <w:numId w:val="12"/>
+        </w:numPr>
+        <w:spacing w:line="240" w:lineRule="auto"/>
+        <w:jc w:val="both"/>
+        <w:rPr>
+          <w:rFonts w:ascii="Times New Roman" w:hAnsi="Times New Roman" w:cs="Times New Roman"/>
+          <w:b/>
+          <w:sz w:val="20"/>
+          <w:szCs w:val="20"/>
+        </w:rPr>
+      </w:pPr>
+      <w:r>
+        <w:rPr>
+          <w:rFonts w:ascii="Times New Roman" w:hAnsi="Times New Roman" w:cs="Times New Roman"/>
+          <w:sz w:val="20"/>
+          <w:szCs w:val="20"/>
+        </w:rPr>
+        <w:t xml:space="preserve">Further normally convert AVATAR.bat</w:t>
+      </w:r>
+      <w:proofErr w:type="spellStart"/>
+      <w:proofErr w:type="spellEnd"/>
+      <w:proofErr w:type="spellStart"/>
+      <w:proofErr w:type="spellEnd"/>
+    </w:p>
+    <w:p>
+      <w:pPr>
+        <w:rPr>
+          <w:rFonts w:ascii="Times New Roman" w:hAnsi="Times New Roman" w:cs="Times New Roman"/>
+          <w:b/>
+          <w:sz w:val="20"/>
+          <w:szCs w:val="20"/>
+        </w:rPr>
+      </w:pPr>
+      <w:r>
+        <w:rPr>
+          <w:rFonts w:ascii="Times New Roman" w:hAnsi="Times New Roman" w:cs="Times New Roman"/>
+          <w:b/>
+          <w:sz w:val="20"/>
+          <w:szCs w:val="20"/>
+        </w:rPr>
+        <w:br w:type="page"/>
+      </w:r>
+    </w:p>
+    <w:p>
+      <w:pPr>
+        <w:spacing w:line="240" w:lineRule="auto"/>
+        <w:jc w:val="both"/>
+        <w:rPr>
+          <w:rFonts w:ascii="Times New Roman" w:hAnsi="Times New Roman" w:cs="Times New Roman"/>
+          <w:sz w:val="20"/>
+          <w:szCs w:val="20"/>
+        </w:rPr>
+      </w:pPr>
+      <w:r>
+        <w:rPr>
+          <w:rFonts w:ascii="Times New Roman" w:hAnsi="Times New Roman" w:cs="Times New Roman"/>
+          <w:b/>
+          <w:sz w:val="20"/>
+          <w:szCs w:val="20"/>
+        </w:rPr>
+        <w:lastRenderedPageBreak/>
+        <w:t>options</w:t>
+      </w:r>
+      <w:r>
+        <w:rPr>
+          <w:rFonts w:ascii="Times New Roman" w:hAnsi="Times New Roman" w:cs="Times New Roman"/>
+          <w:sz w:val="20"/>
+          <w:szCs w:val="20"/>
+        </w:rPr>
+        <w:t xml:space="preserve"> only for </w:t>
+      </w:r>
+      <w:r>
+        <w:rPr>
+          <w:rFonts w:ascii="Courier New" w:hAnsi="Courier New" w:cs="Courier New"/>
+          <w:sz w:val="20"/>
+          <w:szCs w:val="20"/>
+          <w:lang w:val="en-US"/>
+        </w:rPr>
+        <w:t>AVATAR</w:t>
+      </w:r>
+      <w:r>
+        <w:rPr>
+          <w:rFonts w:ascii="Times New Roman" w:hAnsi="Times New Roman" w:cs="Times New Roman"/>
+          <w:sz w:val="20"/>
+          <w:szCs w:val="20"/>
+        </w:rPr>
+        <w:t xml:space="preserve"> model:</w:t>
+      </w:r>
+    </w:p>
+    <w:p>
+      <w:pPr>
+        <w:rPr>
+          <w:rFonts w:ascii="Courier New" w:hAnsi="Courier New" w:cs="Courier New"/>
+          <w:color w:val="000000"/>
+          <w:lang w:val="en-US" w:eastAsia="ru-RU"/>
+        </w:rPr>
+      </w:pPr>
+      <w:r>
+        <w:rPr>
+          <w:rFonts w:ascii="Courier New" w:hAnsi="Courier New" w:cs="Courier New"/>
+          <w:lang w:val="en-US" w:eastAsia="ru-RU"/>
+        </w:rPr>
+        <w:t xml:space="preserve">Avatar type (0: source, 1: head, 2: full_face:? Help skip: 1): </w:t>
+      </w:r>
+      <w:proofErr w:type="gramStart"/>
+      <w:proofErr w:type="gramEnd"/>
+    </w:p>
     <w:p>
       <w:pPr>
         <w:spacing w:line="240" w:lineRule="auto"/>
         <w:ind w:left="567"/>
+        <w:jc w:val="both"/>
+        <w:rPr>
+          <w:rFonts w:ascii="Courier New" w:hAnsi="Courier New" w:cs="Courier New"/>
+          <w:sz w:val="20"/>
+          <w:szCs w:val="20"/>
+          <w:lang w:eastAsia="ru-RU"/>
+        </w:rPr>
+      </w:pPr>
+      <w:r>
+        <w:rPr>
+          <w:rFonts w:ascii="Times New Roman" w:hAnsi="Times New Roman" w:cs="Times New Roman"/>
+          <w:i/>
+          <w:sz w:val="20"/>
+          <w:szCs w:val="20"/>
+        </w:rPr>
+        <w:t xml:space="preserve">avatar type. It means a type of the target image. Source - it means to be the same in both data_src folder. Head - lined on the nose, covering the entire head. Full_face - lined on the nose, covering the whole face. It is recommended to use the Head</w:t>
+      </w:r>
+      <w:proofErr w:type="spellStart"/>
+      <w:proofErr w:type="spellEnd"/>
+      <w:proofErr w:type="spellStart"/>
+      <w:proofErr w:type="spellEnd"/>
+      <w:proofErr w:type="gramStart"/>
+      <w:proofErr w:type="gramEnd"/>
+      <w:proofErr w:type="spellStart"/>
+      <w:proofErr w:type="spellEnd"/>
+      <w:proofErr w:type="spellStart"/>
+      <w:proofErr w:type="spellEnd"/>
+    </w:p>
+    <w:p>
+      <w:pPr>
+        <w:rPr>
+          <w:rFonts w:ascii="Courier New" w:hAnsi="Courier New" w:cs="Courier New"/>
+          <w:color w:val="000000"/>
+          <w:lang w:eastAsia="ru-RU"/>
+        </w:rPr>
+      </w:pPr>
+      <w:r>
+        <w:rPr>
+          <w:rFonts w:ascii="Courier New" w:hAnsi="Courier New" w:cs="Courier New"/>
+          <w:lang w:val="en-US" w:eastAsia="ru-RU"/>
+        </w:rPr>
+        <w:t>Stage (0, 1, 2:? Help skip:% d): </w:t>
+      </w:r>
+      <w:proofErr w:type="gramStart"/>
+      <w:proofErr w:type="gramEnd"/>
+    </w:p>
+    <w:p>
+      <w:pPr>
+        <w:spacing w:line="240" w:lineRule="auto"/>
+        <w:ind w:left="567"/>
+        <w:jc w:val="both"/>
+        <w:rPr>
+          <w:rFonts w:ascii="Courier New" w:hAnsi="Courier New" w:cs="Courier New"/>
+          <w:sz w:val="20"/>
+          <w:szCs w:val="20"/>
+          <w:lang w:eastAsia="ru-RU"/>
+        </w:rPr>
+      </w:pPr>
+      <w:r>
+        <w:rPr>
+          <w:rFonts w:ascii="Times New Roman" w:hAnsi="Times New Roman" w:cs="Times New Roman"/>
+          <w:i/>
+          <w:sz w:val="20"/>
+          <w:szCs w:val="20"/>
+        </w:rPr>
+        <w:t xml:space="preserve">Step workout. Trains first 1, then 2. You can choose to stage 0, there will be training at the same time 2 stage, but will be limited to a maximum batch_size for the 2nd stage.</w:t>
+      </w:r>
+      <w:proofErr w:type="spellStart"/>
+      <w:proofErr w:type="spellEnd"/>
+    </w:p>
+    <w:p>
+      <w:pPr>
+        <w:spacing w:line="240" w:lineRule="auto"/>
         <w:jc w:val="both"/>
         <w:rPr>
           <w:rFonts w:ascii="Times New Roman" w:hAnsi="Times New Roman" w:cs="Times New Roman"/>
@@ -9538,7 +10120,7 @@
                           <pic:cNvPicPr/>
                         </pic:nvPicPr>
                         <pic:blipFill>
-                          <a:blip r:embed="rId31" cstate="print"/>
+                          <a:blip r:embed="rId32" cstate="print"/>
                           <a:stretch>
                             <a:fillRect/>
                           </a:stretch>
@@ -9622,7 +10204,7 @@
                           <pic:cNvPicPr/>
                         </pic:nvPicPr>
                         <pic:blipFill>
-                          <a:blip r:embed="rId32" cstate="print"/>
+                          <a:blip r:embed="rId33" cstate="print"/>
                           <a:stretch>
                             <a:fillRect/>
                           </a:stretch>
@@ -9682,7 +10264,7 @@
                           <pic:cNvPicPr/>
                         </pic:nvPicPr>
                         <pic:blipFill>
-                          <a:blip r:embed="rId33" cstate="print"/>
+                          <a:blip r:embed="rId34" cstate="print"/>
                           <a:stretch>
                             <a:fillRect/>
                           </a:stretch>
@@ -9741,7 +10323,7 @@
                           <pic:cNvPicPr/>
                         </pic:nvPicPr>
                         <pic:blipFill>
-                          <a:blip r:embed="rId34" cstate="print"/>
+                          <a:blip r:embed="rId35" cstate="print"/>
                           <a:stretch>
                             <a:fillRect/>
                           </a:stretch>
@@ -9822,7 +10404,7 @@
                 <w:noProof/>
                 <w:sz w:val="20"/>
                 <w:szCs w:val="20"/>
-                <w:lang w:val="en-US" w:eastAsia="ru-RU"/>
+                <w:lang w:eastAsia="ru-RU"/>
               </w:rPr>
             </w:pPr>
           </w:p>
@@ -10238,7 +10820,7 @@
                           <pic:cNvPicPr/>
                         </pic:nvPicPr>
                         <pic:blipFill>
-                          <a:blip r:embed="rId35" cstate="print"/>
+                          <a:blip r:embed="rId36" cstate="print"/>
                           <a:stretch>
                             <a:fillRect/>
                           </a:stretch>
@@ -10480,7 +11062,7 @@
                           <pic:cNvPicPr/>
                         </pic:nvPicPr>
                         <pic:blipFill>
-                          <a:blip r:embed="rId36" cstate="print"/>
+                          <a:blip r:embed="rId37" cstate="print"/>
                           <a:stretch>
                             <a:fillRect/>
                           </a:stretch>
@@ -10620,7 +11202,7 @@
                           <pic:cNvPicPr/>
                         </pic:nvPicPr>
                         <pic:blipFill>
-                          <a:blip r:embed="rId37" cstate="print"/>
+                          <a:blip r:embed="rId38" cstate="print"/>
                           <a:stretch>
                             <a:fillRect/>
                           </a:stretch>
@@ -11467,7 +12049,7 @@
                           </pic:cNvPicPr>
                         </pic:nvPicPr>
                         <pic:blipFill>
-                          <a:blip r:embed="rId38" cstate="print"/>
+                          <a:blip r:embed="rId39" cstate="print"/>
                           <a:srcRect/>
                           <a:stretch>
                             <a:fillRect/>
@@ -11545,7 +12127,7 @@
                           </pic:cNvPicPr>
                         </pic:nvPicPr>
                         <pic:blipFill>
-                          <a:blip r:embed="rId39" cstate="print"/>
+                          <a:blip r:embed="rId40" cstate="print"/>
                           <a:srcRect/>
                           <a:stretch>
                             <a:fillRect/>
@@ -11783,7 +12365,7 @@
                           </pic:cNvPicPr>
                         </pic:nvPicPr>
                         <pic:blipFill>
-                          <a:blip r:embed="rId40" cstate="print"/>
+                          <a:blip r:embed="rId41" cstate="print"/>
                           <a:srcRect/>
                           <a:stretch>
                             <a:fillRect/>
@@ -11861,7 +12443,7 @@
                           </pic:cNvPicPr>
                         </pic:nvPicPr>
                         <pic:blipFill>
-                          <a:blip r:embed="rId41" cstate="print"/>
+                          <a:blip r:embed="rId42" cstate="print"/>
                           <a:srcRect/>
                           <a:stretch>
                             <a:fillRect/>
@@ -11939,7 +12521,7 @@
                           </pic:cNvPicPr>
                         </pic:nvPicPr>
                         <pic:blipFill>
-                          <a:blip r:embed="rId42" cstate="print"/>
+                          <a:blip r:embed="rId43" cstate="print"/>
                           <a:srcRect/>
                           <a:stretch>
                             <a:fillRect/>
@@ -12017,7 +12599,7 @@
                           </pic:cNvPicPr>
                         </pic:nvPicPr>
                         <pic:blipFill>
-                          <a:blip r:embed="rId43" cstate="print"/>
+                          <a:blip r:embed="rId44" cstate="print"/>
                           <a:srcRect/>
                           <a:stretch>
                             <a:fillRect/>
@@ -12279,7 +12861,7 @@
                           </pic:cNvPicPr>
                         </pic:nvPicPr>
                         <pic:blipFill>
-                          <a:blip r:embed="rId44" cstate="print"/>
+                          <a:blip r:embed="rId45" cstate="print"/>
                           <a:srcRect/>
                           <a:stretch>
                             <a:fillRect/>
@@ -12357,7 +12939,7 @@
                           </pic:cNvPicPr>
                         </pic:nvPicPr>
                         <pic:blipFill>
-                          <a:blip r:embed="rId45" cstate="print"/>
+                          <a:blip r:embed="rId46" cstate="print"/>
                           <a:srcRect/>
                           <a:stretch>
                             <a:fillRect/>
@@ -12528,7 +13110,7 @@
                           </pic:cNvPicPr>
                         </pic:nvPicPr>
                         <pic:blipFill>
-                          <a:blip r:embed="rId46" cstate="print"/>
+                          <a:blip r:embed="rId47" cstate="print"/>
                           <a:srcRect/>
                           <a:stretch>
                             <a:fillRect/>
@@ -12605,7 +13187,7 @@
                           </pic:cNvPicPr>
                         </pic:nvPicPr>
                         <pic:blipFill>
-                          <a:blip r:embed="rId47" cstate="print"/>
+                          <a:blip r:embed="rId48" cstate="print"/>
                           <a:srcRect/>
                           <a:stretch>
                             <a:fillRect/>
@@ -12905,7 +13487,7 @@
                           </pic:cNvPicPr>
                         </pic:nvPicPr>
                         <pic:blipFill>
-                          <a:blip r:embed="rId48" cstate="print"/>
+                          <a:blip r:embed="rId49" cstate="print"/>
                           <a:srcRect/>
                           <a:stretch>
                             <a:fillRect/>
@@ -12982,7 +13564,7 @@
                           </pic:cNvPicPr>
                         </pic:nvPicPr>
                         <pic:blipFill>
-                          <a:blip r:embed="rId49" cstate="print"/>
+                          <a:blip r:embed="rId50" cstate="print"/>
                           <a:srcRect/>
                           <a:stretch>
                             <a:fillRect/>
@@ -13231,7 +13813,7 @@
                           </pic:cNvPicPr>
                         </pic:nvPicPr>
                         <pic:blipFill>
-                          <a:blip r:embed="rId50" cstate="print"/>
+                          <a:blip r:embed="rId51" cstate="print"/>
                           <a:srcRect/>
                           <a:stretch>
                             <a:fillRect/>
@@ -13308,7 +13890,7 @@
                           </pic:cNvPicPr>
                         </pic:nvPicPr>
                         <pic:blipFill>
-                          <a:blip r:embed="rId51" cstate="print"/>
+                          <a:blip r:embed="rId52" cstate="print"/>
                           <a:srcRect/>
                           <a:stretch>
                             <a:fillRect/>
@@ -13598,7 +14180,7 @@
                           </pic:cNvPicPr>
                         </pic:nvPicPr>
                         <pic:blipFill>
-                          <a:blip r:embed="rId52" cstate="print"/>
+                          <a:blip r:embed="rId53" cstate="print"/>
                           <a:srcRect/>
                           <a:stretch>
                             <a:fillRect/>
@@ -13675,7 +14257,7 @@
                           </pic:cNvPicPr>
                         </pic:nvPicPr>
                         <pic:blipFill>
-                          <a:blip r:embed="rId53" cstate="print"/>
+                          <a:blip r:embed="rId54" cstate="print"/>
                           <a:srcRect/>
                           <a:stretch>
                             <a:fillRect/>
@@ -13942,7 +14524,7 @@
                           </pic:cNvPicPr>
                         </pic:nvPicPr>
                         <pic:blipFill>
-                          <a:blip r:embed="rId54" cstate="print"/>
+                          <a:blip r:embed="rId55" cstate="print"/>
                           <a:srcRect/>
                           <a:stretch>
                             <a:fillRect/>
@@ -14019,7 +14601,7 @@
                           </pic:cNvPicPr>
                         </pic:nvPicPr>
                         <pic:blipFill>
-                          <a:blip r:embed="rId55" cstate="print"/>
+                          <a:blip r:embed="rId56" cstate="print"/>
                           <a:srcRect/>
                           <a:stretch>
                             <a:fillRect/>
@@ -14189,7 +14771,7 @@
                           </pic:cNvPicPr>
                         </pic:nvPicPr>
                         <pic:blipFill>
-                          <a:blip r:embed="rId56" cstate="print"/>
+                          <a:blip r:embed="rId57" cstate="print"/>
                           <a:srcRect/>
                           <a:stretch>
                             <a:fillRect/>
@@ -14266,7 +14848,7 @@
                           </pic:cNvPicPr>
                         </pic:nvPicPr>
                         <pic:blipFill>
-                          <a:blip r:embed="rId57" cstate="print"/>
+                          <a:blip r:embed="rId58" cstate="print"/>
                           <a:srcRect/>
                           <a:stretch>
                             <a:fillRect/>
@@ -14322,23 +14904,25 @@
           </w:tcPr>
           <w:p>
             <w:pPr>
-              <w:jc w:val="both"/>
               <w:rPr>
                 <w:rFonts w:ascii="Courier New" w:hAnsi="Courier New" w:cs="Courier New"/>
-                <w:sz w:val="20"/>
-                <w:szCs w:val="20"/>
-                <w:lang w:val="en-US"/>
+                <w:color w:val="000000"/>
+                <w:lang w:eastAsia="ru-RU"/>
               </w:rPr>
             </w:pPr>
+            <w:proofErr w:type="spellStart"/>
             <w:r>
               <w:rPr>
                 <w:rFonts w:ascii="Courier New" w:hAnsi="Courier New" w:cs="Courier New"/>
-                <w:sz w:val="20"/>
-                <w:szCs w:val="20"/>
-                <w:lang w:val="en-US"/>
-              </w:rPr>
-              <w:t xml:space="preserve">Apply super resolution? (Y / n skip: n):</w:t>
+                <w:lang w:eastAsia="ru-RU"/>
+              </w:rPr>
+              <w:t>Choose super resolution mode: </w:t>
             </w:r>
+            <w:proofErr w:type="spellEnd"/>
+            <w:proofErr w:type="spellStart"/>
+            <w:proofErr w:type="spellEnd"/>
+            <w:proofErr w:type="spellStart"/>
+            <w:proofErr w:type="spellEnd"/>
             <w:proofErr w:type="spellStart"/>
             <w:proofErr w:type="spellEnd"/>
           </w:p>
@@ -14371,7 +14955,7 @@
                 <w:sz w:val="20"/>
                 <w:szCs w:val="20"/>
               </w:rPr>
-              <w:t>Apply whether "increasing the resolution" technique to enhance image detail. Slightly improves the clarity of edges, such as around the eyes.</w:t>
+              <w:t xml:space="preserve">Select "higher resolution" mode for increased image detail. Slightly improves the clarity of edges, such as around the eyes.</w:t>
             </w:r>
           </w:p>
         </w:tc>
@@ -14509,7 +15093,7 @@
                           </pic:cNvPicPr>
                         </pic:nvPicPr>
                         <pic:blipFill>
-                          <a:blip r:embed="rId58" cstate="print"/>
+                          <a:blip r:embed="rId59" cstate="print"/>
                           <a:srcRect/>
                           <a:stretch>
                             <a:fillRect/>
@@ -14586,7 +15170,7 @@
                           </pic:cNvPicPr>
                         </pic:nvPicPr>
                         <pic:blipFill>
-                          <a:blip r:embed="rId59" cstate="print"/>
+                          <a:blip r:embed="rId60" cstate="print"/>
                           <a:srcRect/>
                           <a:stretch>
                             <a:fillRect/>
@@ -14854,7 +15438,7 @@
                           </pic:cNvPicPr>
                         </pic:nvPicPr>
                         <pic:blipFill>
-                          <a:blip r:embed="rId60" cstate="print"/>
+                          <a:blip r:embed="rId61" cstate="print"/>
                           <a:srcRect/>
                           <a:stretch>
                             <a:fillRect/>
@@ -14931,7 +15515,7 @@
                           </pic:cNvPicPr>
                         </pic:nvPicPr>
                         <pic:blipFill>
-                          <a:blip r:embed="rId61" cstate="print"/>
+                          <a:blip r:embed="rId62" cstate="print"/>
                           <a:srcRect/>
                           <a:stretch>
                             <a:fillRect/>
@@ -15118,7 +15702,7 @@
                           </pic:cNvPicPr>
                         </pic:nvPicPr>
                         <pic:blipFill>
-                          <a:blip r:embed="rId62" cstate="print"/>
+                          <a:blip r:embed="rId63" cstate="print"/>
                           <a:srcRect/>
                           <a:stretch>
                             <a:fillRect/>
@@ -15929,7 +16513,7 @@
                           </pic:cNvPicPr>
                         </pic:nvPicPr>
                         <pic:blipFill>
-                          <a:blip r:embed="rId63" cstate="print"/>
+                          <a:blip r:embed="rId64" cstate="print"/>
                           <a:srcRect/>
                           <a:stretch>
                             <a:fillRect/>
@@ -16040,7 +16624,7 @@
                           </pic:cNvPicPr>
                         </pic:nvPicPr>
                         <pic:blipFill>
-                          <a:blip r:embed="rId64" cstate="print"/>
+                          <a:blip r:embed="rId65" cstate="print"/>
                           <a:srcRect/>
                           <a:stretch>
                             <a:fillRect/>
@@ -16143,7 +16727,7 @@
                           </pic:cNvPicPr>
                         </pic:nvPicPr>
                         <pic:blipFill>
-                          <a:blip r:embed="rId65" cstate="print"/>
+                          <a:blip r:embed="rId66" cstate="print"/>
                           <a:srcRect/>
                           <a:stretch>
                             <a:fillRect/>
@@ -17360,7 +17944,7 @@
                           </pic:cNvPicPr>
                         </pic:nvPicPr>
                         <pic:blipFill>
-                          <a:blip r:embed="rId66" cstate="print"/>
+                          <a:blip r:embed="rId67" cstate="print"/>
                           <a:srcRect/>
                           <a:stretch>
                             <a:fillRect/>
@@ -17437,7 +18021,7 @@
                 <w:lang w:val="en-US"/>
               </w:rPr>
             </w:pPr>
-            <w:hyperlink r:id="rId67" w:history="1">
+            <w:hyperlink r:id="rId68" w:history="1">
               <w:r>
                 <w:rPr>
                   <w:rStyle w:val="a6"/>
@@ -17513,7 +18097,7 @@
                 <w:szCs w:val="20"/>
               </w:rPr>
             </w:pPr>
-            <w:hyperlink r:id="rId68" w:history="1">
+            <w:hyperlink r:id="rId69" w:history="1">
               <w:r>
                 <w:rPr>
                   <w:rStyle w:val="a6"/>
@@ -17768,7 +18352,7 @@
                 <w:szCs w:val="20"/>
               </w:rPr>
             </w:pPr>
-            <w:hyperlink r:id="rId69" w:history="1">
+            <w:hyperlink r:id="rId70" w:history="1">
               <w:r>
                 <w:rPr>
                   <w:rStyle w:val="a6"/>
@@ -17818,7 +18402,7 @@
                 <w:szCs w:val="20"/>
               </w:rPr>
             </w:pPr>
-            <w:hyperlink r:id="rId70" w:history="1">
+            <w:hyperlink r:id="rId71" w:history="1">
               <w:r>
                 <w:rPr>
                   <w:rStyle w:val="a6"/>
@@ -17879,7 +18463,7 @@
                 <w:szCs w:val="20"/>
               </w:rPr>
             </w:pPr>
-            <w:hyperlink r:id="rId71" w:history="1">
+            <w:hyperlink r:id="rId72" w:history="1">
               <w:r>
                 <w:rPr>
                   <w:rStyle w:val="a6"/>
@@ -17942,7 +18526,7 @@
                 <w:szCs w:val="20"/>
               </w:rPr>
             </w:pPr>
-            <w:hyperlink r:id="rId72" w:history="1">
+            <w:hyperlink r:id="rId73" w:history="1">
               <w:r>
                 <w:rPr>
                   <w:rStyle w:val="a6"/>
@@ -18026,7 +18610,7 @@
                 <w:szCs w:val="20"/>
               </w:rPr>
             </w:pPr>
-            <w:hyperlink r:id="rId73" w:history="1">
+            <w:hyperlink r:id="rId74" w:history="1">
               <w:r>
                 <w:rPr>
                   <w:rStyle w:val="a6"/>
@@ -18114,7 +18698,7 @@
                 <w:szCs w:val="20"/>
               </w:rPr>
             </w:pPr>
-            <w:hyperlink r:id="rId74" w:anchor="F!y1ERHDaL!PPwg01PQZk0FhWLVo5_MaQ" w:history="1">
+            <w:hyperlink r:id="rId75" w:anchor="F!y1ERHDaL!PPwg01PQZk0FhWLVo5_MaQ" w:history="1">
               <w:r>
                 <w:rPr>
                   <w:rStyle w:val="a6"/>
@@ -18196,7 +18780,7 @@
                 <w:szCs w:val="20"/>
               </w:rPr>
             </w:pPr>
-            <w:hyperlink r:id="rId75" w:history="1">
+            <w:hyperlink r:id="rId76" w:history="1">
               <w:r>
                 <w:rPr>
                   <w:rStyle w:val="a6"/>
@@ -18272,7 +18856,7 @@
                 <w:szCs w:val="20"/>
               </w:rPr>
             </w:pPr>
-            <w:hyperlink r:id="rId76" w:history="1">
+            <w:hyperlink r:id="rId77" w:history="1">
               <w:r>
                 <w:rPr>
                   <w:rStyle w:val="a6"/>
@@ -18297,7 +18881,7 @@
                 <w:szCs w:val="20"/>
               </w:rPr>
             </w:pPr>
-            <w:hyperlink r:id="rId77" w:history="1">
+            <w:hyperlink r:id="rId78" w:history="1">
               <w:r>
                 <w:rPr>
                   <w:rStyle w:val="a6"/>
@@ -18317,7 +18901,7 @@
                 <w:szCs w:val="20"/>
               </w:rPr>
             </w:pPr>
-            <w:hyperlink r:id="rId78" w:history="1">
+            <w:hyperlink r:id="rId79" w:history="1">
               <w:r>
                 <w:rPr>
                   <w:rStyle w:val="a6"/>
@@ -18337,7 +18921,7 @@
                 <w:szCs w:val="20"/>
               </w:rPr>
             </w:pPr>
-            <w:hyperlink r:id="rId79" w:history="1">
+            <w:hyperlink r:id="rId80" w:history="1">
               <w:r>
                 <w:rPr>
                   <w:rStyle w:val="a6"/>
@@ -18601,6 +19185,95 @@
     </w:lvl>
   </w:abstractNum>
   <w:abstractNum w:abstractNumId="1">
+    <w:nsid w:val="1D755B8E"/>
+    <w:multiLevelType w:val="hybridMultilevel"/>
+    <w:tmpl w:val="A4DC0372"/>
+    <w:lvl w:ilvl="0" w:tplc="04190011">
+      <w:start w:val="1"/>
+      <w:numFmt w:val="decimal"/>
+      <w:lvlText w:val="%1)"/>
+      <w:lvlJc w:val="left"/>
+      <w:pPr>
+        <w:ind w:left="720" w:hanging="360"/>
+      </w:pPr>
+      <w:rPr>
+        <w:rFonts w:hint="default"/>
+      </w:rPr>
+    </w:lvl>
+    <w:lvl w:ilvl="1" w:tplc="04190019" w:tentative="1">
+      <w:start w:val="1"/>
+      <w:numFmt w:val="lowerLetter"/>
+      <w:lvlText w:val="%2."/>
+      <w:lvlJc w:val="left"/>
+      <w:pPr>
+        <w:ind w:left="1440" w:hanging="360"/>
+      </w:pPr>
+    </w:lvl>
+    <w:lvl w:ilvl="2" w:tplc="0419001B" w:tentative="1">
+      <w:start w:val="1"/>
+      <w:numFmt w:val="lowerRoman"/>
+      <w:lvlText w:val="%3."/>
+      <w:lvlJc w:val="right"/>
+      <w:pPr>
+        <w:ind w:left="2160" w:hanging="180"/>
+      </w:pPr>
+    </w:lvl>
+    <w:lvl w:ilvl="3" w:tplc="0419000F" w:tentative="1">
+      <w:start w:val="1"/>
+      <w:numFmt w:val="decimal"/>
+      <w:lvlText w:val="%4."/>
+      <w:lvlJc w:val="left"/>
+      <w:pPr>
+        <w:ind w:left="2880" w:hanging="360"/>
+      </w:pPr>
+    </w:lvl>
+    <w:lvl w:ilvl="4" w:tplc="04190019" w:tentative="1">
+      <w:start w:val="1"/>
+      <w:numFmt w:val="lowerLetter"/>
+      <w:lvlText w:val="%5."/>
+      <w:lvlJc w:val="left"/>
+      <w:pPr>
+        <w:ind w:left="3600" w:hanging="360"/>
+      </w:pPr>
+    </w:lvl>
+    <w:lvl w:ilvl="5" w:tplc="0419001B" w:tentative="1">
+      <w:start w:val="1"/>
+      <w:numFmt w:val="lowerRoman"/>
+      <w:lvlText w:val="%6."/>
+      <w:lvlJc w:val="right"/>
+      <w:pPr>
+        <w:ind w:left="4320" w:hanging="180"/>
+      </w:pPr>
+    </w:lvl>
+    <w:lvl w:ilvl="6" w:tplc="0419000F" w:tentative="1">
+      <w:start w:val="1"/>
+      <w:numFmt w:val="decimal"/>
+      <w:lvlText w:val="%7."/>
+      <w:lvlJc w:val="left"/>
+      <w:pPr>
+        <w:ind w:left="5040" w:hanging="360"/>
+      </w:pPr>
+    </w:lvl>
+    <w:lvl w:ilvl="7" w:tplc="04190019" w:tentative="1">
+      <w:start w:val="1"/>
+      <w:numFmt w:val="lowerLetter"/>
+      <w:lvlText w:val="%8."/>
+      <w:lvlJc w:val="left"/>
+      <w:pPr>
+        <w:ind w:left="5760" w:hanging="360"/>
+      </w:pPr>
+    </w:lvl>
+    <w:lvl w:ilvl="8" w:tplc="0419001B" w:tentative="1">
+      <w:start w:val="1"/>
+      <w:numFmt w:val="lowerRoman"/>
+      <w:lvlText w:val="%9."/>
+      <w:lvlJc w:val="right"/>
+      <w:pPr>
+        <w:ind w:left="6480" w:hanging="180"/>
+      </w:pPr>
+    </w:lvl>
+  </w:abstractNum>
+  <w:abstractNum w:abstractNumId="2">
     <w:nsid w:val="21EE6550"/>
     <w:multiLevelType w:val="hybridMultilevel"/>
     <w:tmpl w:val="33383558"/>
@@ -18689,7 +19362,7 @@
       </w:pPr>
     </w:lvl>
   </w:abstractNum>
-  <w:abstractNum w:abstractNumId="2">
+  <w:abstractNum w:abstractNumId="3">
     <w:nsid w:val="226A6C09"/>
     <w:multiLevelType w:val="hybridMultilevel"/>
     <w:tmpl w:val="D7BCDE8A"/>
@@ -18801,7 +19474,7 @@
       </w:rPr>
     </w:lvl>
   </w:abstractNum>
-  <w:abstractNum w:abstractNumId="3">
+  <w:abstractNum w:abstractNumId="4">
     <w:nsid w:val="2BC14D72"/>
     <w:multiLevelType w:val="hybridMultilevel"/>
     <w:tmpl w:val="63D08C54"/>
@@ -18890,7 +19563,7 @@
       </w:pPr>
     </w:lvl>
   </w:abstractNum>
-  <w:abstractNum w:abstractNumId="4">
+  <w:abstractNum w:abstractNumId="5">
     <w:nsid w:val="35054C9B"/>
     <w:multiLevelType w:val="hybridMultilevel"/>
     <w:tmpl w:val="931630A8"/>
@@ -18979,7 +19652,7 @@
       </w:pPr>
     </w:lvl>
   </w:abstractNum>
-  <w:abstractNum w:abstractNumId="5">
+  <w:abstractNum w:abstractNumId="6">
     <w:nsid w:val="35B108C9"/>
     <w:multiLevelType w:val="hybridMultilevel"/>
     <w:tmpl w:val="D3CE38FA"/>
@@ -19068,7 +19741,7 @@
       </w:pPr>
     </w:lvl>
   </w:abstractNum>
-  <w:abstractNum w:abstractNumId="6">
+  <w:abstractNum w:abstractNumId="7">
     <w:nsid w:val="3C4600A1"/>
     <w:multiLevelType w:val="hybridMultilevel"/>
     <w:tmpl w:val="791A73E4"/>
@@ -19180,7 +19853,7 @@
       </w:rPr>
     </w:lvl>
   </w:abstractNum>
-  <w:abstractNum w:abstractNumId="7">
+  <w:abstractNum w:abstractNumId="8">
     <w:nsid w:val="475D0C5A"/>
     <w:multiLevelType w:val="hybridMultilevel"/>
     <w:tmpl w:val="3F76EAEE"/>
@@ -19269,7 +19942,7 @@
       </w:pPr>
     </w:lvl>
   </w:abstractNum>
-  <w:abstractNum w:abstractNumId="8">
+  <w:abstractNum w:abstractNumId="9">
     <w:nsid w:val="4A0E3EBE"/>
     <w:multiLevelType w:val="hybridMultilevel"/>
     <w:tmpl w:val="44BE8142"/>
@@ -19358,7 +20031,7 @@
       </w:pPr>
     </w:lvl>
   </w:abstractNum>
-  <w:abstractNum w:abstractNumId="9">
+  <w:abstractNum w:abstractNumId="10">
     <w:nsid w:val="5D717AC2"/>
     <w:multiLevelType w:val="hybridMultilevel"/>
     <w:tmpl w:val="722432C8"/>
@@ -19470,7 +20143,7 @@
       </w:rPr>
     </w:lvl>
   </w:abstractNum>
-  <w:abstractNum w:abstractNumId="10">
+  <w:abstractNum w:abstractNumId="11">
     <w:nsid w:val="65CA4E00"/>
     <w:multiLevelType w:val="hybridMultilevel"/>
     <w:tmpl w:val="E9DC4EF0"/>
@@ -19583,37 +20256,40 @@
     </w:lvl>
   </w:abstractNum>
   <w:num w:numId="1">
-    <w:abstractNumId w:val="10"/>
+    <w:abstractNumId w:val="11"/>
   </w:num>
   <w:num w:numId="2">
-    <w:abstractNumId w:val="7"/>
+    <w:abstractNumId w:val="8"/>
   </w:num>
   <w:num w:numId="3">
-    <w:abstractNumId w:val="9"/>
+    <w:abstractNumId w:val="10"/>
   </w:num>
   <w:num w:numId="4">
     <w:abstractNumId w:val="0"/>
   </w:num>
   <w:num w:numId="5">
+    <w:abstractNumId w:val="3"/>
+  </w:num>
+  <w:num w:numId="6">
+    <w:abstractNumId w:val="7"/>
+  </w:num>
+  <w:num w:numId="7">
+    <w:abstractNumId w:val="5"/>
+  </w:num>
+  <w:num w:numId="8">
+    <w:abstractNumId w:val="9"/>
+  </w:num>
+  <w:num w:numId="9">
     <w:abstractNumId w:val="2"/>
   </w:num>
-  <w:num w:numId="6">
+  <w:num w:numId="10">
+    <w:abstractNumId w:val="4"/>
+  </w:num>
+  <w:num w:numId="11">
     <w:abstractNumId w:val="6"/>
   </w:num>
-  <w:num w:numId="7">
-    <w:abstractNumId w:val="4"/>
-  </w:num>
-  <w:num w:numId="8">
-    <w:abstractNumId w:val="8"/>
-  </w:num>
-  <w:num w:numId="9">
+  <w:num w:numId="12">
     <w:abstractNumId w:val="1"/>
-  </w:num>
-  <w:num w:numId="10">
-    <w:abstractNumId w:val="3"/>
-  </w:num>
-  <w:num w:numId="11">
-    <w:abstractNumId w:val="5"/>
   </w:num>
 </w:numbering>
 </file>
@@ -20426,7 +21102,7 @@
 </file>
 
 <file path=customXml/itemProps1.xml><?xml version="1.0" encoding="utf-8"?>
-<ds:datastoreItem xmlns:ds="http://schemas.openxmlformats.org/officeDocument/2006/customXml" ds:itemID="{907F9AE0-A3AC-45EA-83D4-0922C806CCB9}">
+<ds:datastoreItem xmlns:ds="http://schemas.openxmlformats.org/officeDocument/2006/customXml" ds:itemID="{BEF81C4A-AA33-4272-88E6-7186834BAA06}">
   <ds:schemaRefs>
     <ds:schemaRef ds:uri="http://schemas.openxmlformats.org/officeDocument/2006/bibliography"/>
   </ds:schemaRefs>

</xml_diff>

<commit_message>
fixes and optimizations, converters: added new option sharpen_mode and sharpen_amount
</commit_message>
<xml_diff>
--- a/doc/manual_en_google_translated.docx
+++ b/doc/manual_en_google_translated.docx
@@ -14881,6 +14881,153 @@
       </w:tr>
       <w:tr>
         <w:trPr>
+          <w:trHeight w:val="85"/>
+          <w:jc w:val="center"/>
+        </w:trPr>
+        <w:tc>
+          <w:tcPr>
+            <w:tcW w:w="10308" w:type="dxa"/>
+            <w:gridSpan w:val="2"/>
+            <w:tcBorders>
+              <w:top w:val="nil"/>
+              <w:left w:val="nil"/>
+              <w:bottom w:val="nil"/>
+              <w:right w:val="nil"/>
+            </w:tcBorders>
+            <w:tcMar>
+              <w:top w:w="113" w:type="dxa"/>
+              <w:left w:w="113" w:type="dxa"/>
+              <w:bottom w:w="113" w:type="dxa"/>
+              <w:right w:w="113" w:type="dxa"/>
+            </w:tcMar>
+            <w:vAlign w:val="center"/>
+          </w:tcPr>
+          <w:p>
+            <w:pPr>
+              <w:rPr>
+                <w:rFonts w:ascii="Courier New" w:hAnsi="Courier New" w:cs="Courier New"/>
+                <w:lang w:val="en-US" w:eastAsia="ru-RU"/>
+              </w:rPr>
+            </w:pPr>
+            <w:proofErr w:type="spellStart"/>
+            <w:r>
+              <w:rPr>
+                <w:rFonts w:ascii="Courier New" w:hAnsi="Courier New" w:cs="Courier New"/>
+                <w:lang w:eastAsia="ru-RU"/>
+              </w:rPr>
+              <w:t>Choose sharpen mode: </w:t>
+            </w:r>
+            <w:proofErr w:type="spellEnd"/>
+            <w:proofErr w:type="spellStart"/>
+            <w:proofErr w:type="spellEnd"/>
+            <w:proofErr w:type="spellStart"/>
+            <w:proofErr w:type="spellEnd"/>
+          </w:p>
+          <w:p>
+            <w:pPr>
+              <w:rPr>
+                <w:rFonts w:ascii="Courier New" w:hAnsi="Courier New" w:cs="Courier New"/>
+                <w:color w:val="000000"/>
+                <w:lang w:val="en-US" w:eastAsia="ru-RU"/>
+              </w:rPr>
+            </w:pPr>
+          </w:p>
+          <w:p>
+            <w:pPr>
+              <w:ind w:left="567"/>
+              <w:rPr>
+                <w:rFonts w:ascii="Times New Roman" w:hAnsi="Times New Roman" w:cs="Times New Roman"/>
+                <w:i/>
+                <w:sz w:val="20"/>
+                <w:szCs w:val="20"/>
+              </w:rPr>
+            </w:pPr>
+            <w:r>
+              <w:rPr>
+                <w:rFonts w:ascii="Times New Roman" w:hAnsi="Times New Roman" w:cs="Times New Roman"/>
+                <w:i/>
+                <w:sz w:val="20"/>
+                <w:szCs w:val="20"/>
+              </w:rPr>
+              <w:t xml:space="preserve">Select mode to increase sharpness usual method sharpen. </w:t>
+            </w:r>
+          </w:p>
+          <w:p>
+            <w:pPr>
+              <w:rPr>
+                <w:rFonts w:ascii="Times New Roman" w:hAnsi="Times New Roman" w:cs="Times New Roman"/>
+                <w:i/>
+                <w:sz w:val="20"/>
+                <w:szCs w:val="20"/>
+              </w:rPr>
+            </w:pPr>
+          </w:p>
+          <w:p>
+            <w:pPr>
+              <w:rPr>
+                <w:rFonts w:ascii="Courier New" w:hAnsi="Courier New" w:cs="Courier New"/>
+                <w:lang w:eastAsia="ru-RU"/>
+              </w:rPr>
+            </w:pPr>
+            <w:r>
+              <w:rPr>
+                <w:rFonts w:ascii="Courier New" w:hAnsi="Courier New" w:cs="Courier New"/>
+                <w:lang w:val="en-US" w:eastAsia="ru-RU"/>
+              </w:rPr>
+              <w:t>Choose sharpen amount [0..100]:</w:t>
+            </w:r>
+          </w:p>
+          <w:p>
+            <w:pPr>
+              <w:rPr>
+                <w:rFonts w:ascii="Courier New" w:hAnsi="Courier New" w:cs="Courier New"/>
+                <w:lang w:eastAsia="ru-RU"/>
+              </w:rPr>
+            </w:pPr>
+            <w:r>
+              <w:rPr>
+                <w:rFonts w:ascii="Courier New" w:hAnsi="Courier New" w:cs="Courier New"/>
+                <w:lang w:val="en-US" w:eastAsia="ru-RU"/>
+              </w:rPr>
+              <w:t xml:space="preserve"> </w:t>
+            </w:r>
+          </w:p>
+          <w:p>
+            <w:pPr>
+              <w:ind w:left="567"/>
+              <w:rPr>
+                <w:rFonts w:ascii="Courier New" w:hAnsi="Courier New" w:cs="Courier New"/>
+                <w:color w:val="000000"/>
+                <w:lang w:eastAsia="ru-RU"/>
+              </w:rPr>
+            </w:pPr>
+            <w:r>
+              <w:rPr>
+                <w:rFonts w:ascii="Times New Roman" w:hAnsi="Times New Roman" w:cs="Times New Roman"/>
+                <w:i/>
+                <w:sz w:val="20"/>
+                <w:szCs w:val="20"/>
+              </w:rPr>
+              <w:t xml:space="preserve">What amount sharpen apply.</w:t>
+            </w:r>
+            <w:proofErr w:type="spellStart"/>
+            <w:proofErr w:type="spellEnd"/>
+          </w:p>
+          <w:p>
+            <w:pPr>
+              <w:rPr>
+                <w:rFonts w:ascii="Courier New" w:hAnsi="Courier New" w:cs="Courier New"/>
+                <w:noProof/>
+                <w:sz w:val="20"/>
+                <w:szCs w:val="20"/>
+                <w:lang w:eastAsia="ru-RU"/>
+              </w:rPr>
+            </w:pPr>
+          </w:p>
+        </w:tc>
+      </w:tr>
+      <w:tr>
+        <w:trPr>
           <w:trHeight w:val="240"/>
           <w:jc w:val="center"/>
         </w:trPr>
@@ -14933,7 +15080,6 @@
                 <w:rFonts w:ascii="Courier New" w:hAnsi="Courier New" w:cs="Courier New"/>
                 <w:sz w:val="20"/>
                 <w:szCs w:val="20"/>
-                <w:lang w:val="en-US"/>
               </w:rPr>
             </w:pPr>
           </w:p>
@@ -15548,6 +15694,11 @@
       </w:tr>
     </w:tbl>
     <w:p/>
+    <w:p>
+      <w:r>
+        <w:br w:type="page"/>
+      </w:r>
+    </w:p>
     <w:tbl>
       <w:tblPr>
         <w:tblStyle w:val="a9"/>
@@ -15599,6 +15750,7 @@
                 <w:szCs w:val="20"/>
                 <w:lang w:val="en-US"/>
               </w:rPr>
+              <w:lastRenderedPageBreak/>
               <w:t xml:space="preserve">Export png with alpha channel? [0..1] (default 0):</w:t>
             </w:r>
             <w:proofErr w:type="spellStart"/>
@@ -15749,26 +15901,6 @@
       <w:pPr>
         <w:rPr>
           <w:rFonts w:ascii="Times New Roman" w:hAnsi="Times New Roman" w:cs="Times New Roman"/>
-          <w:sz w:val="20"/>
-          <w:szCs w:val="20"/>
-        </w:rPr>
-      </w:pPr>
-      <w:r>
-        <w:rPr>
-          <w:rFonts w:ascii="Times New Roman" w:hAnsi="Times New Roman" w:cs="Times New Roman"/>
-          <w:sz w:val="20"/>
-          <w:szCs w:val="20"/>
-        </w:rPr>
-        <w:br w:type="page"/>
-      </w:r>
-    </w:p>
-    <w:p>
-      <w:pPr>
-        <w:spacing w:line="240" w:lineRule="auto"/>
-        <w:jc w:val="both"/>
-        <w:outlineLvl w:val="0"/>
-        <w:rPr>
-          <w:rFonts w:ascii="Times New Roman" w:hAnsi="Times New Roman" w:cs="Times New Roman"/>
           <w:b/>
           <w:sz w:val="20"/>
           <w:szCs w:val="20"/>
@@ -15781,7 +15913,6 @@
           <w:sz w:val="20"/>
           <w:szCs w:val="20"/>
         </w:rPr>
-        <w:lastRenderedPageBreak/>
         <w:t>The result of the imposition of individuals.</w:t>
       </w:r>
     </w:p>
@@ -21102,7 +21233,7 @@
 </file>
 
 <file path=customXml/itemProps1.xml><?xml version="1.0" encoding="utf-8"?>
-<ds:datastoreItem xmlns:ds="http://schemas.openxmlformats.org/officeDocument/2006/customXml" ds:itemID="{BEF81C4A-AA33-4272-88E6-7186834BAA06}">
+<ds:datastoreItem xmlns:ds="http://schemas.openxmlformats.org/officeDocument/2006/customXml" ds:itemID="{3BC479C7-44DC-418F-817F-370ECACBECF0}">
   <ds:schemaRefs>
     <ds:schemaRef ds:uri="http://schemas.openxmlformats.org/officeDocument/2006/bibliography"/>
   </ds:schemaRefs>

</xml_diff>